<commit_message>
Added the recommendation and data access part.
</commit_message>
<xml_diff>
--- a/Document/Design Document.docx
+++ b/Document/Design Document.docx
@@ -4,7 +4,7 @@
   <w:body>
     <w:p>
       <w:pPr>
-        <w:pStyle w:val="Title"/>
+        <w:pStyle w:val="a3"/>
         <w:jc w:val="center"/>
       </w:pPr>
       <w:r>
@@ -14,7 +14,7 @@
     <w:p/>
     <w:p>
       <w:pPr>
-        <w:pStyle w:val="Heading1"/>
+        <w:pStyle w:val="1"/>
         <w:numPr>
           <w:ilvl w:val="0"/>
           <w:numId w:val="1"/>
@@ -32,7 +32,7 @@
     </w:p>
     <w:p>
       <w:pPr>
-        <w:pStyle w:val="Heading2"/>
+        <w:pStyle w:val="2"/>
         <w:numPr>
           <w:ilvl w:val="1"/>
           <w:numId w:val="1"/>
@@ -62,7 +62,7 @@
                     </pic:cNvPicPr>
                   </pic:nvPicPr>
                   <pic:blipFill>
-                    <a:blip r:embed="rId5">
+                    <a:blip r:embed="rId7">
                       <a:extLst>
                         <a:ext uri="{28A0092B-C50C-407E-A947-70E740481C1C}">
                           <a14:useLocalDpi xmlns:a14="http://schemas.microsoft.com/office/drawing/2010/main" val="0"/>
@@ -111,7 +111,7 @@
     </w:p>
     <w:p>
       <w:pPr>
-        <w:pStyle w:val="Heading2"/>
+        <w:pStyle w:val="2"/>
         <w:numPr>
           <w:ilvl w:val="1"/>
           <w:numId w:val="1"/>
@@ -142,7 +142,7 @@
                     </pic:cNvPicPr>
                   </pic:nvPicPr>
                   <pic:blipFill>
-                    <a:blip r:embed="rId6">
+                    <a:blip r:embed="rId8">
                       <a:extLst>
                         <a:ext uri="{28A0092B-C50C-407E-A947-70E740481C1C}">
                           <a14:useLocalDpi xmlns:a14="http://schemas.microsoft.com/office/drawing/2010/main" val="0"/>
@@ -204,7 +204,7 @@
     </w:p>
     <w:p>
       <w:pPr>
-        <w:pStyle w:val="Heading2"/>
+        <w:pStyle w:val="2"/>
         <w:numPr>
           <w:ilvl w:val="1"/>
           <w:numId w:val="1"/>
@@ -235,7 +235,7 @@
                     </pic:cNvPicPr>
                   </pic:nvPicPr>
                   <pic:blipFill>
-                    <a:blip r:embed="rId7">
+                    <a:blip r:embed="rId9">
                       <a:extLst>
                         <a:ext uri="{28A0092B-C50C-407E-A947-70E740481C1C}">
                           <a14:useLocalDpi xmlns:a14="http://schemas.microsoft.com/office/drawing/2010/main" val="0"/>
@@ -269,7 +269,7 @@
     </w:p>
     <w:p>
       <w:pPr>
-        <w:pStyle w:val="Heading2"/>
+        <w:pStyle w:val="2"/>
         <w:numPr>
           <w:ilvl w:val="1"/>
           <w:numId w:val="1"/>
@@ -300,7 +300,7 @@
                     </pic:cNvPicPr>
                   </pic:nvPicPr>
                   <pic:blipFill>
-                    <a:blip r:embed="rId8">
+                    <a:blip r:embed="rId10">
                       <a:extLst>
                         <a:ext uri="{28A0092B-C50C-407E-A947-70E740481C1C}">
                           <a14:useLocalDpi xmlns:a14="http://schemas.microsoft.com/office/drawing/2010/main" val="0"/>
@@ -334,7 +334,7 @@
     </w:p>
     <w:p>
       <w:pPr>
-        <w:pStyle w:val="Heading2"/>
+        <w:pStyle w:val="2"/>
         <w:numPr>
           <w:ilvl w:val="1"/>
           <w:numId w:val="1"/>
@@ -376,7 +376,7 @@
                     </pic:cNvPicPr>
                   </pic:nvPicPr>
                   <pic:blipFill>
-                    <a:blip r:embed="rId9">
+                    <a:blip r:embed="rId11">
                       <a:extLst>
                         <a:ext uri="{28A0092B-C50C-407E-A947-70E740481C1C}">
                           <a14:useLocalDpi xmlns:a14="http://schemas.microsoft.com/office/drawing/2010/main" val="0"/>
@@ -405,7 +405,7 @@
     </w:p>
     <w:p>
       <w:pPr>
-        <w:pStyle w:val="Heading1"/>
+        <w:pStyle w:val="1"/>
         <w:numPr>
           <w:ilvl w:val="0"/>
           <w:numId w:val="1"/>
@@ -418,7 +418,7 @@
     </w:p>
     <w:p>
       <w:pPr>
-        <w:pStyle w:val="Heading2"/>
+        <w:pStyle w:val="2"/>
         <w:numPr>
           <w:ilvl w:val="1"/>
           <w:numId w:val="1"/>
@@ -448,7 +448,7 @@
                     </pic:cNvPicPr>
                   </pic:nvPicPr>
                   <pic:blipFill>
-                    <a:blip r:embed="rId10">
+                    <a:blip r:embed="rId12">
                       <a:extLst>
                         <a:ext uri="{28A0092B-C50C-407E-A947-70E740481C1C}">
                           <a14:useLocalDpi xmlns:a14="http://schemas.microsoft.com/office/drawing/2010/main" val="0"/>
@@ -482,7 +482,7 @@
     </w:p>
     <w:p>
       <w:pPr>
-        <w:pStyle w:val="Heading1"/>
+        <w:pStyle w:val="1"/>
         <w:numPr>
           <w:ilvl w:val="0"/>
           <w:numId w:val="1"/>
@@ -497,7 +497,7 @@
     </w:p>
     <w:p>
       <w:pPr>
-        <w:pStyle w:val="Heading2"/>
+        <w:pStyle w:val="2"/>
         <w:numPr>
           <w:ilvl w:val="1"/>
           <w:numId w:val="1"/>
@@ -519,34 +519,22 @@
     </w:p>
     <w:p>
       <w:r>
-        <w:t xml:space="preserve">Admin user </w:t>
-      </w:r>
-      <w:r>
-        <w:t>adds product</w:t>
-      </w:r>
-    </w:p>
-    <w:p>
-      <w:r>
-        <w:t xml:space="preserve">Admin user </w:t>
-      </w:r>
-      <w:r>
-        <w:t>updates product</w:t>
-      </w:r>
-    </w:p>
-    <w:p>
-      <w:r>
-        <w:t>Admin user</w:t>
-      </w:r>
-      <w:r>
-        <w:t xml:space="preserve"> deletes product</w:t>
-      </w:r>
-    </w:p>
-    <w:p>
-      <w:r>
-        <w:t>Admin user</w:t>
-      </w:r>
-      <w:r>
-        <w:t xml:space="preserve"> searches product by product name or category</w:t>
+        <w:t>Admin user adds product</w:t>
+      </w:r>
+    </w:p>
+    <w:p>
+      <w:r>
+        <w:t>Admin user updates product</w:t>
+      </w:r>
+    </w:p>
+    <w:p>
+      <w:r>
+        <w:t>Admin user deletes product</w:t>
+      </w:r>
+    </w:p>
+    <w:p>
+      <w:r>
+        <w:t>Admin user searches product by product name or category</w:t>
       </w:r>
     </w:p>
     <w:p>
@@ -570,7 +558,7 @@
                     </pic:cNvPicPr>
                   </pic:nvPicPr>
                   <pic:blipFill>
-                    <a:blip r:embed="rId11">
+                    <a:blip r:embed="rId13">
                       <a:extLst>
                         <a:ext uri="{28A0092B-C50C-407E-A947-70E740481C1C}">
                           <a14:useLocalDpi xmlns:a14="http://schemas.microsoft.com/office/drawing/2010/main" val="0"/>
@@ -604,7 +592,7 @@
     </w:p>
     <w:p>
       <w:pPr>
-        <w:pStyle w:val="Heading2"/>
+        <w:pStyle w:val="2"/>
         <w:numPr>
           <w:ilvl w:val="1"/>
           <w:numId w:val="1"/>
@@ -634,7 +622,7 @@
                     </pic:cNvPicPr>
                   </pic:nvPicPr>
                   <pic:blipFill>
-                    <a:blip r:embed="rId12">
+                    <a:blip r:embed="rId14">
                       <a:extLst>
                         <a:ext uri="{28A0092B-C50C-407E-A947-70E740481C1C}">
                           <a14:useLocalDpi xmlns:a14="http://schemas.microsoft.com/office/drawing/2010/main" val="0"/>
@@ -677,7 +665,7 @@
     </w:p>
     <w:p>
       <w:pPr>
-        <w:pStyle w:val="Heading2"/>
+        <w:pStyle w:val="2"/>
         <w:numPr>
           <w:ilvl w:val="1"/>
           <w:numId w:val="1"/>
@@ -710,7 +698,7 @@
                     </pic:cNvPicPr>
                   </pic:nvPicPr>
                   <pic:blipFill>
-                    <a:blip r:embed="rId13">
+                    <a:blip r:embed="rId15">
                       <a:extLst>
                         <a:ext uri="{28A0092B-C50C-407E-A947-70E740481C1C}">
                           <a14:useLocalDpi xmlns:a14="http://schemas.microsoft.com/office/drawing/2010/main" val="0"/>
@@ -744,7 +732,7 @@
     </w:p>
     <w:p>
       <w:pPr>
-        <w:pStyle w:val="Heading1"/>
+        <w:pStyle w:val="1"/>
         <w:numPr>
           <w:ilvl w:val="0"/>
           <w:numId w:val="1"/>
@@ -756,7 +744,7 @@
     </w:p>
     <w:p>
       <w:pPr>
-        <w:pStyle w:val="Heading2"/>
+        <w:pStyle w:val="2"/>
         <w:numPr>
           <w:ilvl w:val="1"/>
           <w:numId w:val="1"/>
@@ -798,7 +786,7 @@
                     </pic:cNvPicPr>
                   </pic:nvPicPr>
                   <pic:blipFill>
-                    <a:blip r:embed="rId14">
+                    <a:blip r:embed="rId16">
                       <a:extLst>
                         <a:ext uri="{28A0092B-C50C-407E-A947-70E740481C1C}">
                           <a14:useLocalDpi xmlns:a14="http://schemas.microsoft.com/office/drawing/2010/main" val="0"/>
@@ -832,7 +820,7 @@
     </w:p>
     <w:p>
       <w:pPr>
-        <w:pStyle w:val="Heading2"/>
+        <w:pStyle w:val="2"/>
         <w:numPr>
           <w:ilvl w:val="1"/>
           <w:numId w:val="1"/>
@@ -846,6 +834,14 @@
       <w:r>
         <w:t>Six concrete colleaques are separated into five pairs of navigation which are managed by five independent concrete mediators.</w:t>
       </w:r>
+    </w:p>
+    <w:p/>
+    <w:p>
+      <w:pPr>
+        <w:rPr>
+          <w:rFonts w:hint="eastAsia"/>
+        </w:rPr>
+      </w:pPr>
     </w:p>
     <w:p>
       <w:r>
@@ -868,7 +864,7 @@
                     </pic:cNvPicPr>
                   </pic:nvPicPr>
                   <pic:blipFill>
-                    <a:blip r:embed="rId15">
+                    <a:blip r:embed="rId17">
                       <a:extLst>
                         <a:ext uri="{28A0092B-C50C-407E-A947-70E740481C1C}">
                           <a14:useLocalDpi xmlns:a14="http://schemas.microsoft.com/office/drawing/2010/main" val="0"/>
@@ -902,7 +898,7 @@
     </w:p>
     <w:p>
       <w:pPr>
-        <w:pStyle w:val="Heading2"/>
+        <w:pStyle w:val="2"/>
         <w:numPr>
           <w:ilvl w:val="1"/>
           <w:numId w:val="1"/>
@@ -917,7 +913,7 @@
     </w:p>
     <w:p>
       <w:pPr>
-        <w:pStyle w:val="ListParagraph"/>
+        <w:pStyle w:val="a5"/>
         <w:numPr>
           <w:ilvl w:val="0"/>
           <w:numId w:val="5"/>
@@ -947,7 +943,7 @@
                     </pic:cNvPicPr>
                   </pic:nvPicPr>
                   <pic:blipFill>
-                    <a:blip r:embed="rId16">
+                    <a:blip r:embed="rId18">
                       <a:extLst>
                         <a:ext uri="{28A0092B-C50C-407E-A947-70E740481C1C}">
                           <a14:useLocalDpi xmlns:a14="http://schemas.microsoft.com/office/drawing/2010/main" val="0"/>
@@ -981,7 +977,7 @@
     </w:p>
     <w:p>
       <w:pPr>
-        <w:pStyle w:val="ListParagraph"/>
+        <w:pStyle w:val="a5"/>
         <w:numPr>
           <w:ilvl w:val="0"/>
           <w:numId w:val="5"/>
@@ -1012,7 +1008,7 @@
                     </pic:cNvPicPr>
                   </pic:nvPicPr>
                   <pic:blipFill>
-                    <a:blip r:embed="rId17">
+                    <a:blip r:embed="rId19">
                       <a:extLst>
                         <a:ext uri="{28A0092B-C50C-407E-A947-70E740481C1C}">
                           <a14:useLocalDpi xmlns:a14="http://schemas.microsoft.com/office/drawing/2010/main" val="0"/>
@@ -1046,7 +1042,7 @@
     </w:p>
     <w:p>
       <w:pPr>
-        <w:pStyle w:val="ListParagraph"/>
+        <w:pStyle w:val="a5"/>
         <w:numPr>
           <w:ilvl w:val="0"/>
           <w:numId w:val="5"/>
@@ -1076,7 +1072,7 @@
                     </pic:cNvPicPr>
                   </pic:nvPicPr>
                   <pic:blipFill>
-                    <a:blip r:embed="rId18">
+                    <a:blip r:embed="rId20">
                       <a:extLst>
                         <a:ext uri="{28A0092B-C50C-407E-A947-70E740481C1C}">
                           <a14:useLocalDpi xmlns:a14="http://schemas.microsoft.com/office/drawing/2010/main" val="0"/>
@@ -1110,7 +1106,7 @@
     </w:p>
     <w:p>
       <w:pPr>
-        <w:pStyle w:val="ListParagraph"/>
+        <w:pStyle w:val="a5"/>
         <w:numPr>
           <w:ilvl w:val="0"/>
           <w:numId w:val="5"/>
@@ -1141,7 +1137,7 @@
                     </pic:cNvPicPr>
                   </pic:nvPicPr>
                   <pic:blipFill>
-                    <a:blip r:embed="rId19">
+                    <a:blip r:embed="rId21">
                       <a:extLst>
                         <a:ext uri="{28A0092B-C50C-407E-A947-70E740481C1C}">
                           <a14:useLocalDpi xmlns:a14="http://schemas.microsoft.com/office/drawing/2010/main" val="0"/>
@@ -1175,7 +1171,7 @@
     </w:p>
     <w:p>
       <w:pPr>
-        <w:pStyle w:val="ListParagraph"/>
+        <w:pStyle w:val="a5"/>
         <w:numPr>
           <w:ilvl w:val="0"/>
           <w:numId w:val="5"/>
@@ -1206,7 +1202,7 @@
                     </pic:cNvPicPr>
                   </pic:nvPicPr>
                   <pic:blipFill>
-                    <a:blip r:embed="rId20">
+                    <a:blip r:embed="rId22">
                       <a:extLst>
                         <a:ext uri="{28A0092B-C50C-407E-A947-70E740481C1C}">
                           <a14:useLocalDpi xmlns:a14="http://schemas.microsoft.com/office/drawing/2010/main" val="0"/>
@@ -1240,7 +1236,7 @@
     </w:p>
     <w:p>
       <w:pPr>
-        <w:pStyle w:val="ListParagraph"/>
+        <w:pStyle w:val="a5"/>
         <w:numPr>
           <w:ilvl w:val="0"/>
           <w:numId w:val="5"/>
@@ -1271,7 +1267,7 @@
                     </pic:cNvPicPr>
                   </pic:nvPicPr>
                   <pic:blipFill>
-                    <a:blip r:embed="rId21">
+                    <a:blip r:embed="rId23">
                       <a:extLst>
                         <a:ext uri="{28A0092B-C50C-407E-A947-70E740481C1C}">
                           <a14:useLocalDpi xmlns:a14="http://schemas.microsoft.com/office/drawing/2010/main" val="0"/>
@@ -1303,9 +1299,3059 @@
         </w:drawing>
       </w:r>
     </w:p>
-    <w:p>
+    <w:p/>
+    <w:p>
+      <w:pPr>
+        <w:pStyle w:val="1"/>
+        <w:numPr>
+          <w:ilvl w:val="0"/>
+          <w:numId w:val="1"/>
+        </w:numPr>
+      </w:pPr>
+      <w:r>
+        <w:t>Recommendation</w:t>
+      </w:r>
+      <w:r>
+        <w:t xml:space="preserve"> </w:t>
+      </w:r>
+      <w:r>
+        <w:t xml:space="preserve">and Data Access </w:t>
+      </w:r>
+      <w:r>
+        <w:t>Framework</w:t>
+      </w:r>
+    </w:p>
+    <w:p>
+      <w:pPr>
+        <w:pStyle w:val="2"/>
+        <w:numPr>
+          <w:ilvl w:val="1"/>
+          <w:numId w:val="1"/>
+        </w:numPr>
+      </w:pPr>
+      <w:r>
+        <w:t xml:space="preserve">Framework </w:t>
+      </w:r>
+      <w:r>
+        <w:t>user cases</w:t>
+      </w:r>
+      <w:r>
+        <w:t xml:space="preserve"> diagram</w:t>
+      </w:r>
+    </w:p>
+    <w:p/>
+    <w:p>
+      <w:r>
+        <w:drawing>
+          <wp:inline distT="0" distB="0" distL="0" distR="0" wp14:anchorId="73D0841E" wp14:editId="3304B9DE">
+            <wp:extent cx="5943600" cy="3409315"/>
+            <wp:effectExtent l="0" t="0" r="0" b="635"/>
+            <wp:docPr id="4" name="图片 2">
+              <a:extLst xmlns:a="http://schemas.openxmlformats.org/drawingml/2006/main">
+                <a:ext uri="{FF2B5EF4-FFF2-40B4-BE49-F238E27FC236}">
+                  <a16:creationId xmlns:a16="http://schemas.microsoft.com/office/drawing/2014/main" id="{435CEC96-0EFC-415D-8FDA-0670976306D0}"/>
+                </a:ext>
+              </a:extLst>
+            </wp:docPr>
+            <wp:cNvGraphicFramePr>
+              <a:graphicFrameLocks xmlns:a="http://schemas.openxmlformats.org/drawingml/2006/main" noChangeAspect="1"/>
+            </wp:cNvGraphicFramePr>
+            <a:graphic xmlns:a="http://schemas.openxmlformats.org/drawingml/2006/main">
+              <a:graphicData uri="http://schemas.openxmlformats.org/drawingml/2006/picture">
+                <pic:pic xmlns:pic="http://schemas.openxmlformats.org/drawingml/2006/picture">
+                  <pic:nvPicPr>
+                    <pic:cNvPr id="3" name="图片 2">
+                      <a:extLst>
+                        <a:ext uri="{FF2B5EF4-FFF2-40B4-BE49-F238E27FC236}">
+                          <a16:creationId xmlns:a16="http://schemas.microsoft.com/office/drawing/2014/main" id="{435CEC96-0EFC-415D-8FDA-0670976306D0}"/>
+                        </a:ext>
+                      </a:extLst>
+                    </pic:cNvPr>
+                    <pic:cNvPicPr>
+                      <a:picLocks noChangeAspect="1"/>
+                    </pic:cNvPicPr>
+                  </pic:nvPicPr>
+                  <pic:blipFill>
+                    <a:blip r:embed="rId24"/>
+                    <a:stretch>
+                      <a:fillRect/>
+                    </a:stretch>
+                  </pic:blipFill>
+                  <pic:spPr>
+                    <a:xfrm>
+                      <a:off x="0" y="0"/>
+                      <a:ext cx="5943600" cy="3409315"/>
+                    </a:xfrm>
+                    <a:prstGeom prst="rect">
+                      <a:avLst/>
+                    </a:prstGeom>
+                  </pic:spPr>
+                </pic:pic>
+              </a:graphicData>
+            </a:graphic>
+          </wp:inline>
+        </w:drawing>
+      </w:r>
+    </w:p>
+    <w:p>
+      <w:r>
+        <w:rPr>
+          <w:rFonts w:hint="eastAsia"/>
+        </w:rPr>
+        <w:t>R</w:t>
+      </w:r>
+      <w:r>
+        <w:t xml:space="preserve">ecommendation system could be one layer of service independ of any </w:t>
+      </w:r>
+      <w:r>
+        <w:t xml:space="preserve">external </w:t>
+      </w:r>
+      <w:r>
+        <w:t>components</w:t>
+      </w:r>
+      <w:r>
+        <w:t>, for example, constrcut it based on Spring boot and provide rest-api service.</w:t>
+      </w:r>
+    </w:p>
+    <w:p>
+      <w:r>
+        <w:rPr>
+          <w:rFonts w:hint="eastAsia"/>
+        </w:rPr>
+        <w:lastRenderedPageBreak/>
+        <w:t>I</w:t>
+      </w:r>
+      <w:r>
+        <w:t xml:space="preserve">t  provides registered interface, historic data </w:t>
+      </w:r>
+      <w:r>
+        <w:t>load</w:t>
+      </w:r>
+      <w:r>
+        <w:t>ing interface and output interface.</w:t>
+      </w:r>
+    </w:p>
+    <w:p>
+      <w:r>
+        <w:t xml:space="preserve"> </w:t>
+      </w:r>
+    </w:p>
+    <w:p>
+      <w:r>
+        <w:t xml:space="preserve">There are </w:t>
+      </w:r>
+      <w:r>
+        <w:rPr>
+          <w:rFonts w:hint="eastAsia"/>
+        </w:rPr>
+        <w:t xml:space="preserve"> </w:t>
+      </w:r>
+      <w:r>
+        <w:t xml:space="preserve">two algorithms to calculate the recommendation,one is </w:t>
+      </w:r>
+      <w:r>
+        <w:t>Collaborative filtering</w:t>
+      </w:r>
+      <w:r>
+        <w:t xml:space="preserve"> and the other is </w:t>
+      </w:r>
+      <w:r>
+        <w:t>Co</w:t>
+      </w:r>
+      <w:r>
+        <w:t>-</w:t>
+      </w:r>
+      <w:r>
+        <w:t>Occurrence</w:t>
+      </w:r>
+      <w:r>
+        <w:t>.</w:t>
+      </w:r>
+    </w:p>
+    <w:p>
+      <w:pPr>
+        <w:rPr>
+          <w:b/>
+        </w:rPr>
+      </w:pPr>
+      <w:r>
+        <w:rPr>
+          <w:b/>
+        </w:rPr>
+        <w:t>Collarborative Filtering:</w:t>
+      </w:r>
+    </w:p>
+    <w:p>
+      <w:pPr>
+        <w:rPr>
+          <w:b/>
+        </w:rPr>
+      </w:pPr>
+      <w:r>
+        <w:rPr>
+          <w:rFonts w:hint="eastAsia"/>
+          <w:b/>
+        </w:rPr>
+        <w:drawing>
+          <wp:inline distT="0" distB="0" distL="0" distR="0" wp14:anchorId="0CDA2D8D" wp14:editId="05B7B742">
+            <wp:extent cx="5935980" cy="3192780"/>
+            <wp:effectExtent l="0" t="0" r="7620" b="7620"/>
+            <wp:docPr id="9" name="图片 9"/>
+            <wp:cNvGraphicFramePr>
+              <a:graphicFrameLocks xmlns:a="http://schemas.openxmlformats.org/drawingml/2006/main" noChangeAspect="1"/>
+            </wp:cNvGraphicFramePr>
+            <a:graphic xmlns:a="http://schemas.openxmlformats.org/drawingml/2006/main">
+              <a:graphicData uri="http://schemas.openxmlformats.org/drawingml/2006/picture">
+                <pic:pic xmlns:pic="http://schemas.openxmlformats.org/drawingml/2006/picture">
+                  <pic:nvPicPr>
+                    <pic:cNvPr id="0" name="Picture 1"/>
+                    <pic:cNvPicPr>
+                      <a:picLocks noChangeAspect="1" noChangeArrowheads="1"/>
+                    </pic:cNvPicPr>
+                  </pic:nvPicPr>
+                  <pic:blipFill>
+                    <a:blip r:embed="rId25">
+                      <a:extLst>
+                        <a:ext uri="{28A0092B-C50C-407E-A947-70E740481C1C}">
+                          <a14:useLocalDpi xmlns:a14="http://schemas.microsoft.com/office/drawing/2010/main" val="0"/>
+                        </a:ext>
+                      </a:extLst>
+                    </a:blip>
+                    <a:srcRect/>
+                    <a:stretch>
+                      <a:fillRect/>
+                    </a:stretch>
+                  </pic:blipFill>
+                  <pic:spPr bwMode="auto">
+                    <a:xfrm>
+                      <a:off x="0" y="0"/>
+                      <a:ext cx="5935980" cy="3192780"/>
+                    </a:xfrm>
+                    <a:prstGeom prst="rect">
+                      <a:avLst/>
+                    </a:prstGeom>
+                    <a:noFill/>
+                    <a:ln>
+                      <a:noFill/>
+                    </a:ln>
+                  </pic:spPr>
+                </pic:pic>
+              </a:graphicData>
+            </a:graphic>
+          </wp:inline>
+        </w:drawing>
+      </w:r>
+    </w:p>
+    <w:p>
+      <w:r>
+        <w:t xml:space="preserve">As the above maxtrix shows: </w:t>
+      </w:r>
+      <w:r>
+        <w:rPr>
+          <w:rFonts w:hint="eastAsia"/>
+        </w:rPr>
+        <w:t>F</w:t>
+      </w:r>
+      <w:r>
+        <w:t xml:space="preserve">or maxtrix rateScore, the row stands for the cusomer, the col stands for the product, so the rateScore[1][2] means the review score of custoemr 1 for product 2.  The customer can be called similar if they have similar review scores for the same product. We can recommend to one customer the products that his/her similar customers like. </w:t>
+      </w:r>
+    </w:p>
+    <w:p>
+      <w:pPr>
+        <w:rPr>
+          <w:rFonts w:hint="eastAsia"/>
+        </w:rPr>
+      </w:pPr>
+    </w:p>
+    <w:p>
+      <w:r>
+        <w:t>Collaborative filtering, also referred to as social filtering, filters information by using the recommendations of other people. It is based on the idea that people who agreed in their evaluation of certain items in the past are likely to agree again in the future. A person who wants to see a movie for example, might ask for recommendations from friends. The recommendations of some friends who have similar interests are trusted more than recommendations from others. This information is used in the decision on which movie to see.</w:t>
+      </w:r>
+    </w:p>
+    <w:p>
+      <w:pPr>
+        <w:rPr>
+          <w:rFonts w:hint="eastAsia"/>
+        </w:rPr>
+      </w:pPr>
       <w:bookmarkStart w:id="0" w:name="_GoBack"/>
+      <w:r>
+        <w:rPr>
+          <w:rFonts w:ascii="Arial" w:hAnsi="Arial" w:cs="Arial"/>
+          <w:color w:val="0000FF"/>
+          <w:sz w:val="27"/>
+          <w:szCs w:val="27"/>
+          <w:lang w:val="en"/>
+        </w:rPr>
+        <w:lastRenderedPageBreak/>
+        <w:drawing>
+          <wp:inline distT="0" distB="0" distL="0" distR="0" wp14:anchorId="363F750D" wp14:editId="50EF70D5">
+            <wp:extent cx="5943600" cy="3642995"/>
+            <wp:effectExtent l="0" t="0" r="0" b="0"/>
+            <wp:docPr id="10" name="图片 10" descr="Image result for recommendation system  pic">
+              <a:hlinkClick xmlns:a="http://schemas.openxmlformats.org/drawingml/2006/main" r:id="rId26" tgtFrame="&quot;_blank&quot;"/>
+            </wp:docPr>
+            <wp:cNvGraphicFramePr>
+              <a:graphicFrameLocks xmlns:a="http://schemas.openxmlformats.org/drawingml/2006/main" noChangeAspect="1"/>
+            </wp:cNvGraphicFramePr>
+            <a:graphic xmlns:a="http://schemas.openxmlformats.org/drawingml/2006/main">
+              <a:graphicData uri="http://schemas.openxmlformats.org/drawingml/2006/picture">
+                <pic:pic xmlns:pic="http://schemas.openxmlformats.org/drawingml/2006/picture">
+                  <pic:nvPicPr>
+                    <pic:cNvPr id="0" name="Picture 2" descr="Image result for recommendation system  pic">
+                      <a:hlinkClick r:id="rId26" tgtFrame="&quot;_blank&quot;"/>
+                    </pic:cNvPr>
+                    <pic:cNvPicPr>
+                      <a:picLocks noChangeAspect="1" noChangeArrowheads="1"/>
+                    </pic:cNvPicPr>
+                  </pic:nvPicPr>
+                  <pic:blipFill>
+                    <a:blip r:embed="rId27">
+                      <a:extLst>
+                        <a:ext uri="{28A0092B-C50C-407E-A947-70E740481C1C}">
+                          <a14:useLocalDpi xmlns:a14="http://schemas.microsoft.com/office/drawing/2010/main" val="0"/>
+                        </a:ext>
+                      </a:extLst>
+                    </a:blip>
+                    <a:srcRect/>
+                    <a:stretch>
+                      <a:fillRect/>
+                    </a:stretch>
+                  </pic:blipFill>
+                  <pic:spPr bwMode="auto">
+                    <a:xfrm>
+                      <a:off x="0" y="0"/>
+                      <a:ext cx="5943600" cy="3642995"/>
+                    </a:xfrm>
+                    <a:prstGeom prst="rect">
+                      <a:avLst/>
+                    </a:prstGeom>
+                    <a:noFill/>
+                    <a:ln>
+                      <a:noFill/>
+                    </a:ln>
+                  </pic:spPr>
+                </pic:pic>
+              </a:graphicData>
+            </a:graphic>
+          </wp:inline>
+        </w:drawing>
+      </w:r>
       <w:bookmarkEnd w:id="0"/>
+    </w:p>
+    <w:p>
+      <w:pPr>
+        <w:rPr>
+          <w:rFonts w:hint="eastAsia"/>
+        </w:rPr>
+      </w:pPr>
+      <w:r>
+        <w:t xml:space="preserve">The neighborhood-based algorithm </w:t>
+      </w:r>
+      <w:r>
+        <w:t xml:space="preserve">calculates the similarity between two users or items, and produces a prediction for the user by taking the weighted average of all the ratings. Similarity computation between items or users is an important part of this approach. Multiple measures, such as </w:t>
+      </w:r>
+      <w:r>
+        <w:t>Pearson correlation and vector cosine based similarity are used for this.</w:t>
+      </w:r>
+    </w:p>
+    <w:p>
+      <w:pPr>
+        <w:rPr>
+          <w:b/>
+        </w:rPr>
+      </w:pPr>
+      <w:r>
+        <w:rPr>
+          <w:b/>
+        </w:rPr>
+        <w:t>Co-occurrence</w:t>
+      </w:r>
+      <w:r>
+        <w:rPr>
+          <w:b/>
+        </w:rPr>
+        <w:t>:</w:t>
+      </w:r>
+      <w:r>
+        <w:rPr>
+          <w:b/>
+        </w:rPr>
+        <w:t xml:space="preserve"> </w:t>
+      </w:r>
+    </w:p>
+    <w:p>
+      <w:r>
+        <w:t xml:space="preserve">Co-occurrence </w:t>
+      </w:r>
+      <w:r>
+        <w:t xml:space="preserve">means two or more products occurred in one customer purchase records. </w:t>
+      </w:r>
+    </w:p>
+    <w:p>
+      <w:pPr>
+        <w:ind w:firstLineChars="100" w:firstLine="220"/>
+      </w:pPr>
+      <w:r>
+        <w:t xml:space="preserve">Customer1: </w:t>
+      </w:r>
+      <w:r>
+        <w:t>book1 book2 book3 book5 book6 book8 book2</w:t>
+      </w:r>
+    </w:p>
+    <w:p>
+      <w:pPr>
+        <w:ind w:firstLineChars="100" w:firstLine="220"/>
+      </w:pPr>
+      <w:r>
+        <w:t xml:space="preserve">Customer2: </w:t>
+      </w:r>
+      <w:r>
+        <w:t>book3 book4 book6 boo</w:t>
+      </w:r>
+      <w:r>
+        <w:t>k8 book</w:t>
+      </w:r>
+      <w:r>
+        <w:t>2</w:t>
+      </w:r>
+      <w:r>
+        <w:t xml:space="preserve"> book3 book9</w:t>
+      </w:r>
+    </w:p>
+    <w:p>
+      <w:pPr>
+        <w:ind w:firstLineChars="100" w:firstLine="220"/>
+      </w:pPr>
+      <w:r>
+        <w:t xml:space="preserve">Customer3: </w:t>
+      </w:r>
+      <w:r>
+        <w:t>book2 book3 book4 book5 book6 book8 book7</w:t>
+      </w:r>
+    </w:p>
+    <w:p>
+      <w:r>
+        <w:rPr>
+          <w:rFonts w:hint="eastAsia"/>
+        </w:rPr>
+        <w:t>S</w:t>
+      </w:r>
+      <w:r>
+        <w:t xml:space="preserve">o  it’s a high possibility that one customer </w:t>
+      </w:r>
+      <w:r>
+        <w:t>could buy B after buy A if most customers done so far.</w:t>
+      </w:r>
+    </w:p>
+    <w:p>
+      <w:pPr>
+        <w:rPr>
+          <w:rFonts w:hint="eastAsia"/>
+        </w:rPr>
+      </w:pPr>
+    </w:p>
+    <w:p>
+      <w:pPr>
+        <w:pStyle w:val="2"/>
+        <w:ind w:firstLineChars="100" w:firstLine="260"/>
+      </w:pPr>
+      <w:r>
+        <w:t>Framework user cases diagram</w:t>
+      </w:r>
+    </w:p>
+    <w:p/>
+    <w:p>
+      <w:pPr>
+        <w:rPr>
+          <w:rFonts w:hint="eastAsia"/>
+        </w:rPr>
+      </w:pPr>
+      <w:r>
+        <w:lastRenderedPageBreak/>
+        <w:drawing>
+          <wp:inline distT="0" distB="0" distL="0" distR="0" wp14:anchorId="7EE21B8D" wp14:editId="4347F957">
+            <wp:extent cx="4495800" cy="2438400"/>
+            <wp:effectExtent l="0" t="0" r="0" b="0"/>
+            <wp:docPr id="3" name="图片 2">
+              <a:extLst xmlns:a="http://schemas.openxmlformats.org/drawingml/2006/main">
+                <a:ext uri="{FF2B5EF4-FFF2-40B4-BE49-F238E27FC236}">
+                  <a16:creationId xmlns:a16="http://schemas.microsoft.com/office/drawing/2014/main" id="{46E392DF-6CCB-4B73-A303-8D54725BE837}"/>
+                </a:ext>
+              </a:extLst>
+            </wp:docPr>
+            <wp:cNvGraphicFramePr>
+              <a:graphicFrameLocks xmlns:a="http://schemas.openxmlformats.org/drawingml/2006/main" noChangeAspect="1"/>
+            </wp:cNvGraphicFramePr>
+            <a:graphic xmlns:a="http://schemas.openxmlformats.org/drawingml/2006/main">
+              <a:graphicData uri="http://schemas.openxmlformats.org/drawingml/2006/picture">
+                <pic:pic xmlns:pic="http://schemas.openxmlformats.org/drawingml/2006/picture">
+                  <pic:nvPicPr>
+                    <pic:cNvPr id="3" name="图片 2">
+                      <a:extLst>
+                        <a:ext uri="{FF2B5EF4-FFF2-40B4-BE49-F238E27FC236}">
+                          <a16:creationId xmlns:a16="http://schemas.microsoft.com/office/drawing/2014/main" id="{46E392DF-6CCB-4B73-A303-8D54725BE837}"/>
+                        </a:ext>
+                      </a:extLst>
+                    </pic:cNvPr>
+                    <pic:cNvPicPr>
+                      <a:picLocks noChangeAspect="1"/>
+                    </pic:cNvPicPr>
+                  </pic:nvPicPr>
+                  <pic:blipFill>
+                    <a:blip r:embed="rId28"/>
+                    <a:stretch>
+                      <a:fillRect/>
+                    </a:stretch>
+                  </pic:blipFill>
+                  <pic:spPr>
+                    <a:xfrm>
+                      <a:off x="0" y="0"/>
+                      <a:ext cx="4495800" cy="2438400"/>
+                    </a:xfrm>
+                    <a:prstGeom prst="rect">
+                      <a:avLst/>
+                    </a:prstGeom>
+                  </pic:spPr>
+                </pic:pic>
+              </a:graphicData>
+            </a:graphic>
+          </wp:inline>
+        </w:drawing>
+      </w:r>
+    </w:p>
+    <w:p/>
+    <w:p>
+      <w:pPr>
+        <w:rPr>
+          <w:rFonts w:hint="eastAsia"/>
+        </w:rPr>
+      </w:pPr>
+      <w:r>
+        <w:t xml:space="preserve">Both product management and purchase </w:t>
+      </w:r>
+      <w:r>
+        <w:rPr>
+          <w:rFonts w:hint="eastAsia"/>
+        </w:rPr>
+        <w:t xml:space="preserve"> </w:t>
+      </w:r>
+      <w:r>
+        <w:t>will u</w:t>
+      </w:r>
+      <w:r>
+        <w:t xml:space="preserve">se data access Framework to access database. </w:t>
+      </w:r>
+    </w:p>
+    <w:p/>
+    <w:p>
+      <w:pPr>
+        <w:pStyle w:val="2"/>
+        <w:ind w:firstLineChars="150" w:firstLine="390"/>
+      </w:pPr>
+      <w:r>
+        <w:t>The design pattern used in recommendation and data access f</w:t>
+      </w:r>
+      <w:r>
+        <w:t xml:space="preserve">ramework </w:t>
+      </w:r>
+    </w:p>
+    <w:p/>
+    <w:p>
+      <w:pPr>
+        <w:pStyle w:val="2"/>
+      </w:pPr>
+      <w:r>
+        <w:t>5</w:t>
+      </w:r>
+      <w:r>
+        <w:t xml:space="preserve">.1 </w:t>
+      </w:r>
+      <w:r>
+        <w:t xml:space="preserve"> </w:t>
+      </w:r>
+      <w:r>
+        <w:t>Singleton</w:t>
+      </w:r>
+    </w:p>
+    <w:p>
+      <w:pPr>
+        <w:autoSpaceDE w:val="0"/>
+        <w:autoSpaceDN w:val="0"/>
+        <w:adjustRightInd w:val="0"/>
+        <w:spacing w:after="0" w:line="240" w:lineRule="auto"/>
+        <w:rPr>
+          <w:rFonts w:ascii="Consolas" w:eastAsia="宋体" w:hAnsi="Consolas" w:cs="Consolas"/>
+          <w:sz w:val="20"/>
+          <w:szCs w:val="20"/>
+        </w:rPr>
+      </w:pPr>
+      <w:r>
+        <w:rPr>
+          <w:rFonts w:ascii="Consolas" w:eastAsia="宋体" w:hAnsi="Consolas" w:cs="Consolas"/>
+          <w:sz w:val="20"/>
+          <w:szCs w:val="20"/>
+        </w:rPr>
+        <w:t xml:space="preserve">    </w:t>
+      </w:r>
+      <w:r>
+        <w:rPr>
+          <w:rFonts w:ascii="Consolas" w:eastAsia="宋体" w:hAnsi="Consolas" w:cs="Consolas"/>
+          <w:b/>
+          <w:bCs/>
+          <w:color w:val="7F0055"/>
+          <w:sz w:val="20"/>
+          <w:szCs w:val="20"/>
+        </w:rPr>
+        <w:t>public</w:t>
+      </w:r>
+      <w:r>
+        <w:rPr>
+          <w:rFonts w:ascii="Consolas" w:eastAsia="宋体" w:hAnsi="Consolas" w:cs="Consolas"/>
+          <w:sz w:val="20"/>
+          <w:szCs w:val="20"/>
+        </w:rPr>
+        <w:t xml:space="preserve"> </w:t>
+      </w:r>
+      <w:r>
+        <w:rPr>
+          <w:rFonts w:ascii="Consolas" w:eastAsia="宋体" w:hAnsi="Consolas" w:cs="Consolas"/>
+          <w:b/>
+          <w:bCs/>
+          <w:color w:val="7F0055"/>
+          <w:sz w:val="20"/>
+          <w:szCs w:val="20"/>
+        </w:rPr>
+        <w:t>static</w:t>
+      </w:r>
+      <w:r>
+        <w:rPr>
+          <w:rFonts w:ascii="Consolas" w:eastAsia="宋体" w:hAnsi="Consolas" w:cs="Consolas"/>
+          <w:sz w:val="20"/>
+          <w:szCs w:val="20"/>
+        </w:rPr>
+        <w:t xml:space="preserve"> </w:t>
+      </w:r>
+      <w:r>
+        <w:rPr>
+          <w:rFonts w:ascii="Consolas" w:eastAsia="宋体" w:hAnsi="Consolas" w:cs="Consolas"/>
+          <w:sz w:val="20"/>
+          <w:szCs w:val="20"/>
+          <w:highlight w:val="lightGray"/>
+        </w:rPr>
+        <w:t>RateInformation</w:t>
+      </w:r>
+      <w:r>
+        <w:rPr>
+          <w:rFonts w:ascii="Consolas" w:eastAsia="宋体" w:hAnsi="Consolas" w:cs="Consolas"/>
+          <w:sz w:val="20"/>
+          <w:szCs w:val="20"/>
+        </w:rPr>
+        <w:t xml:space="preserve"> getRateInformation(){</w:t>
+      </w:r>
+    </w:p>
+    <w:p>
+      <w:pPr>
+        <w:autoSpaceDE w:val="0"/>
+        <w:autoSpaceDN w:val="0"/>
+        <w:adjustRightInd w:val="0"/>
+        <w:spacing w:after="0" w:line="240" w:lineRule="auto"/>
+        <w:rPr>
+          <w:rFonts w:ascii="Consolas" w:eastAsia="宋体" w:hAnsi="Consolas" w:cs="Consolas"/>
+          <w:sz w:val="20"/>
+          <w:szCs w:val="20"/>
+        </w:rPr>
+      </w:pPr>
+      <w:r>
+        <w:rPr>
+          <w:rFonts w:ascii="Consolas" w:eastAsia="宋体" w:hAnsi="Consolas" w:cs="Consolas"/>
+          <w:sz w:val="20"/>
+          <w:szCs w:val="20"/>
+        </w:rPr>
+        <w:t xml:space="preserve">        </w:t>
+      </w:r>
+      <w:r>
+        <w:rPr>
+          <w:rFonts w:ascii="Consolas" w:eastAsia="宋体" w:hAnsi="Consolas" w:cs="Consolas"/>
+          <w:b/>
+          <w:bCs/>
+          <w:color w:val="7F0055"/>
+          <w:sz w:val="20"/>
+          <w:szCs w:val="20"/>
+        </w:rPr>
+        <w:t>if</w:t>
+      </w:r>
+      <w:r>
+        <w:rPr>
+          <w:rFonts w:ascii="Consolas" w:eastAsia="宋体" w:hAnsi="Consolas" w:cs="Consolas"/>
+          <w:sz w:val="20"/>
+          <w:szCs w:val="20"/>
+        </w:rPr>
+        <w:t>(</w:t>
+      </w:r>
+      <w:r>
+        <w:rPr>
+          <w:rFonts w:ascii="Consolas" w:eastAsia="宋体" w:hAnsi="Consolas" w:cs="Consolas"/>
+          <w:i/>
+          <w:iCs/>
+          <w:color w:val="0000C0"/>
+          <w:sz w:val="20"/>
+          <w:szCs w:val="20"/>
+        </w:rPr>
+        <w:t>instance</w:t>
+      </w:r>
+      <w:r>
+        <w:rPr>
+          <w:rFonts w:ascii="Consolas" w:eastAsia="宋体" w:hAnsi="Consolas" w:cs="Consolas"/>
+          <w:sz w:val="20"/>
+          <w:szCs w:val="20"/>
+        </w:rPr>
+        <w:t xml:space="preserve"> == </w:t>
+      </w:r>
+      <w:r>
+        <w:rPr>
+          <w:rFonts w:ascii="Consolas" w:eastAsia="宋体" w:hAnsi="Consolas" w:cs="Consolas"/>
+          <w:b/>
+          <w:bCs/>
+          <w:color w:val="7F0055"/>
+          <w:sz w:val="20"/>
+          <w:szCs w:val="20"/>
+        </w:rPr>
+        <w:t>null</w:t>
+      </w:r>
+      <w:r>
+        <w:rPr>
+          <w:rFonts w:ascii="Consolas" w:eastAsia="宋体" w:hAnsi="Consolas" w:cs="Consolas"/>
+          <w:sz w:val="20"/>
+          <w:szCs w:val="20"/>
+        </w:rPr>
+        <w:t>){</w:t>
+      </w:r>
+    </w:p>
+    <w:p>
+      <w:pPr>
+        <w:autoSpaceDE w:val="0"/>
+        <w:autoSpaceDN w:val="0"/>
+        <w:adjustRightInd w:val="0"/>
+        <w:spacing w:after="0" w:line="240" w:lineRule="auto"/>
+        <w:rPr>
+          <w:rFonts w:ascii="Consolas" w:eastAsia="宋体" w:hAnsi="Consolas" w:cs="Consolas"/>
+          <w:sz w:val="20"/>
+          <w:szCs w:val="20"/>
+        </w:rPr>
+      </w:pPr>
+      <w:r>
+        <w:rPr>
+          <w:rFonts w:ascii="Consolas" w:eastAsia="宋体" w:hAnsi="Consolas" w:cs="Consolas"/>
+          <w:sz w:val="20"/>
+          <w:szCs w:val="20"/>
+        </w:rPr>
+        <w:t xml:space="preserve">            </w:t>
+      </w:r>
+      <w:r>
+        <w:rPr>
+          <w:rFonts w:ascii="Consolas" w:eastAsia="宋体" w:hAnsi="Consolas" w:cs="Consolas"/>
+          <w:b/>
+          <w:bCs/>
+          <w:color w:val="7F0055"/>
+          <w:sz w:val="20"/>
+          <w:szCs w:val="20"/>
+        </w:rPr>
+        <w:t>synchronized</w:t>
+      </w:r>
+      <w:r>
+        <w:rPr>
+          <w:rFonts w:ascii="Consolas" w:eastAsia="宋体" w:hAnsi="Consolas" w:cs="Consolas"/>
+          <w:sz w:val="20"/>
+          <w:szCs w:val="20"/>
+        </w:rPr>
+        <w:t xml:space="preserve"> (</w:t>
+      </w:r>
+      <w:r>
+        <w:rPr>
+          <w:rFonts w:ascii="Consolas" w:eastAsia="宋体" w:hAnsi="Consolas" w:cs="Consolas"/>
+          <w:sz w:val="20"/>
+          <w:szCs w:val="20"/>
+          <w:highlight w:val="lightGray"/>
+        </w:rPr>
+        <w:t>RateInformation</w:t>
+      </w:r>
+      <w:r>
+        <w:rPr>
+          <w:rFonts w:ascii="Consolas" w:eastAsia="宋体" w:hAnsi="Consolas" w:cs="Consolas"/>
+          <w:sz w:val="20"/>
+          <w:szCs w:val="20"/>
+        </w:rPr>
+        <w:t>.</w:t>
+      </w:r>
+      <w:r>
+        <w:rPr>
+          <w:rFonts w:ascii="Consolas" w:eastAsia="宋体" w:hAnsi="Consolas" w:cs="Consolas"/>
+          <w:b/>
+          <w:bCs/>
+          <w:color w:val="7F0055"/>
+          <w:sz w:val="20"/>
+          <w:szCs w:val="20"/>
+        </w:rPr>
+        <w:t>class</w:t>
+      </w:r>
+      <w:r>
+        <w:rPr>
+          <w:rFonts w:ascii="Consolas" w:eastAsia="宋体" w:hAnsi="Consolas" w:cs="Consolas"/>
+          <w:sz w:val="20"/>
+          <w:szCs w:val="20"/>
+        </w:rPr>
+        <w:t>) {</w:t>
+      </w:r>
+    </w:p>
+    <w:p>
+      <w:pPr>
+        <w:autoSpaceDE w:val="0"/>
+        <w:autoSpaceDN w:val="0"/>
+        <w:adjustRightInd w:val="0"/>
+        <w:spacing w:after="0" w:line="240" w:lineRule="auto"/>
+        <w:rPr>
+          <w:rFonts w:ascii="Consolas" w:eastAsia="宋体" w:hAnsi="Consolas" w:cs="Consolas"/>
+          <w:sz w:val="20"/>
+          <w:szCs w:val="20"/>
+        </w:rPr>
+      </w:pPr>
+      <w:r>
+        <w:rPr>
+          <w:rFonts w:ascii="Consolas" w:eastAsia="宋体" w:hAnsi="Consolas" w:cs="Consolas"/>
+          <w:sz w:val="20"/>
+          <w:szCs w:val="20"/>
+        </w:rPr>
+        <w:t xml:space="preserve">                </w:t>
+      </w:r>
+      <w:r>
+        <w:rPr>
+          <w:rFonts w:ascii="Consolas" w:eastAsia="宋体" w:hAnsi="Consolas" w:cs="Consolas"/>
+          <w:b/>
+          <w:bCs/>
+          <w:color w:val="7F0055"/>
+          <w:sz w:val="20"/>
+          <w:szCs w:val="20"/>
+        </w:rPr>
+        <w:t>if</w:t>
+      </w:r>
+      <w:r>
+        <w:rPr>
+          <w:rFonts w:ascii="Consolas" w:eastAsia="宋体" w:hAnsi="Consolas" w:cs="Consolas"/>
+          <w:sz w:val="20"/>
+          <w:szCs w:val="20"/>
+        </w:rPr>
+        <w:t>(</w:t>
+      </w:r>
+      <w:r>
+        <w:rPr>
+          <w:rFonts w:ascii="Consolas" w:eastAsia="宋体" w:hAnsi="Consolas" w:cs="Consolas"/>
+          <w:i/>
+          <w:iCs/>
+          <w:color w:val="0000C0"/>
+          <w:sz w:val="20"/>
+          <w:szCs w:val="20"/>
+        </w:rPr>
+        <w:t>instance</w:t>
+      </w:r>
+      <w:r>
+        <w:rPr>
+          <w:rFonts w:ascii="Consolas" w:eastAsia="宋体" w:hAnsi="Consolas" w:cs="Consolas"/>
+          <w:sz w:val="20"/>
+          <w:szCs w:val="20"/>
+        </w:rPr>
+        <w:t xml:space="preserve"> == </w:t>
+      </w:r>
+      <w:r>
+        <w:rPr>
+          <w:rFonts w:ascii="Consolas" w:eastAsia="宋体" w:hAnsi="Consolas" w:cs="Consolas"/>
+          <w:b/>
+          <w:bCs/>
+          <w:color w:val="7F0055"/>
+          <w:sz w:val="20"/>
+          <w:szCs w:val="20"/>
+        </w:rPr>
+        <w:t>null</w:t>
+      </w:r>
+      <w:r>
+        <w:rPr>
+          <w:rFonts w:ascii="Consolas" w:eastAsia="宋体" w:hAnsi="Consolas" w:cs="Consolas"/>
+          <w:sz w:val="20"/>
+          <w:szCs w:val="20"/>
+        </w:rPr>
+        <w:t>){</w:t>
+      </w:r>
+    </w:p>
+    <w:p>
+      <w:pPr>
+        <w:autoSpaceDE w:val="0"/>
+        <w:autoSpaceDN w:val="0"/>
+        <w:adjustRightInd w:val="0"/>
+        <w:spacing w:after="0" w:line="240" w:lineRule="auto"/>
+        <w:rPr>
+          <w:rFonts w:ascii="Consolas" w:eastAsia="宋体" w:hAnsi="Consolas" w:cs="Consolas"/>
+          <w:sz w:val="20"/>
+          <w:szCs w:val="20"/>
+        </w:rPr>
+      </w:pPr>
+      <w:r>
+        <w:rPr>
+          <w:rFonts w:ascii="Consolas" w:eastAsia="宋体" w:hAnsi="Consolas" w:cs="Consolas"/>
+          <w:sz w:val="20"/>
+          <w:szCs w:val="20"/>
+        </w:rPr>
+        <w:t xml:space="preserve">                    </w:t>
+      </w:r>
+      <w:r>
+        <w:rPr>
+          <w:rFonts w:ascii="Consolas" w:eastAsia="宋体" w:hAnsi="Consolas" w:cs="Consolas"/>
+          <w:i/>
+          <w:iCs/>
+          <w:color w:val="0000C0"/>
+          <w:sz w:val="20"/>
+          <w:szCs w:val="20"/>
+        </w:rPr>
+        <w:t>instance</w:t>
+      </w:r>
+      <w:r>
+        <w:rPr>
+          <w:rFonts w:ascii="Consolas" w:eastAsia="宋体" w:hAnsi="Consolas" w:cs="Consolas"/>
+          <w:sz w:val="20"/>
+          <w:szCs w:val="20"/>
+        </w:rPr>
+        <w:t xml:space="preserve"> = </w:t>
+      </w:r>
+      <w:r>
+        <w:rPr>
+          <w:rFonts w:ascii="Consolas" w:eastAsia="宋体" w:hAnsi="Consolas" w:cs="Consolas"/>
+          <w:b/>
+          <w:bCs/>
+          <w:color w:val="7F0055"/>
+          <w:sz w:val="20"/>
+          <w:szCs w:val="20"/>
+        </w:rPr>
+        <w:t>new</w:t>
+      </w:r>
+      <w:r>
+        <w:rPr>
+          <w:rFonts w:ascii="Consolas" w:eastAsia="宋体" w:hAnsi="Consolas" w:cs="Consolas"/>
+          <w:sz w:val="20"/>
+          <w:szCs w:val="20"/>
+        </w:rPr>
+        <w:t xml:space="preserve"> </w:t>
+      </w:r>
+      <w:r>
+        <w:rPr>
+          <w:rFonts w:ascii="Consolas" w:eastAsia="宋体" w:hAnsi="Consolas" w:cs="Consolas"/>
+          <w:sz w:val="20"/>
+          <w:szCs w:val="20"/>
+          <w:highlight w:val="lightGray"/>
+        </w:rPr>
+        <w:t>RateInformation</w:t>
+      </w:r>
+      <w:r>
+        <w:rPr>
+          <w:rFonts w:ascii="Consolas" w:eastAsia="宋体" w:hAnsi="Consolas" w:cs="Consolas"/>
+          <w:sz w:val="20"/>
+          <w:szCs w:val="20"/>
+        </w:rPr>
+        <w:t>();</w:t>
+      </w:r>
+    </w:p>
+    <w:p>
+      <w:pPr>
+        <w:autoSpaceDE w:val="0"/>
+        <w:autoSpaceDN w:val="0"/>
+        <w:adjustRightInd w:val="0"/>
+        <w:spacing w:after="0" w:line="240" w:lineRule="auto"/>
+        <w:rPr>
+          <w:rFonts w:ascii="Consolas" w:eastAsia="宋体" w:hAnsi="Consolas" w:cs="Consolas"/>
+          <w:sz w:val="20"/>
+          <w:szCs w:val="20"/>
+        </w:rPr>
+      </w:pPr>
+      <w:r>
+        <w:rPr>
+          <w:rFonts w:ascii="Consolas" w:eastAsia="宋体" w:hAnsi="Consolas" w:cs="Consolas"/>
+          <w:sz w:val="20"/>
+          <w:szCs w:val="20"/>
+        </w:rPr>
+        <w:t xml:space="preserve">                }</w:t>
+      </w:r>
+    </w:p>
+    <w:p>
+      <w:pPr>
+        <w:autoSpaceDE w:val="0"/>
+        <w:autoSpaceDN w:val="0"/>
+        <w:adjustRightInd w:val="0"/>
+        <w:spacing w:after="0" w:line="240" w:lineRule="auto"/>
+        <w:rPr>
+          <w:rFonts w:ascii="Consolas" w:eastAsia="宋体" w:hAnsi="Consolas" w:cs="Consolas"/>
+          <w:sz w:val="20"/>
+          <w:szCs w:val="20"/>
+        </w:rPr>
+      </w:pPr>
+      <w:r>
+        <w:rPr>
+          <w:rFonts w:ascii="Consolas" w:eastAsia="宋体" w:hAnsi="Consolas" w:cs="Consolas"/>
+          <w:sz w:val="20"/>
+          <w:szCs w:val="20"/>
+        </w:rPr>
+        <w:t xml:space="preserve">            }</w:t>
+      </w:r>
+    </w:p>
+    <w:p>
+      <w:pPr>
+        <w:autoSpaceDE w:val="0"/>
+        <w:autoSpaceDN w:val="0"/>
+        <w:adjustRightInd w:val="0"/>
+        <w:spacing w:after="0" w:line="240" w:lineRule="auto"/>
+        <w:rPr>
+          <w:rFonts w:ascii="Consolas" w:eastAsia="宋体" w:hAnsi="Consolas" w:cs="Consolas"/>
+          <w:sz w:val="20"/>
+          <w:szCs w:val="20"/>
+        </w:rPr>
+      </w:pPr>
+      <w:r>
+        <w:rPr>
+          <w:rFonts w:ascii="Consolas" w:eastAsia="宋体" w:hAnsi="Consolas" w:cs="Consolas"/>
+          <w:sz w:val="20"/>
+          <w:szCs w:val="20"/>
+        </w:rPr>
+        <w:t xml:space="preserve">        }</w:t>
+      </w:r>
+    </w:p>
+    <w:p>
+      <w:pPr>
+        <w:autoSpaceDE w:val="0"/>
+        <w:autoSpaceDN w:val="0"/>
+        <w:adjustRightInd w:val="0"/>
+        <w:spacing w:after="0" w:line="240" w:lineRule="auto"/>
+        <w:rPr>
+          <w:rFonts w:ascii="Consolas" w:eastAsia="宋体" w:hAnsi="Consolas" w:cs="Consolas"/>
+          <w:sz w:val="20"/>
+          <w:szCs w:val="20"/>
+        </w:rPr>
+      </w:pPr>
+      <w:r>
+        <w:rPr>
+          <w:rFonts w:ascii="Consolas" w:eastAsia="宋体" w:hAnsi="Consolas" w:cs="Consolas"/>
+          <w:sz w:val="20"/>
+          <w:szCs w:val="20"/>
+        </w:rPr>
+        <w:t xml:space="preserve">        </w:t>
+      </w:r>
+      <w:r>
+        <w:rPr>
+          <w:rFonts w:ascii="Consolas" w:eastAsia="宋体" w:hAnsi="Consolas" w:cs="Consolas"/>
+          <w:b/>
+          <w:bCs/>
+          <w:color w:val="7F0055"/>
+          <w:sz w:val="20"/>
+          <w:szCs w:val="20"/>
+        </w:rPr>
+        <w:t>return</w:t>
+      </w:r>
+      <w:r>
+        <w:rPr>
+          <w:rFonts w:ascii="Consolas" w:eastAsia="宋体" w:hAnsi="Consolas" w:cs="Consolas"/>
+          <w:sz w:val="20"/>
+          <w:szCs w:val="20"/>
+        </w:rPr>
+        <w:t xml:space="preserve"> </w:t>
+      </w:r>
+      <w:r>
+        <w:rPr>
+          <w:rFonts w:ascii="Consolas" w:eastAsia="宋体" w:hAnsi="Consolas" w:cs="Consolas"/>
+          <w:i/>
+          <w:iCs/>
+          <w:color w:val="0000C0"/>
+          <w:sz w:val="20"/>
+          <w:szCs w:val="20"/>
+        </w:rPr>
+        <w:t>instance</w:t>
+      </w:r>
+      <w:r>
+        <w:rPr>
+          <w:rFonts w:ascii="Consolas" w:eastAsia="宋体" w:hAnsi="Consolas" w:cs="Consolas"/>
+          <w:sz w:val="20"/>
+          <w:szCs w:val="20"/>
+        </w:rPr>
+        <w:t>;</w:t>
+      </w:r>
+    </w:p>
+    <w:p>
+      <w:pPr>
+        <w:autoSpaceDE w:val="0"/>
+        <w:autoSpaceDN w:val="0"/>
+        <w:adjustRightInd w:val="0"/>
+        <w:spacing w:after="0" w:line="240" w:lineRule="auto"/>
+        <w:rPr>
+          <w:rFonts w:ascii="Consolas" w:eastAsia="宋体" w:hAnsi="Consolas" w:cs="Consolas"/>
+          <w:sz w:val="20"/>
+          <w:szCs w:val="20"/>
+        </w:rPr>
+      </w:pPr>
+      <w:r>
+        <w:rPr>
+          <w:rFonts w:ascii="Consolas" w:eastAsia="宋体" w:hAnsi="Consolas" w:cs="Consolas"/>
+          <w:sz w:val="20"/>
+          <w:szCs w:val="20"/>
+        </w:rPr>
+        <w:t xml:space="preserve">    }</w:t>
+      </w:r>
+    </w:p>
+    <w:p>
+      <w:pPr>
+        <w:autoSpaceDE w:val="0"/>
+        <w:autoSpaceDN w:val="0"/>
+        <w:adjustRightInd w:val="0"/>
+        <w:spacing w:after="0" w:line="240" w:lineRule="auto"/>
+        <w:rPr>
+          <w:rFonts w:ascii="Consolas" w:eastAsia="宋体" w:hAnsi="Consolas" w:cs="Consolas"/>
+          <w:sz w:val="20"/>
+          <w:szCs w:val="20"/>
+        </w:rPr>
+      </w:pPr>
+      <w:r>
+        <w:rPr>
+          <w:rFonts w:ascii="Consolas" w:eastAsia="宋体" w:hAnsi="Consolas" w:cs="Consolas"/>
+          <w:sz w:val="20"/>
+          <w:szCs w:val="20"/>
+        </w:rPr>
+        <w:t xml:space="preserve">    </w:t>
+      </w:r>
+      <w:r>
+        <w:rPr>
+          <w:rFonts w:ascii="Consolas" w:eastAsia="宋体" w:hAnsi="Consolas" w:cs="Consolas"/>
+          <w:color w:val="3F5FBF"/>
+          <w:sz w:val="20"/>
+          <w:szCs w:val="20"/>
+        </w:rPr>
+        <w:t>/**</w:t>
+      </w:r>
+    </w:p>
+    <w:p>
+      <w:pPr>
+        <w:autoSpaceDE w:val="0"/>
+        <w:autoSpaceDN w:val="0"/>
+        <w:adjustRightInd w:val="0"/>
+        <w:spacing w:after="0" w:line="240" w:lineRule="auto"/>
+        <w:rPr>
+          <w:rFonts w:ascii="Consolas" w:eastAsia="宋体" w:hAnsi="Consolas" w:cs="Consolas"/>
+          <w:sz w:val="20"/>
+          <w:szCs w:val="20"/>
+        </w:rPr>
+      </w:pPr>
+      <w:r>
+        <w:rPr>
+          <w:rFonts w:ascii="Consolas" w:eastAsia="宋体" w:hAnsi="Consolas" w:cs="Consolas"/>
+          <w:color w:val="3F5FBF"/>
+          <w:sz w:val="20"/>
+          <w:szCs w:val="20"/>
+        </w:rPr>
+        <w:t xml:space="preserve">    * The Singleton Constructor. Note that it is private! No client can</w:t>
+      </w:r>
+    </w:p>
+    <w:p>
+      <w:pPr>
+        <w:autoSpaceDE w:val="0"/>
+        <w:autoSpaceDN w:val="0"/>
+        <w:adjustRightInd w:val="0"/>
+        <w:spacing w:after="0" w:line="240" w:lineRule="auto"/>
+        <w:rPr>
+          <w:rFonts w:ascii="Consolas" w:eastAsia="宋体" w:hAnsi="Consolas" w:cs="Consolas"/>
+          <w:sz w:val="20"/>
+          <w:szCs w:val="20"/>
+        </w:rPr>
+      </w:pPr>
+      <w:r>
+        <w:rPr>
+          <w:rFonts w:ascii="Consolas" w:eastAsia="宋体" w:hAnsi="Consolas" w:cs="Consolas"/>
+          <w:color w:val="3F5FBF"/>
+          <w:sz w:val="20"/>
+          <w:szCs w:val="20"/>
+        </w:rPr>
+        <w:t xml:space="preserve">    * instantiate a Singleton object directly!</w:t>
+      </w:r>
+    </w:p>
+    <w:p>
+      <w:pPr>
+        <w:autoSpaceDE w:val="0"/>
+        <w:autoSpaceDN w:val="0"/>
+        <w:adjustRightInd w:val="0"/>
+        <w:spacing w:after="0" w:line="240" w:lineRule="auto"/>
+        <w:rPr>
+          <w:rFonts w:ascii="Consolas" w:eastAsia="宋体" w:hAnsi="Consolas" w:cs="Consolas"/>
+          <w:sz w:val="20"/>
+          <w:szCs w:val="20"/>
+        </w:rPr>
+      </w:pPr>
+      <w:r>
+        <w:rPr>
+          <w:rFonts w:ascii="Consolas" w:eastAsia="宋体" w:hAnsi="Consolas" w:cs="Consolas"/>
+          <w:color w:val="3F5FBF"/>
+          <w:sz w:val="20"/>
+          <w:szCs w:val="20"/>
+        </w:rPr>
+        <w:t xml:space="preserve">    */</w:t>
+      </w:r>
+    </w:p>
+    <w:p>
+      <w:pPr>
+        <w:autoSpaceDE w:val="0"/>
+        <w:autoSpaceDN w:val="0"/>
+        <w:adjustRightInd w:val="0"/>
+        <w:spacing w:after="0" w:line="240" w:lineRule="auto"/>
+        <w:rPr>
+          <w:rFonts w:ascii="Consolas" w:eastAsia="宋体" w:hAnsi="Consolas" w:cs="Consolas"/>
+          <w:sz w:val="20"/>
+          <w:szCs w:val="20"/>
+        </w:rPr>
+      </w:pPr>
+      <w:r>
+        <w:rPr>
+          <w:rFonts w:ascii="Consolas" w:eastAsia="宋体" w:hAnsi="Consolas" w:cs="Consolas"/>
+          <w:sz w:val="20"/>
+          <w:szCs w:val="20"/>
+        </w:rPr>
+        <w:t xml:space="preserve">    </w:t>
+      </w:r>
+      <w:r>
+        <w:rPr>
+          <w:rFonts w:ascii="Consolas" w:eastAsia="宋体" w:hAnsi="Consolas" w:cs="Consolas"/>
+          <w:b/>
+          <w:bCs/>
+          <w:color w:val="7F0055"/>
+          <w:sz w:val="20"/>
+          <w:szCs w:val="20"/>
+        </w:rPr>
+        <w:t>private</w:t>
+      </w:r>
+      <w:r>
+        <w:rPr>
+          <w:rFonts w:ascii="Consolas" w:eastAsia="宋体" w:hAnsi="Consolas" w:cs="Consolas"/>
+          <w:sz w:val="20"/>
+          <w:szCs w:val="20"/>
+        </w:rPr>
+        <w:t xml:space="preserve"> RateInformation() {}</w:t>
+      </w:r>
+    </w:p>
+    <w:p>
+      <w:pPr>
+        <w:autoSpaceDE w:val="0"/>
+        <w:autoSpaceDN w:val="0"/>
+        <w:adjustRightInd w:val="0"/>
+        <w:spacing w:after="0" w:line="240" w:lineRule="auto"/>
+        <w:rPr>
+          <w:rFonts w:ascii="Consolas" w:eastAsia="宋体" w:hAnsi="Consolas" w:cs="Consolas"/>
+          <w:sz w:val="20"/>
+          <w:szCs w:val="20"/>
+        </w:rPr>
+      </w:pPr>
+      <w:r>
+        <w:rPr>
+          <w:rFonts w:ascii="Consolas" w:eastAsia="宋体" w:hAnsi="Consolas" w:cs="Consolas"/>
+          <w:sz w:val="20"/>
+          <w:szCs w:val="20"/>
+        </w:rPr>
+        <w:t xml:space="preserve">    </w:t>
+      </w:r>
+    </w:p>
+    <w:p>
+      <w:pPr>
+        <w:autoSpaceDE w:val="0"/>
+        <w:autoSpaceDN w:val="0"/>
+        <w:adjustRightInd w:val="0"/>
+        <w:spacing w:after="0" w:line="240" w:lineRule="auto"/>
+        <w:rPr>
+          <w:rFonts w:ascii="Consolas" w:eastAsia="宋体" w:hAnsi="Consolas" w:cs="Consolas"/>
+          <w:sz w:val="20"/>
+          <w:szCs w:val="20"/>
+        </w:rPr>
+      </w:pPr>
+      <w:r>
+        <w:rPr>
+          <w:rFonts w:ascii="Consolas" w:eastAsia="宋体" w:hAnsi="Consolas" w:cs="Consolas"/>
+          <w:sz w:val="20"/>
+          <w:szCs w:val="20"/>
+        </w:rPr>
+        <w:t xml:space="preserve">    </w:t>
+      </w:r>
+      <w:r>
+        <w:rPr>
+          <w:rFonts w:ascii="Consolas" w:eastAsia="宋体" w:hAnsi="Consolas" w:cs="Consolas"/>
+          <w:b/>
+          <w:bCs/>
+          <w:color w:val="7F0055"/>
+          <w:sz w:val="20"/>
+          <w:szCs w:val="20"/>
+        </w:rPr>
+        <w:t>public</w:t>
+      </w:r>
+      <w:r>
+        <w:rPr>
+          <w:rFonts w:ascii="Consolas" w:eastAsia="宋体" w:hAnsi="Consolas" w:cs="Consolas"/>
+          <w:sz w:val="20"/>
+          <w:szCs w:val="20"/>
+        </w:rPr>
+        <w:t xml:space="preserve"> </w:t>
+      </w:r>
+      <w:r>
+        <w:rPr>
+          <w:rFonts w:ascii="Consolas" w:eastAsia="宋体" w:hAnsi="Consolas" w:cs="Consolas"/>
+          <w:b/>
+          <w:bCs/>
+          <w:color w:val="7F0055"/>
+          <w:sz w:val="20"/>
+          <w:szCs w:val="20"/>
+        </w:rPr>
+        <w:t>void</w:t>
+      </w:r>
+      <w:r>
+        <w:rPr>
+          <w:rFonts w:ascii="Consolas" w:eastAsia="宋体" w:hAnsi="Consolas" w:cs="Consolas"/>
+          <w:sz w:val="20"/>
+          <w:szCs w:val="20"/>
+        </w:rPr>
+        <w:t xml:space="preserve"> assignRateInformation(</w:t>
+      </w:r>
+      <w:r>
+        <w:rPr>
+          <w:rFonts w:ascii="Consolas" w:eastAsia="宋体" w:hAnsi="Consolas" w:cs="Consolas"/>
+          <w:b/>
+          <w:bCs/>
+          <w:color w:val="7F0055"/>
+          <w:sz w:val="20"/>
+          <w:szCs w:val="20"/>
+        </w:rPr>
+        <w:t>int</w:t>
+      </w:r>
+      <w:r>
+        <w:rPr>
+          <w:rFonts w:ascii="Consolas" w:eastAsia="宋体" w:hAnsi="Consolas" w:cs="Consolas"/>
+          <w:sz w:val="20"/>
+          <w:szCs w:val="20"/>
+        </w:rPr>
+        <w:t xml:space="preserve"> </w:t>
+      </w:r>
+      <w:r>
+        <w:rPr>
+          <w:rFonts w:ascii="Consolas" w:eastAsia="宋体" w:hAnsi="Consolas" w:cs="Consolas"/>
+          <w:color w:val="6A3E3E"/>
+          <w:sz w:val="20"/>
+          <w:szCs w:val="20"/>
+        </w:rPr>
+        <w:t>customerCount</w:t>
+      </w:r>
+      <w:r>
+        <w:rPr>
+          <w:rFonts w:ascii="Consolas" w:eastAsia="宋体" w:hAnsi="Consolas" w:cs="Consolas"/>
+          <w:sz w:val="20"/>
+          <w:szCs w:val="20"/>
+        </w:rPr>
+        <w:t xml:space="preserve">, </w:t>
+      </w:r>
+      <w:r>
+        <w:rPr>
+          <w:rFonts w:ascii="Consolas" w:eastAsia="宋体" w:hAnsi="Consolas" w:cs="Consolas"/>
+          <w:b/>
+          <w:bCs/>
+          <w:color w:val="7F0055"/>
+          <w:sz w:val="20"/>
+          <w:szCs w:val="20"/>
+        </w:rPr>
+        <w:t>int</w:t>
+      </w:r>
+      <w:r>
+        <w:rPr>
+          <w:rFonts w:ascii="Consolas" w:eastAsia="宋体" w:hAnsi="Consolas" w:cs="Consolas"/>
+          <w:sz w:val="20"/>
+          <w:szCs w:val="20"/>
+        </w:rPr>
+        <w:t xml:space="preserve"> </w:t>
+      </w:r>
+      <w:r>
+        <w:rPr>
+          <w:rFonts w:ascii="Consolas" w:eastAsia="宋体" w:hAnsi="Consolas" w:cs="Consolas"/>
+          <w:color w:val="6A3E3E"/>
+          <w:sz w:val="20"/>
+          <w:szCs w:val="20"/>
+        </w:rPr>
+        <w:t>procductCount</w:t>
+      </w:r>
+      <w:r>
+        <w:rPr>
+          <w:rFonts w:ascii="Consolas" w:eastAsia="宋体" w:hAnsi="Consolas" w:cs="Consolas"/>
+          <w:sz w:val="20"/>
+          <w:szCs w:val="20"/>
+        </w:rPr>
+        <w:t xml:space="preserve">, </w:t>
+      </w:r>
+      <w:r>
+        <w:rPr>
+          <w:rFonts w:ascii="Consolas" w:eastAsia="宋体" w:hAnsi="Consolas" w:cs="Consolas"/>
+          <w:b/>
+          <w:bCs/>
+          <w:color w:val="7F0055"/>
+          <w:sz w:val="20"/>
+          <w:szCs w:val="20"/>
+        </w:rPr>
+        <w:t>double</w:t>
+      </w:r>
+      <w:r>
+        <w:rPr>
+          <w:rFonts w:ascii="Consolas" w:eastAsia="宋体" w:hAnsi="Consolas" w:cs="Consolas"/>
+          <w:sz w:val="20"/>
+          <w:szCs w:val="20"/>
+        </w:rPr>
+        <w:t xml:space="preserve"> </w:t>
+      </w:r>
+      <w:r>
+        <w:rPr>
+          <w:rFonts w:ascii="Consolas" w:eastAsia="宋体" w:hAnsi="Consolas" w:cs="Consolas"/>
+          <w:color w:val="6A3E3E"/>
+          <w:sz w:val="20"/>
+          <w:szCs w:val="20"/>
+        </w:rPr>
+        <w:t>scores</w:t>
+      </w:r>
+      <w:r>
+        <w:rPr>
+          <w:rFonts w:ascii="Consolas" w:eastAsia="宋体" w:hAnsi="Consolas" w:cs="Consolas"/>
+          <w:sz w:val="20"/>
+          <w:szCs w:val="20"/>
+        </w:rPr>
+        <w:t>[][]) {</w:t>
+      </w:r>
+    </w:p>
+    <w:p>
+      <w:pPr>
+        <w:autoSpaceDE w:val="0"/>
+        <w:autoSpaceDN w:val="0"/>
+        <w:adjustRightInd w:val="0"/>
+        <w:spacing w:after="0" w:line="240" w:lineRule="auto"/>
+        <w:rPr>
+          <w:rFonts w:ascii="Consolas" w:eastAsia="宋体" w:hAnsi="Consolas" w:cs="Consolas"/>
+          <w:sz w:val="20"/>
+          <w:szCs w:val="20"/>
+        </w:rPr>
+      </w:pPr>
+      <w:r>
+        <w:rPr>
+          <w:rFonts w:ascii="Consolas" w:eastAsia="宋体" w:hAnsi="Consolas" w:cs="Consolas"/>
+          <w:sz w:val="20"/>
+          <w:szCs w:val="20"/>
+        </w:rPr>
+        <w:t xml:space="preserve">        </w:t>
+      </w:r>
+      <w:r>
+        <w:rPr>
+          <w:rFonts w:ascii="Consolas" w:eastAsia="宋体" w:hAnsi="Consolas" w:cs="Consolas"/>
+          <w:b/>
+          <w:bCs/>
+          <w:color w:val="7F0055"/>
+          <w:sz w:val="20"/>
+          <w:szCs w:val="20"/>
+        </w:rPr>
+        <w:t>this</w:t>
+      </w:r>
+      <w:r>
+        <w:rPr>
+          <w:rFonts w:ascii="Consolas" w:eastAsia="宋体" w:hAnsi="Consolas" w:cs="Consolas"/>
+          <w:sz w:val="20"/>
+          <w:szCs w:val="20"/>
+        </w:rPr>
+        <w:t>.</w:t>
+      </w:r>
+      <w:r>
+        <w:rPr>
+          <w:rFonts w:ascii="Consolas" w:eastAsia="宋体" w:hAnsi="Consolas" w:cs="Consolas"/>
+          <w:color w:val="0000C0"/>
+          <w:sz w:val="20"/>
+          <w:szCs w:val="20"/>
+        </w:rPr>
+        <w:t>customerCount</w:t>
+      </w:r>
+      <w:r>
+        <w:rPr>
+          <w:rFonts w:ascii="Consolas" w:eastAsia="宋体" w:hAnsi="Consolas" w:cs="Consolas"/>
+          <w:sz w:val="20"/>
+          <w:szCs w:val="20"/>
+        </w:rPr>
+        <w:t xml:space="preserve"> = </w:t>
+      </w:r>
+      <w:r>
+        <w:rPr>
+          <w:rFonts w:ascii="Consolas" w:eastAsia="宋体" w:hAnsi="Consolas" w:cs="Consolas"/>
+          <w:color w:val="6A3E3E"/>
+          <w:sz w:val="20"/>
+          <w:szCs w:val="20"/>
+        </w:rPr>
+        <w:t>customerCount</w:t>
+      </w:r>
+      <w:r>
+        <w:rPr>
+          <w:rFonts w:ascii="Consolas" w:eastAsia="宋体" w:hAnsi="Consolas" w:cs="Consolas"/>
+          <w:sz w:val="20"/>
+          <w:szCs w:val="20"/>
+        </w:rPr>
+        <w:t>;</w:t>
+      </w:r>
+    </w:p>
+    <w:p>
+      <w:pPr>
+        <w:autoSpaceDE w:val="0"/>
+        <w:autoSpaceDN w:val="0"/>
+        <w:adjustRightInd w:val="0"/>
+        <w:spacing w:after="0" w:line="240" w:lineRule="auto"/>
+        <w:rPr>
+          <w:rFonts w:ascii="Consolas" w:eastAsia="宋体" w:hAnsi="Consolas" w:cs="Consolas"/>
+          <w:sz w:val="20"/>
+          <w:szCs w:val="20"/>
+        </w:rPr>
+      </w:pPr>
+      <w:r>
+        <w:rPr>
+          <w:rFonts w:ascii="Consolas" w:eastAsia="宋体" w:hAnsi="Consolas" w:cs="Consolas"/>
+          <w:sz w:val="20"/>
+          <w:szCs w:val="20"/>
+        </w:rPr>
+        <w:t xml:space="preserve">        </w:t>
+      </w:r>
+      <w:r>
+        <w:rPr>
+          <w:rFonts w:ascii="Consolas" w:eastAsia="宋体" w:hAnsi="Consolas" w:cs="Consolas"/>
+          <w:b/>
+          <w:bCs/>
+          <w:color w:val="7F0055"/>
+          <w:sz w:val="20"/>
+          <w:szCs w:val="20"/>
+        </w:rPr>
+        <w:t>this</w:t>
+      </w:r>
+      <w:r>
+        <w:rPr>
+          <w:rFonts w:ascii="Consolas" w:eastAsia="宋体" w:hAnsi="Consolas" w:cs="Consolas"/>
+          <w:sz w:val="20"/>
+          <w:szCs w:val="20"/>
+        </w:rPr>
+        <w:t>.</w:t>
+      </w:r>
+      <w:r>
+        <w:rPr>
+          <w:rFonts w:ascii="Consolas" w:eastAsia="宋体" w:hAnsi="Consolas" w:cs="Consolas"/>
+          <w:color w:val="0000C0"/>
+          <w:sz w:val="20"/>
+          <w:szCs w:val="20"/>
+        </w:rPr>
+        <w:t>procductCount</w:t>
+      </w:r>
+      <w:r>
+        <w:rPr>
+          <w:rFonts w:ascii="Consolas" w:eastAsia="宋体" w:hAnsi="Consolas" w:cs="Consolas"/>
+          <w:sz w:val="20"/>
+          <w:szCs w:val="20"/>
+        </w:rPr>
+        <w:t xml:space="preserve"> = </w:t>
+      </w:r>
+      <w:r>
+        <w:rPr>
+          <w:rFonts w:ascii="Consolas" w:eastAsia="宋体" w:hAnsi="Consolas" w:cs="Consolas"/>
+          <w:color w:val="6A3E3E"/>
+          <w:sz w:val="20"/>
+          <w:szCs w:val="20"/>
+        </w:rPr>
+        <w:t>procductCount</w:t>
+      </w:r>
+      <w:r>
+        <w:rPr>
+          <w:rFonts w:ascii="Consolas" w:eastAsia="宋体" w:hAnsi="Consolas" w:cs="Consolas"/>
+          <w:sz w:val="20"/>
+          <w:szCs w:val="20"/>
+        </w:rPr>
+        <w:t>;</w:t>
+      </w:r>
+    </w:p>
+    <w:p>
+      <w:pPr>
+        <w:autoSpaceDE w:val="0"/>
+        <w:autoSpaceDN w:val="0"/>
+        <w:adjustRightInd w:val="0"/>
+        <w:spacing w:after="0" w:line="240" w:lineRule="auto"/>
+        <w:rPr>
+          <w:rFonts w:ascii="Consolas" w:eastAsia="宋体" w:hAnsi="Consolas" w:cs="Consolas"/>
+          <w:sz w:val="20"/>
+          <w:szCs w:val="20"/>
+        </w:rPr>
+      </w:pPr>
+      <w:r>
+        <w:rPr>
+          <w:rFonts w:ascii="Consolas" w:eastAsia="宋体" w:hAnsi="Consolas" w:cs="Consolas"/>
+          <w:sz w:val="20"/>
+          <w:szCs w:val="20"/>
+        </w:rPr>
+        <w:t xml:space="preserve">        </w:t>
+      </w:r>
+      <w:r>
+        <w:rPr>
+          <w:rFonts w:ascii="Consolas" w:eastAsia="宋体" w:hAnsi="Consolas" w:cs="Consolas"/>
+          <w:color w:val="0000C0"/>
+          <w:sz w:val="20"/>
+          <w:szCs w:val="20"/>
+        </w:rPr>
+        <w:t>rateScores</w:t>
+      </w:r>
+      <w:r>
+        <w:rPr>
+          <w:rFonts w:ascii="Consolas" w:eastAsia="宋体" w:hAnsi="Consolas" w:cs="Consolas"/>
+          <w:sz w:val="20"/>
+          <w:szCs w:val="20"/>
+        </w:rPr>
+        <w:t xml:space="preserve"> =  </w:t>
+      </w:r>
+      <w:r>
+        <w:rPr>
+          <w:rFonts w:ascii="Consolas" w:eastAsia="宋体" w:hAnsi="Consolas" w:cs="Consolas"/>
+          <w:b/>
+          <w:bCs/>
+          <w:color w:val="7F0055"/>
+          <w:sz w:val="20"/>
+          <w:szCs w:val="20"/>
+        </w:rPr>
+        <w:t>new</w:t>
+      </w:r>
+      <w:r>
+        <w:rPr>
+          <w:rFonts w:ascii="Consolas" w:eastAsia="宋体" w:hAnsi="Consolas" w:cs="Consolas"/>
+          <w:sz w:val="20"/>
+          <w:szCs w:val="20"/>
+        </w:rPr>
+        <w:t xml:space="preserve"> </w:t>
+      </w:r>
+      <w:r>
+        <w:rPr>
+          <w:rFonts w:ascii="Consolas" w:eastAsia="宋体" w:hAnsi="Consolas" w:cs="Consolas"/>
+          <w:b/>
+          <w:bCs/>
+          <w:color w:val="7F0055"/>
+          <w:sz w:val="20"/>
+          <w:szCs w:val="20"/>
+        </w:rPr>
+        <w:t>double</w:t>
+      </w:r>
+      <w:r>
+        <w:rPr>
+          <w:rFonts w:ascii="Consolas" w:eastAsia="宋体" w:hAnsi="Consolas" w:cs="Consolas"/>
+          <w:sz w:val="20"/>
+          <w:szCs w:val="20"/>
+        </w:rPr>
+        <w:t>[</w:t>
+      </w:r>
+      <w:r>
+        <w:rPr>
+          <w:rFonts w:ascii="Consolas" w:eastAsia="宋体" w:hAnsi="Consolas" w:cs="Consolas"/>
+          <w:color w:val="6A3E3E"/>
+          <w:sz w:val="20"/>
+          <w:szCs w:val="20"/>
+        </w:rPr>
+        <w:t>customerCount</w:t>
+      </w:r>
+      <w:r>
+        <w:rPr>
+          <w:rFonts w:ascii="Consolas" w:eastAsia="宋体" w:hAnsi="Consolas" w:cs="Consolas"/>
+          <w:sz w:val="20"/>
+          <w:szCs w:val="20"/>
+        </w:rPr>
+        <w:t>][</w:t>
+      </w:r>
+      <w:r>
+        <w:rPr>
+          <w:rFonts w:ascii="Consolas" w:eastAsia="宋体" w:hAnsi="Consolas" w:cs="Consolas"/>
+          <w:color w:val="6A3E3E"/>
+          <w:sz w:val="20"/>
+          <w:szCs w:val="20"/>
+        </w:rPr>
+        <w:t>procductCount</w:t>
+      </w:r>
+      <w:r>
+        <w:rPr>
+          <w:rFonts w:ascii="Consolas" w:eastAsia="宋体" w:hAnsi="Consolas" w:cs="Consolas"/>
+          <w:sz w:val="20"/>
+          <w:szCs w:val="20"/>
+        </w:rPr>
+        <w:t>];</w:t>
+      </w:r>
+    </w:p>
+    <w:p>
+      <w:pPr>
+        <w:autoSpaceDE w:val="0"/>
+        <w:autoSpaceDN w:val="0"/>
+        <w:adjustRightInd w:val="0"/>
+        <w:spacing w:after="0" w:line="240" w:lineRule="auto"/>
+        <w:rPr>
+          <w:rFonts w:ascii="Consolas" w:eastAsia="宋体" w:hAnsi="Consolas" w:cs="Consolas"/>
+          <w:sz w:val="20"/>
+          <w:szCs w:val="20"/>
+        </w:rPr>
+      </w:pPr>
+      <w:r>
+        <w:rPr>
+          <w:rFonts w:ascii="Consolas" w:eastAsia="宋体" w:hAnsi="Consolas" w:cs="Consolas"/>
+          <w:sz w:val="20"/>
+          <w:szCs w:val="20"/>
+        </w:rPr>
+        <w:t xml:space="preserve">        </w:t>
+      </w:r>
+      <w:r>
+        <w:rPr>
+          <w:rFonts w:ascii="Consolas" w:eastAsia="宋体" w:hAnsi="Consolas" w:cs="Consolas"/>
+          <w:b/>
+          <w:bCs/>
+          <w:color w:val="7F0055"/>
+          <w:sz w:val="20"/>
+          <w:szCs w:val="20"/>
+        </w:rPr>
+        <w:t>for</w:t>
+      </w:r>
+      <w:r>
+        <w:rPr>
+          <w:rFonts w:ascii="Consolas" w:eastAsia="宋体" w:hAnsi="Consolas" w:cs="Consolas"/>
+          <w:sz w:val="20"/>
+          <w:szCs w:val="20"/>
+        </w:rPr>
+        <w:t>(</w:t>
+      </w:r>
+      <w:r>
+        <w:rPr>
+          <w:rFonts w:ascii="Consolas" w:eastAsia="宋体" w:hAnsi="Consolas" w:cs="Consolas"/>
+          <w:b/>
+          <w:bCs/>
+          <w:color w:val="7F0055"/>
+          <w:sz w:val="20"/>
+          <w:szCs w:val="20"/>
+        </w:rPr>
+        <w:t>int</w:t>
+      </w:r>
+      <w:r>
+        <w:rPr>
+          <w:rFonts w:ascii="Consolas" w:eastAsia="宋体" w:hAnsi="Consolas" w:cs="Consolas"/>
+          <w:sz w:val="20"/>
+          <w:szCs w:val="20"/>
+        </w:rPr>
+        <w:t xml:space="preserve"> </w:t>
+      </w:r>
+      <w:r>
+        <w:rPr>
+          <w:rFonts w:ascii="Consolas" w:eastAsia="宋体" w:hAnsi="Consolas" w:cs="Consolas"/>
+          <w:color w:val="6A3E3E"/>
+          <w:sz w:val="20"/>
+          <w:szCs w:val="20"/>
+        </w:rPr>
+        <w:t>row</w:t>
+      </w:r>
+      <w:r>
+        <w:rPr>
+          <w:rFonts w:ascii="Consolas" w:eastAsia="宋体" w:hAnsi="Consolas" w:cs="Consolas"/>
+          <w:sz w:val="20"/>
+          <w:szCs w:val="20"/>
+        </w:rPr>
+        <w:t xml:space="preserve"> = 0; </w:t>
+      </w:r>
+      <w:r>
+        <w:rPr>
+          <w:rFonts w:ascii="Consolas" w:eastAsia="宋体" w:hAnsi="Consolas" w:cs="Consolas"/>
+          <w:color w:val="6A3E3E"/>
+          <w:sz w:val="20"/>
+          <w:szCs w:val="20"/>
+        </w:rPr>
+        <w:t>row</w:t>
+      </w:r>
+      <w:r>
+        <w:rPr>
+          <w:rFonts w:ascii="Consolas" w:eastAsia="宋体" w:hAnsi="Consolas" w:cs="Consolas"/>
+          <w:sz w:val="20"/>
+          <w:szCs w:val="20"/>
+        </w:rPr>
+        <w:t>&lt;</w:t>
+      </w:r>
+      <w:r>
+        <w:rPr>
+          <w:rFonts w:ascii="Consolas" w:eastAsia="宋体" w:hAnsi="Consolas" w:cs="Consolas"/>
+          <w:color w:val="6A3E3E"/>
+          <w:sz w:val="20"/>
+          <w:szCs w:val="20"/>
+        </w:rPr>
+        <w:t>customerCount</w:t>
+      </w:r>
+      <w:r>
+        <w:rPr>
+          <w:rFonts w:ascii="Consolas" w:eastAsia="宋体" w:hAnsi="Consolas" w:cs="Consolas"/>
+          <w:sz w:val="20"/>
+          <w:szCs w:val="20"/>
+        </w:rPr>
+        <w:t xml:space="preserve">; </w:t>
+      </w:r>
+      <w:r>
+        <w:rPr>
+          <w:rFonts w:ascii="Consolas" w:eastAsia="宋体" w:hAnsi="Consolas" w:cs="Consolas"/>
+          <w:color w:val="6A3E3E"/>
+          <w:sz w:val="20"/>
+          <w:szCs w:val="20"/>
+        </w:rPr>
+        <w:t>row</w:t>
+      </w:r>
+      <w:r>
+        <w:rPr>
+          <w:rFonts w:ascii="Consolas" w:eastAsia="宋体" w:hAnsi="Consolas" w:cs="Consolas"/>
+          <w:sz w:val="20"/>
+          <w:szCs w:val="20"/>
+        </w:rPr>
+        <w:t>++)</w:t>
+      </w:r>
+    </w:p>
+    <w:p>
+      <w:pPr>
+        <w:autoSpaceDE w:val="0"/>
+        <w:autoSpaceDN w:val="0"/>
+        <w:adjustRightInd w:val="0"/>
+        <w:spacing w:after="0" w:line="240" w:lineRule="auto"/>
+        <w:rPr>
+          <w:rFonts w:ascii="Consolas" w:eastAsia="宋体" w:hAnsi="Consolas" w:cs="Consolas"/>
+          <w:sz w:val="20"/>
+          <w:szCs w:val="20"/>
+        </w:rPr>
+      </w:pPr>
+      <w:r>
+        <w:rPr>
+          <w:rFonts w:ascii="Consolas" w:eastAsia="宋体" w:hAnsi="Consolas" w:cs="Consolas"/>
+          <w:sz w:val="20"/>
+          <w:szCs w:val="20"/>
+        </w:rPr>
+        <w:t xml:space="preserve">            </w:t>
+      </w:r>
+      <w:r>
+        <w:rPr>
+          <w:rFonts w:ascii="Consolas" w:eastAsia="宋体" w:hAnsi="Consolas" w:cs="Consolas"/>
+          <w:b/>
+          <w:bCs/>
+          <w:color w:val="7F0055"/>
+          <w:sz w:val="20"/>
+          <w:szCs w:val="20"/>
+        </w:rPr>
+        <w:t>for</w:t>
+      </w:r>
+      <w:r>
+        <w:rPr>
+          <w:rFonts w:ascii="Consolas" w:eastAsia="宋体" w:hAnsi="Consolas" w:cs="Consolas"/>
+          <w:sz w:val="20"/>
+          <w:szCs w:val="20"/>
+        </w:rPr>
+        <w:t>(</w:t>
+      </w:r>
+      <w:r>
+        <w:rPr>
+          <w:rFonts w:ascii="Consolas" w:eastAsia="宋体" w:hAnsi="Consolas" w:cs="Consolas"/>
+          <w:b/>
+          <w:bCs/>
+          <w:color w:val="7F0055"/>
+          <w:sz w:val="20"/>
+          <w:szCs w:val="20"/>
+        </w:rPr>
+        <w:t>int</w:t>
+      </w:r>
+      <w:r>
+        <w:rPr>
+          <w:rFonts w:ascii="Consolas" w:eastAsia="宋体" w:hAnsi="Consolas" w:cs="Consolas"/>
+          <w:sz w:val="20"/>
+          <w:szCs w:val="20"/>
+        </w:rPr>
+        <w:t xml:space="preserve"> </w:t>
+      </w:r>
+      <w:r>
+        <w:rPr>
+          <w:rFonts w:ascii="Consolas" w:eastAsia="宋体" w:hAnsi="Consolas" w:cs="Consolas"/>
+          <w:color w:val="6A3E3E"/>
+          <w:sz w:val="20"/>
+          <w:szCs w:val="20"/>
+        </w:rPr>
+        <w:t>col</w:t>
+      </w:r>
+      <w:r>
+        <w:rPr>
+          <w:rFonts w:ascii="Consolas" w:eastAsia="宋体" w:hAnsi="Consolas" w:cs="Consolas"/>
+          <w:sz w:val="20"/>
+          <w:szCs w:val="20"/>
+        </w:rPr>
+        <w:t xml:space="preserve"> = 0; </w:t>
+      </w:r>
+      <w:r>
+        <w:rPr>
+          <w:rFonts w:ascii="Consolas" w:eastAsia="宋体" w:hAnsi="Consolas" w:cs="Consolas"/>
+          <w:color w:val="6A3E3E"/>
+          <w:sz w:val="20"/>
+          <w:szCs w:val="20"/>
+        </w:rPr>
+        <w:t>col</w:t>
+      </w:r>
+      <w:r>
+        <w:rPr>
+          <w:rFonts w:ascii="Consolas" w:eastAsia="宋体" w:hAnsi="Consolas" w:cs="Consolas"/>
+          <w:sz w:val="20"/>
+          <w:szCs w:val="20"/>
+        </w:rPr>
+        <w:t>&lt;</w:t>
+      </w:r>
+      <w:r>
+        <w:rPr>
+          <w:rFonts w:ascii="Consolas" w:eastAsia="宋体" w:hAnsi="Consolas" w:cs="Consolas"/>
+          <w:color w:val="6A3E3E"/>
+          <w:sz w:val="20"/>
+          <w:szCs w:val="20"/>
+        </w:rPr>
+        <w:t>procductCount</w:t>
+      </w:r>
+      <w:r>
+        <w:rPr>
+          <w:rFonts w:ascii="Consolas" w:eastAsia="宋体" w:hAnsi="Consolas" w:cs="Consolas"/>
+          <w:sz w:val="20"/>
+          <w:szCs w:val="20"/>
+        </w:rPr>
+        <w:t xml:space="preserve">; </w:t>
+      </w:r>
+      <w:r>
+        <w:rPr>
+          <w:rFonts w:ascii="Consolas" w:eastAsia="宋体" w:hAnsi="Consolas" w:cs="Consolas"/>
+          <w:color w:val="6A3E3E"/>
+          <w:sz w:val="20"/>
+          <w:szCs w:val="20"/>
+        </w:rPr>
+        <w:t>col</w:t>
+      </w:r>
+      <w:r>
+        <w:rPr>
+          <w:rFonts w:ascii="Consolas" w:eastAsia="宋体" w:hAnsi="Consolas" w:cs="Consolas"/>
+          <w:sz w:val="20"/>
+          <w:szCs w:val="20"/>
+        </w:rPr>
+        <w:t>++)</w:t>
+      </w:r>
+    </w:p>
+    <w:p>
+      <w:pPr>
+        <w:autoSpaceDE w:val="0"/>
+        <w:autoSpaceDN w:val="0"/>
+        <w:adjustRightInd w:val="0"/>
+        <w:spacing w:after="0" w:line="240" w:lineRule="auto"/>
+        <w:rPr>
+          <w:rFonts w:ascii="Consolas" w:eastAsia="宋体" w:hAnsi="Consolas" w:cs="Consolas"/>
+          <w:sz w:val="20"/>
+          <w:szCs w:val="20"/>
+        </w:rPr>
+      </w:pPr>
+      <w:r>
+        <w:rPr>
+          <w:rFonts w:ascii="Consolas" w:eastAsia="宋体" w:hAnsi="Consolas" w:cs="Consolas"/>
+          <w:sz w:val="20"/>
+          <w:szCs w:val="20"/>
+        </w:rPr>
+        <w:t xml:space="preserve">                </w:t>
+      </w:r>
+      <w:r>
+        <w:rPr>
+          <w:rFonts w:ascii="Consolas" w:eastAsia="宋体" w:hAnsi="Consolas" w:cs="Consolas"/>
+          <w:color w:val="0000C0"/>
+          <w:sz w:val="20"/>
+          <w:szCs w:val="20"/>
+        </w:rPr>
+        <w:t>rateScores</w:t>
+      </w:r>
+      <w:r>
+        <w:rPr>
+          <w:rFonts w:ascii="Consolas" w:eastAsia="宋体" w:hAnsi="Consolas" w:cs="Consolas"/>
+          <w:sz w:val="20"/>
+          <w:szCs w:val="20"/>
+        </w:rPr>
+        <w:t>[</w:t>
+      </w:r>
+      <w:r>
+        <w:rPr>
+          <w:rFonts w:ascii="Consolas" w:eastAsia="宋体" w:hAnsi="Consolas" w:cs="Consolas"/>
+          <w:color w:val="6A3E3E"/>
+          <w:sz w:val="20"/>
+          <w:szCs w:val="20"/>
+        </w:rPr>
+        <w:t>row</w:t>
+      </w:r>
+      <w:r>
+        <w:rPr>
+          <w:rFonts w:ascii="Consolas" w:eastAsia="宋体" w:hAnsi="Consolas" w:cs="Consolas"/>
+          <w:sz w:val="20"/>
+          <w:szCs w:val="20"/>
+        </w:rPr>
+        <w:t>][</w:t>
+      </w:r>
+      <w:r>
+        <w:rPr>
+          <w:rFonts w:ascii="Consolas" w:eastAsia="宋体" w:hAnsi="Consolas" w:cs="Consolas"/>
+          <w:color w:val="6A3E3E"/>
+          <w:sz w:val="20"/>
+          <w:szCs w:val="20"/>
+        </w:rPr>
+        <w:t>col</w:t>
+      </w:r>
+      <w:r>
+        <w:rPr>
+          <w:rFonts w:ascii="Consolas" w:eastAsia="宋体" w:hAnsi="Consolas" w:cs="Consolas"/>
+          <w:sz w:val="20"/>
+          <w:szCs w:val="20"/>
+        </w:rPr>
+        <w:t xml:space="preserve">] = </w:t>
+      </w:r>
+      <w:r>
+        <w:rPr>
+          <w:rFonts w:ascii="Consolas" w:eastAsia="宋体" w:hAnsi="Consolas" w:cs="Consolas"/>
+          <w:color w:val="6A3E3E"/>
+          <w:sz w:val="20"/>
+          <w:szCs w:val="20"/>
+        </w:rPr>
+        <w:t>scores</w:t>
+      </w:r>
+      <w:r>
+        <w:rPr>
+          <w:rFonts w:ascii="Consolas" w:eastAsia="宋体" w:hAnsi="Consolas" w:cs="Consolas"/>
+          <w:sz w:val="20"/>
+          <w:szCs w:val="20"/>
+        </w:rPr>
+        <w:t>[</w:t>
+      </w:r>
+      <w:r>
+        <w:rPr>
+          <w:rFonts w:ascii="Consolas" w:eastAsia="宋体" w:hAnsi="Consolas" w:cs="Consolas"/>
+          <w:color w:val="6A3E3E"/>
+          <w:sz w:val="20"/>
+          <w:szCs w:val="20"/>
+        </w:rPr>
+        <w:t>row</w:t>
+      </w:r>
+      <w:r>
+        <w:rPr>
+          <w:rFonts w:ascii="Consolas" w:eastAsia="宋体" w:hAnsi="Consolas" w:cs="Consolas"/>
+          <w:sz w:val="20"/>
+          <w:szCs w:val="20"/>
+        </w:rPr>
+        <w:t>][</w:t>
+      </w:r>
+      <w:r>
+        <w:rPr>
+          <w:rFonts w:ascii="Consolas" w:eastAsia="宋体" w:hAnsi="Consolas" w:cs="Consolas"/>
+          <w:color w:val="6A3E3E"/>
+          <w:sz w:val="20"/>
+          <w:szCs w:val="20"/>
+        </w:rPr>
+        <w:t>col</w:t>
+      </w:r>
+      <w:r>
+        <w:rPr>
+          <w:rFonts w:ascii="Consolas" w:eastAsia="宋体" w:hAnsi="Consolas" w:cs="Consolas"/>
+          <w:sz w:val="20"/>
+          <w:szCs w:val="20"/>
+        </w:rPr>
+        <w:t>];</w:t>
+      </w:r>
+    </w:p>
+    <w:p>
+      <w:pPr>
+        <w:autoSpaceDE w:val="0"/>
+        <w:autoSpaceDN w:val="0"/>
+        <w:adjustRightInd w:val="0"/>
+        <w:spacing w:after="0" w:line="240" w:lineRule="auto"/>
+        <w:rPr>
+          <w:rFonts w:ascii="Consolas" w:eastAsia="宋体" w:hAnsi="Consolas" w:cs="Consolas"/>
+          <w:sz w:val="20"/>
+          <w:szCs w:val="20"/>
+        </w:rPr>
+      </w:pPr>
+      <w:r>
+        <w:rPr>
+          <w:rFonts w:ascii="Consolas" w:eastAsia="宋体" w:hAnsi="Consolas" w:cs="Consolas"/>
+          <w:sz w:val="20"/>
+          <w:szCs w:val="20"/>
+        </w:rPr>
+        <w:t xml:space="preserve">        </w:t>
+      </w:r>
+      <w:r>
+        <w:rPr>
+          <w:rFonts w:ascii="Consolas" w:eastAsia="宋体" w:hAnsi="Consolas" w:cs="Consolas"/>
+          <w:color w:val="0000C0"/>
+          <w:sz w:val="20"/>
+          <w:szCs w:val="20"/>
+        </w:rPr>
+        <w:t>assigned</w:t>
+      </w:r>
+      <w:r>
+        <w:rPr>
+          <w:rFonts w:ascii="Consolas" w:eastAsia="宋体" w:hAnsi="Consolas" w:cs="Consolas"/>
+          <w:sz w:val="20"/>
+          <w:szCs w:val="20"/>
+        </w:rPr>
+        <w:t xml:space="preserve"> = </w:t>
+      </w:r>
+      <w:r>
+        <w:rPr>
+          <w:rFonts w:ascii="Consolas" w:eastAsia="宋体" w:hAnsi="Consolas" w:cs="Consolas"/>
+          <w:b/>
+          <w:bCs/>
+          <w:color w:val="7F0055"/>
+          <w:sz w:val="20"/>
+          <w:szCs w:val="20"/>
+        </w:rPr>
+        <w:t>true</w:t>
+      </w:r>
+      <w:r>
+        <w:rPr>
+          <w:rFonts w:ascii="Consolas" w:eastAsia="宋体" w:hAnsi="Consolas" w:cs="Consolas"/>
+          <w:sz w:val="20"/>
+          <w:szCs w:val="20"/>
+        </w:rPr>
+        <w:t>;</w:t>
+      </w:r>
+    </w:p>
+    <w:p>
+      <w:pPr>
+        <w:spacing w:after="0" w:line="240" w:lineRule="auto"/>
+        <w:ind w:firstLine="200"/>
+        <w:rPr>
+          <w:rFonts w:ascii="Consolas" w:eastAsia="Consolas" w:hAnsi="Consolas" w:cs="Consolas"/>
+          <w:sz w:val="20"/>
+          <w:szCs w:val="20"/>
+        </w:rPr>
+      </w:pPr>
+      <w:r>
+        <w:rPr>
+          <w:rFonts w:ascii="Consolas" w:eastAsia="宋体" w:hAnsi="Consolas" w:cs="Consolas"/>
+          <w:sz w:val="20"/>
+          <w:szCs w:val="20"/>
+        </w:rPr>
+        <w:t xml:space="preserve">    }</w:t>
+      </w:r>
+    </w:p>
+    <w:p>
+      <w:pPr>
+        <w:pStyle w:val="2"/>
+      </w:pPr>
+      <w:bookmarkStart w:id="1" w:name="_4ucl5as3579w" w:colFirst="0" w:colLast="0"/>
+      <w:bookmarkEnd w:id="1"/>
+      <w:r>
+        <w:lastRenderedPageBreak/>
+        <w:t xml:space="preserve">      </w:t>
+      </w:r>
+      <w:r>
+        <w:t>5</w:t>
+      </w:r>
+      <w:r>
+        <w:t xml:space="preserve">.2 </w:t>
+      </w:r>
+      <w:r>
+        <w:t xml:space="preserve"> </w:t>
+      </w:r>
+      <w:r>
+        <w:t>Adapter</w:t>
+      </w:r>
+    </w:p>
+    <w:p>
+      <w:pPr>
+        <w:jc w:val="both"/>
+        <w:rPr>
+          <w:rFonts w:ascii="Consolas" w:hAnsi="Consolas" w:cs="Consolas"/>
+          <w:sz w:val="20"/>
+          <w:szCs w:val="20"/>
+        </w:rPr>
+      </w:pPr>
+      <w:r>
+        <w:rPr>
+          <w:rFonts w:ascii="Consolas" w:hAnsi="Consolas" w:cs="Consolas"/>
+          <w:sz w:val="20"/>
+          <w:szCs w:val="20"/>
+        </w:rPr>
+        <w:drawing>
+          <wp:inline distT="0" distB="0" distL="0" distR="0" wp14:anchorId="1D9D6B81" wp14:editId="3B31F1E8">
+            <wp:extent cx="4798801" cy="2968200"/>
+            <wp:effectExtent l="0" t="0" r="1905" b="3810"/>
+            <wp:docPr id="23" name="图片 2">
+              <a:extLst xmlns:a="http://schemas.openxmlformats.org/drawingml/2006/main">
+                <a:ext uri="{FF2B5EF4-FFF2-40B4-BE49-F238E27FC236}">
+                  <a16:creationId xmlns:a16="http://schemas.microsoft.com/office/drawing/2014/main" id="{FCC3DA68-6A2C-41F1-AB61-E18B30B18A74}"/>
+                </a:ext>
+              </a:extLst>
+            </wp:docPr>
+            <wp:cNvGraphicFramePr>
+              <a:graphicFrameLocks xmlns:a="http://schemas.openxmlformats.org/drawingml/2006/main" noChangeAspect="1"/>
+            </wp:cNvGraphicFramePr>
+            <a:graphic xmlns:a="http://schemas.openxmlformats.org/drawingml/2006/main">
+              <a:graphicData uri="http://schemas.openxmlformats.org/drawingml/2006/picture">
+                <pic:pic xmlns:pic="http://schemas.openxmlformats.org/drawingml/2006/picture">
+                  <pic:nvPicPr>
+                    <pic:cNvPr id="3" name="图片 2">
+                      <a:extLst>
+                        <a:ext uri="{FF2B5EF4-FFF2-40B4-BE49-F238E27FC236}">
+                          <a16:creationId xmlns:a16="http://schemas.microsoft.com/office/drawing/2014/main" id="{FCC3DA68-6A2C-41F1-AB61-E18B30B18A74}"/>
+                        </a:ext>
+                      </a:extLst>
+                    </pic:cNvPr>
+                    <pic:cNvPicPr>
+                      <a:picLocks noChangeAspect="1"/>
+                    </pic:cNvPicPr>
+                  </pic:nvPicPr>
+                  <pic:blipFill>
+                    <a:blip r:embed="rId29"/>
+                    <a:stretch>
+                      <a:fillRect/>
+                    </a:stretch>
+                  </pic:blipFill>
+                  <pic:spPr>
+                    <a:xfrm>
+                      <a:off x="0" y="0"/>
+                      <a:ext cx="4798801" cy="2968200"/>
+                    </a:xfrm>
+                    <a:prstGeom prst="rect">
+                      <a:avLst/>
+                    </a:prstGeom>
+                  </pic:spPr>
+                </pic:pic>
+              </a:graphicData>
+            </a:graphic>
+          </wp:inline>
+        </w:drawing>
+      </w:r>
+    </w:p>
+    <w:p>
+      <w:pPr>
+        <w:jc w:val="both"/>
+        <w:rPr>
+          <w:rFonts w:ascii="Calibri" w:eastAsia="Calibri" w:hAnsi="Calibri" w:cs="Calibri"/>
+        </w:rPr>
+      </w:pPr>
+      <w:bookmarkStart w:id="2" w:name="_Hlk505872216"/>
+      <w:r>
+        <w:rPr>
+          <w:rFonts w:ascii="Calibri" w:eastAsia="Calibri" w:hAnsi="Calibri" w:cs="Calibri" w:hint="eastAsia"/>
+        </w:rPr>
+        <w:t>S</w:t>
+      </w:r>
+      <w:r>
+        <w:rPr>
+          <w:rFonts w:ascii="Calibri" w:eastAsia="Calibri" w:hAnsi="Calibri" w:cs="Calibri"/>
+        </w:rPr>
+        <w:t>ince the class JDBCAccessFacade is developed after the ProductDao, so to use the JDBCAccessFacade, we could transform the interface of ProductDao to JDBCFacade by using the Adapter patterns.</w:t>
+      </w:r>
+    </w:p>
+    <w:bookmarkEnd w:id="2"/>
+    <w:p>
+      <w:pPr>
+        <w:jc w:val="both"/>
+        <w:rPr>
+          <w:rFonts w:ascii="Consolas" w:hAnsi="Consolas" w:cs="Consolas" w:hint="eastAsia"/>
+          <w:sz w:val="20"/>
+          <w:szCs w:val="20"/>
+        </w:rPr>
+      </w:pPr>
+    </w:p>
+    <w:p>
+      <w:pPr>
+        <w:pStyle w:val="2"/>
+      </w:pPr>
+      <w:bookmarkStart w:id="3" w:name="_gsiijpggpa9g" w:colFirst="0" w:colLast="0"/>
+      <w:bookmarkEnd w:id="3"/>
+      <w:r>
+        <w:t>5</w:t>
+      </w:r>
+      <w:r>
+        <w:t>.3 Façade</w:t>
+      </w:r>
+    </w:p>
+    <w:p>
+      <w:pPr>
+        <w:jc w:val="both"/>
+        <w:rPr>
+          <w:rFonts w:ascii="Times New Roman" w:hAnsi="Times New Roman" w:cs="Times New Roman"/>
+          <w:b/>
+          <w:sz w:val="24"/>
+          <w:szCs w:val="24"/>
+        </w:rPr>
+      </w:pPr>
+      <w:r>
+        <w:rPr>
+          <w:rFonts w:ascii="Times New Roman" w:eastAsia="Times New Roman" w:hAnsi="Times New Roman" w:cs="Times New Roman"/>
+          <w:b/>
+          <w:sz w:val="24"/>
+          <w:szCs w:val="24"/>
+        </w:rPr>
+        <w:drawing>
+          <wp:inline distT="0" distB="0" distL="0" distR="0" wp14:anchorId="061A140C" wp14:editId="317FBDC4">
+            <wp:extent cx="5379301" cy="2968200"/>
+            <wp:effectExtent l="0" t="0" r="0" b="3810"/>
+            <wp:docPr id="24" name="图片 2">
+              <a:extLst xmlns:a="http://schemas.openxmlformats.org/drawingml/2006/main">
+                <a:ext uri="{FF2B5EF4-FFF2-40B4-BE49-F238E27FC236}">
+                  <a16:creationId xmlns:a16="http://schemas.microsoft.com/office/drawing/2014/main" id="{126E6707-C5B2-413D-B88E-1DBD5E814849}"/>
+                </a:ext>
+              </a:extLst>
+            </wp:docPr>
+            <wp:cNvGraphicFramePr>
+              <a:graphicFrameLocks xmlns:a="http://schemas.openxmlformats.org/drawingml/2006/main" noChangeAspect="1"/>
+            </wp:cNvGraphicFramePr>
+            <a:graphic xmlns:a="http://schemas.openxmlformats.org/drawingml/2006/main">
+              <a:graphicData uri="http://schemas.openxmlformats.org/drawingml/2006/picture">
+                <pic:pic xmlns:pic="http://schemas.openxmlformats.org/drawingml/2006/picture">
+                  <pic:nvPicPr>
+                    <pic:cNvPr id="3" name="图片 2">
+                      <a:extLst>
+                        <a:ext uri="{FF2B5EF4-FFF2-40B4-BE49-F238E27FC236}">
+                          <a16:creationId xmlns:a16="http://schemas.microsoft.com/office/drawing/2014/main" id="{126E6707-C5B2-413D-B88E-1DBD5E814849}"/>
+                        </a:ext>
+                      </a:extLst>
+                    </pic:cNvPr>
+                    <pic:cNvPicPr>
+                      <a:picLocks noChangeAspect="1"/>
+                    </pic:cNvPicPr>
+                  </pic:nvPicPr>
+                  <pic:blipFill>
+                    <a:blip r:embed="rId30"/>
+                    <a:stretch>
+                      <a:fillRect/>
+                    </a:stretch>
+                  </pic:blipFill>
+                  <pic:spPr>
+                    <a:xfrm>
+                      <a:off x="0" y="0"/>
+                      <a:ext cx="5379301" cy="2968200"/>
+                    </a:xfrm>
+                    <a:prstGeom prst="rect">
+                      <a:avLst/>
+                    </a:prstGeom>
+                  </pic:spPr>
+                </pic:pic>
+              </a:graphicData>
+            </a:graphic>
+          </wp:inline>
+        </w:drawing>
+      </w:r>
+    </w:p>
+    <w:p>
+      <w:pPr>
+        <w:jc w:val="both"/>
+        <w:rPr>
+          <w:rFonts w:ascii="Calibri" w:hAnsi="Calibri" w:cs="Calibri" w:hint="eastAsia"/>
+        </w:rPr>
+      </w:pPr>
+      <w:r>
+        <w:t>T</w:t>
+      </w:r>
+      <w:r>
+        <w:rPr>
+          <w:rFonts w:ascii="Calibri" w:eastAsia="Calibri" w:hAnsi="Calibri" w:cs="Calibri"/>
+        </w:rPr>
+        <w:t xml:space="preserve">he class JDBCAccessFacade is developed </w:t>
+      </w:r>
+      <w:r>
+        <w:t>to access the database related operations except Select operations. It encapsulates Create, Delete and Update operations include the parameterized prepared SQL.</w:t>
+      </w:r>
+    </w:p>
+    <w:p>
+      <w:pPr>
+        <w:pStyle w:val="2"/>
+      </w:pPr>
+      <w:bookmarkStart w:id="4" w:name="_gu890t1gjx0z" w:colFirst="0" w:colLast="0"/>
+      <w:bookmarkEnd w:id="4"/>
+      <w:r>
+        <w:lastRenderedPageBreak/>
+        <w:t>5</w:t>
+      </w:r>
+      <w:r>
+        <w:t xml:space="preserve">.4 Strategy </w:t>
+      </w:r>
+    </w:p>
+    <w:p>
+      <w:pPr>
+        <w:jc w:val="both"/>
+        <w:rPr>
+          <w:rFonts w:ascii="Calibri" w:eastAsia="Calibri" w:hAnsi="Calibri" w:cs="Calibri"/>
+        </w:rPr>
+      </w:pPr>
+      <w:r>
+        <w:drawing>
+          <wp:inline distT="0" distB="0" distL="0" distR="0" wp14:anchorId="0C9FE4E5" wp14:editId="6D1CCCC0">
+            <wp:extent cx="5943600" cy="2771775"/>
+            <wp:effectExtent l="0" t="0" r="0" b="0"/>
+            <wp:docPr id="26" name="图片 2">
+              <a:extLst xmlns:a="http://schemas.openxmlformats.org/drawingml/2006/main">
+                <a:ext uri="{FF2B5EF4-FFF2-40B4-BE49-F238E27FC236}">
+                  <a16:creationId xmlns:a16="http://schemas.microsoft.com/office/drawing/2014/main" id="{424AB26D-0BF8-49D9-9F8B-561AE2B140FA}"/>
+                </a:ext>
+              </a:extLst>
+            </wp:docPr>
+            <wp:cNvGraphicFramePr>
+              <a:graphicFrameLocks xmlns:a="http://schemas.openxmlformats.org/drawingml/2006/main" noChangeAspect="1"/>
+            </wp:cNvGraphicFramePr>
+            <a:graphic xmlns:a="http://schemas.openxmlformats.org/drawingml/2006/main">
+              <a:graphicData uri="http://schemas.openxmlformats.org/drawingml/2006/picture">
+                <pic:pic xmlns:pic="http://schemas.openxmlformats.org/drawingml/2006/picture">
+                  <pic:nvPicPr>
+                    <pic:cNvPr id="3" name="图片 2">
+                      <a:extLst>
+                        <a:ext uri="{FF2B5EF4-FFF2-40B4-BE49-F238E27FC236}">
+                          <a16:creationId xmlns:a16="http://schemas.microsoft.com/office/drawing/2014/main" id="{424AB26D-0BF8-49D9-9F8B-561AE2B140FA}"/>
+                        </a:ext>
+                      </a:extLst>
+                    </pic:cNvPr>
+                    <pic:cNvPicPr>
+                      <a:picLocks noChangeAspect="1"/>
+                    </pic:cNvPicPr>
+                  </pic:nvPicPr>
+                  <pic:blipFill>
+                    <a:blip r:embed="rId31"/>
+                    <a:stretch>
+                      <a:fillRect/>
+                    </a:stretch>
+                  </pic:blipFill>
+                  <pic:spPr>
+                    <a:xfrm>
+                      <a:off x="0" y="0"/>
+                      <a:ext cx="5943600" cy="2771775"/>
+                    </a:xfrm>
+                    <a:prstGeom prst="rect">
+                      <a:avLst/>
+                    </a:prstGeom>
+                  </pic:spPr>
+                </pic:pic>
+              </a:graphicData>
+            </a:graphic>
+          </wp:inline>
+        </w:drawing>
+      </w:r>
+    </w:p>
+    <w:p>
+      <w:pPr>
+        <w:jc w:val="both"/>
+        <w:rPr>
+          <w:rFonts w:ascii="Calibri" w:eastAsia="Calibri" w:hAnsi="Calibri" w:cs="Calibri"/>
+        </w:rPr>
+      </w:pPr>
+      <w:r>
+        <w:rPr>
+          <w:rFonts w:ascii="Calibri" w:eastAsia="Calibri" w:hAnsi="Calibri" w:cs="Calibri"/>
+        </w:rPr>
+        <w:t>Suppose we get m most bigger ones</w:t>
+      </w:r>
+      <w:r>
+        <w:rPr>
+          <w:rFonts w:ascii="Calibri" w:eastAsia="Calibri" w:hAnsi="Calibri" w:cs="Calibri"/>
+        </w:rPr>
+        <w:t xml:space="preserve"> from one</w:t>
+      </w:r>
+      <w:r>
+        <w:rPr>
+          <w:rFonts w:ascii="Calibri" w:eastAsia="Calibri" w:hAnsi="Calibri" w:cs="Calibri"/>
+        </w:rPr>
+        <w:t xml:space="preserve"> unsorted</w:t>
+      </w:r>
+      <w:r>
+        <w:rPr>
+          <w:rFonts w:ascii="Calibri" w:eastAsia="Calibri" w:hAnsi="Calibri" w:cs="Calibri"/>
+        </w:rPr>
+        <w:t xml:space="preserve"> array</w:t>
+      </w:r>
+      <w:r>
+        <w:rPr>
+          <w:rFonts w:ascii="Calibri" w:eastAsia="Calibri" w:hAnsi="Calibri" w:cs="Calibri"/>
+        </w:rPr>
+        <w:t xml:space="preserve">. </w:t>
+      </w:r>
+    </w:p>
+    <w:p>
+      <w:pPr>
+        <w:jc w:val="both"/>
+        <w:rPr>
+          <w:rFonts w:ascii="Calibri" w:eastAsia="Calibri" w:hAnsi="Calibri" w:cs="Calibri"/>
+        </w:rPr>
+      </w:pPr>
+      <w:r>
+        <w:rPr>
+          <w:rFonts w:ascii="Calibri" w:eastAsia="Calibri" w:hAnsi="Calibri" w:cs="Calibri"/>
+        </w:rPr>
+        <w:t>If m is small comparing to n, we can easily scan the array m times, so the time complexity is (m*n) which approximately to n.</w:t>
+      </w:r>
+    </w:p>
+    <w:p>
+      <w:pPr>
+        <w:jc w:val="both"/>
+        <w:rPr>
+          <w:rFonts w:ascii="Calibri" w:eastAsia="Calibri" w:hAnsi="Calibri" w:cs="Calibri"/>
+        </w:rPr>
+      </w:pPr>
+      <w:r>
+        <w:rPr>
+          <w:rFonts w:ascii="Calibri" w:eastAsia="Calibri" w:hAnsi="Calibri" w:cs="Calibri"/>
+        </w:rPr>
+        <w:t>Otherwise if m is close to n, if we still scan m times, the time complexity is changed to n*n.</w:t>
+      </w:r>
+    </w:p>
+    <w:p>
+      <w:pPr>
+        <w:jc w:val="both"/>
+        <w:rPr>
+          <w:rFonts w:ascii="Calibri" w:hAnsi="Calibri" w:cs="Calibri" w:hint="eastAsia"/>
+        </w:rPr>
+      </w:pPr>
+      <w:r>
+        <w:rPr>
+          <w:rFonts w:ascii="Calibri" w:eastAsia="Calibri" w:hAnsi="Calibri" w:cs="Calibri"/>
+        </w:rPr>
+        <w:t>How about do quicksort on the array and then get the most values ones? The time complexity is O(nlogn). I finally considered to use the max heap. The heap build time is O(n), each time we got one object from heap and then rebuild it. The total time complexity is O(n+mLogn). This might be the best method I could thought out.</w:t>
+      </w:r>
+    </w:p>
+    <w:p>
+      <w:pPr>
+        <w:jc w:val="both"/>
+        <w:rPr>
+          <w:rFonts w:ascii="Calibri" w:hAnsi="Calibri" w:cs="Calibri" w:hint="eastAsia"/>
+        </w:rPr>
+      </w:pPr>
+      <w:r>
+        <w:rPr>
+          <w:rFonts w:ascii="Calibri" w:eastAsia="Calibri" w:hAnsi="Calibri" w:cs="Calibri"/>
+        </w:rPr>
+        <w:t>My final schema is to use strategy patterns here. Based on the m, I choose different algorithm to achieve the best effective. By the way, all the algorithm are generics based, so the process is more time consuming.</w:t>
+      </w:r>
+    </w:p>
+    <w:p>
+      <w:pPr>
+        <w:ind w:left="660"/>
+        <w:jc w:val="both"/>
+        <w:rPr>
+          <w:rFonts w:ascii="Consolas" w:eastAsia="Consolas" w:hAnsi="Consolas" w:cs="Consolas"/>
+          <w:sz w:val="20"/>
+          <w:szCs w:val="20"/>
+        </w:rPr>
+      </w:pPr>
+    </w:p>
+    <w:p>
+      <w:pPr>
+        <w:pStyle w:val="2"/>
+        <w:rPr>
+          <w:rFonts w:ascii="Courier New" w:eastAsia="Courier New" w:hAnsi="Courier New" w:cs="Courier New"/>
+          <w:color w:val="7F0055"/>
+          <w:sz w:val="20"/>
+          <w:szCs w:val="20"/>
+        </w:rPr>
+      </w:pPr>
+      <w:bookmarkStart w:id="5" w:name="_6grtf1rquvtt" w:colFirst="0" w:colLast="0"/>
+      <w:bookmarkEnd w:id="5"/>
+      <w:r>
+        <w:lastRenderedPageBreak/>
+        <w:t>5</w:t>
+      </w:r>
+      <w:r>
+        <w:t xml:space="preserve">.5 Factory </w:t>
+      </w:r>
+    </w:p>
+    <w:p>
+      <w:pPr>
+        <w:ind w:left="660"/>
+        <w:jc w:val="both"/>
+        <w:rPr>
+          <w:rFonts w:ascii="Consolas" w:eastAsia="Consolas" w:hAnsi="Consolas" w:cs="Consolas"/>
+          <w:b/>
+          <w:color w:val="7F0055"/>
+          <w:sz w:val="20"/>
+          <w:szCs w:val="20"/>
+        </w:rPr>
+      </w:pPr>
+      <w:r>
+        <w:rPr>
+          <w:rFonts w:ascii="Consolas" w:eastAsia="Consolas" w:hAnsi="Consolas" w:cs="Consolas"/>
+          <w:b/>
+          <w:color w:val="7F0055"/>
+          <w:sz w:val="20"/>
+          <w:szCs w:val="20"/>
+        </w:rPr>
+        <w:drawing>
+          <wp:inline distT="0" distB="0" distL="0" distR="0" wp14:anchorId="04E7DE5C" wp14:editId="4E4A2598">
+            <wp:extent cx="5943600" cy="2810510"/>
+            <wp:effectExtent l="0" t="0" r="0" b="0"/>
+            <wp:docPr id="6" name="图片 3">
+              <a:extLst xmlns:a="http://schemas.openxmlformats.org/drawingml/2006/main">
+                <a:ext uri="{FF2B5EF4-FFF2-40B4-BE49-F238E27FC236}">
+                  <a16:creationId xmlns:a16="http://schemas.microsoft.com/office/drawing/2014/main" id="{3943C3CF-A2E4-4BE5-AECE-9B60DE6E447B}"/>
+                </a:ext>
+              </a:extLst>
+            </wp:docPr>
+            <wp:cNvGraphicFramePr>
+              <a:graphicFrameLocks xmlns:a="http://schemas.openxmlformats.org/drawingml/2006/main" noChangeAspect="1"/>
+            </wp:cNvGraphicFramePr>
+            <a:graphic xmlns:a="http://schemas.openxmlformats.org/drawingml/2006/main">
+              <a:graphicData uri="http://schemas.openxmlformats.org/drawingml/2006/picture">
+                <pic:pic xmlns:pic="http://schemas.openxmlformats.org/drawingml/2006/picture">
+                  <pic:nvPicPr>
+                    <pic:cNvPr id="4" name="图片 3">
+                      <a:extLst>
+                        <a:ext uri="{FF2B5EF4-FFF2-40B4-BE49-F238E27FC236}">
+                          <a16:creationId xmlns:a16="http://schemas.microsoft.com/office/drawing/2014/main" id="{3943C3CF-A2E4-4BE5-AECE-9B60DE6E447B}"/>
+                        </a:ext>
+                      </a:extLst>
+                    </pic:cNvPr>
+                    <pic:cNvPicPr>
+                      <a:picLocks noChangeAspect="1"/>
+                    </pic:cNvPicPr>
+                  </pic:nvPicPr>
+                  <pic:blipFill>
+                    <a:blip r:embed="rId32"/>
+                    <a:stretch>
+                      <a:fillRect/>
+                    </a:stretch>
+                  </pic:blipFill>
+                  <pic:spPr>
+                    <a:xfrm>
+                      <a:off x="0" y="0"/>
+                      <a:ext cx="5943600" cy="2810510"/>
+                    </a:xfrm>
+                    <a:prstGeom prst="rect">
+                      <a:avLst/>
+                    </a:prstGeom>
+                  </pic:spPr>
+                </pic:pic>
+              </a:graphicData>
+            </a:graphic>
+          </wp:inline>
+        </w:drawing>
+      </w:r>
+    </w:p>
+    <w:p>
+      <w:pPr>
+        <w:jc w:val="both"/>
+        <w:rPr>
+          <w:rFonts w:ascii="Calibri" w:hAnsi="Calibri" w:cs="Calibri" w:hint="eastAsia"/>
+          <w:color w:val="000000"/>
+        </w:rPr>
+      </w:pPr>
+      <w:r>
+        <w:t>Create the recommendation algorithm based on the recommendation type:  Collaborative Filtering or Co-occurrence.</w:t>
+      </w:r>
+    </w:p>
+    <w:p>
+      <w:pPr>
+        <w:pStyle w:val="2"/>
+        <w:rPr>
+          <w:rFonts w:ascii="Consolas" w:eastAsia="Consolas" w:hAnsi="Consolas" w:cs="Consolas"/>
+          <w:color w:val="7F0055"/>
+          <w:sz w:val="20"/>
+          <w:szCs w:val="20"/>
+        </w:rPr>
+      </w:pPr>
+      <w:bookmarkStart w:id="6" w:name="_8ni8lcrsgg45" w:colFirst="0" w:colLast="0"/>
+      <w:bookmarkEnd w:id="6"/>
+      <w:r>
+        <w:t>5</w:t>
+      </w:r>
+      <w:r>
+        <w:t xml:space="preserve">.6   </w:t>
+      </w:r>
+      <w:r>
+        <w:t>Flyweight</w:t>
+      </w:r>
+    </w:p>
+    <w:p>
+      <w:pPr>
+        <w:spacing w:after="0" w:line="240" w:lineRule="auto"/>
+        <w:jc w:val="both"/>
+        <w:rPr>
+          <w:rFonts w:ascii="Consolas" w:eastAsia="Consolas" w:hAnsi="Consolas" w:cs="Consolas"/>
+          <w:b/>
+          <w:color w:val="7F0055"/>
+          <w:sz w:val="20"/>
+          <w:szCs w:val="20"/>
+        </w:rPr>
+      </w:pPr>
+      <w:r>
+        <w:rPr>
+          <w:rFonts w:ascii="Courier New" w:eastAsia="Courier New" w:hAnsi="Courier New" w:cs="Courier New"/>
+          <w:b/>
+          <w:color w:val="7F0055"/>
+          <w:sz w:val="20"/>
+          <w:szCs w:val="20"/>
+        </w:rPr>
+        <w:drawing>
+          <wp:inline distT="0" distB="0" distL="0" distR="0" wp14:anchorId="0D911E93" wp14:editId="134EA587">
+            <wp:extent cx="5944235" cy="3127375"/>
+            <wp:effectExtent l="0" t="0" r="0" b="0"/>
+            <wp:docPr id="27" name="图片 27"/>
+            <wp:cNvGraphicFramePr>
+              <a:graphicFrameLocks xmlns:a="http://schemas.openxmlformats.org/drawingml/2006/main" noChangeAspect="1"/>
+            </wp:cNvGraphicFramePr>
+            <a:graphic xmlns:a="http://schemas.openxmlformats.org/drawingml/2006/main">
+              <a:graphicData uri="http://schemas.openxmlformats.org/drawingml/2006/picture">
+                <pic:pic xmlns:pic="http://schemas.openxmlformats.org/drawingml/2006/picture">
+                  <pic:nvPicPr>
+                    <pic:cNvPr id="0" name="Picture 2"/>
+                    <pic:cNvPicPr>
+                      <a:picLocks noChangeAspect="1" noChangeArrowheads="1"/>
+                    </pic:cNvPicPr>
+                  </pic:nvPicPr>
+                  <pic:blipFill>
+                    <a:blip r:embed="rId33">
+                      <a:extLst>
+                        <a:ext uri="{28A0092B-C50C-407E-A947-70E740481C1C}">
+                          <a14:useLocalDpi xmlns:a14="http://schemas.microsoft.com/office/drawing/2010/main" val="0"/>
+                        </a:ext>
+                      </a:extLst>
+                    </a:blip>
+                    <a:srcRect/>
+                    <a:stretch>
+                      <a:fillRect/>
+                    </a:stretch>
+                  </pic:blipFill>
+                  <pic:spPr bwMode="auto">
+                    <a:xfrm>
+                      <a:off x="0" y="0"/>
+                      <a:ext cx="5944235" cy="3127375"/>
+                    </a:xfrm>
+                    <a:prstGeom prst="rect">
+                      <a:avLst/>
+                    </a:prstGeom>
+                    <a:noFill/>
+                  </pic:spPr>
+                </pic:pic>
+              </a:graphicData>
+            </a:graphic>
+          </wp:inline>
+        </w:drawing>
+      </w:r>
+    </w:p>
+    <w:p>
+      <w:pPr>
+        <w:spacing w:after="0" w:line="240" w:lineRule="auto"/>
+        <w:jc w:val="both"/>
+        <w:rPr>
+          <w:rFonts w:ascii="Consolas" w:hAnsi="Consolas" w:cs="Consolas"/>
+          <w:b/>
+          <w:color w:val="7F0055"/>
+          <w:sz w:val="20"/>
+          <w:szCs w:val="20"/>
+        </w:rPr>
+      </w:pPr>
+    </w:p>
+    <w:p>
+      <w:pPr>
+        <w:spacing w:after="0" w:line="240" w:lineRule="auto"/>
+        <w:jc w:val="both"/>
+        <w:rPr>
+          <w:rFonts w:ascii="Consolas" w:hAnsi="Consolas" w:cs="Consolas"/>
+          <w:b/>
+          <w:color w:val="7F0055"/>
+          <w:sz w:val="20"/>
+          <w:szCs w:val="20"/>
+        </w:rPr>
+      </w:pPr>
+    </w:p>
+    <w:p>
+      <w:pPr>
+        <w:spacing w:after="200" w:line="276" w:lineRule="auto"/>
+        <w:jc w:val="both"/>
+        <w:rPr>
+          <w:rFonts w:ascii="Calibri" w:hAnsi="Calibri" w:cs="Calibri" w:hint="eastAsia"/>
+          <w:color w:val="000000"/>
+        </w:rPr>
+      </w:pPr>
+      <w:r>
+        <w:t>The connection pool would accept the construct parameters, like maximum size, minimum size value and connection string and create connections at once, then available connection would be got by getConnection method and when the close method is called, instead of close it, instead the connection would be returned to the pool.</w:t>
+      </w:r>
+    </w:p>
+    <w:p>
+      <w:pPr>
+        <w:pStyle w:val="2"/>
+      </w:pPr>
+      <w:bookmarkStart w:id="7" w:name="_jpumzzardilq" w:colFirst="0" w:colLast="0"/>
+      <w:bookmarkEnd w:id="7"/>
+      <w:r>
+        <w:lastRenderedPageBreak/>
+        <w:t>5</w:t>
+      </w:r>
+      <w:r>
+        <w:t xml:space="preserve">.7  </w:t>
+      </w:r>
+      <w:r>
+        <w:t>Template</w:t>
+      </w:r>
+    </w:p>
+    <w:p>
+      <w:pPr>
+        <w:spacing w:after="0" w:line="240" w:lineRule="auto"/>
+        <w:rPr>
+          <w:rFonts w:ascii="Courier New" w:hAnsi="Courier New" w:cs="Courier New"/>
+          <w:sz w:val="20"/>
+          <w:szCs w:val="20"/>
+        </w:rPr>
+      </w:pPr>
+      <w:r>
+        <w:rPr>
+          <w:rFonts w:ascii="Courier New" w:hAnsi="Courier New" w:cs="Courier New"/>
+          <w:sz w:val="20"/>
+          <w:szCs w:val="20"/>
+        </w:rPr>
+        <w:drawing>
+          <wp:inline distT="0" distB="0" distL="0" distR="0" wp14:anchorId="4B30E164" wp14:editId="2D439FC2">
+            <wp:extent cx="4424701" cy="4183934"/>
+            <wp:effectExtent l="0" t="0" r="0" b="0"/>
+            <wp:docPr id="7" name="图片 4">
+              <a:extLst xmlns:a="http://schemas.openxmlformats.org/drawingml/2006/main">
+                <a:ext uri="{FF2B5EF4-FFF2-40B4-BE49-F238E27FC236}">
+                  <a16:creationId xmlns:a16="http://schemas.microsoft.com/office/drawing/2014/main" id="{B7ED893D-F5F2-4047-BB4A-8716F6176777}"/>
+                </a:ext>
+              </a:extLst>
+            </wp:docPr>
+            <wp:cNvGraphicFramePr>
+              <a:graphicFrameLocks xmlns:a="http://schemas.openxmlformats.org/drawingml/2006/main" noChangeAspect="1"/>
+            </wp:cNvGraphicFramePr>
+            <a:graphic xmlns:a="http://schemas.openxmlformats.org/drawingml/2006/main">
+              <a:graphicData uri="http://schemas.openxmlformats.org/drawingml/2006/picture">
+                <pic:pic xmlns:pic="http://schemas.openxmlformats.org/drawingml/2006/picture">
+                  <pic:nvPicPr>
+                    <pic:cNvPr id="5" name="图片 4">
+                      <a:extLst>
+                        <a:ext uri="{FF2B5EF4-FFF2-40B4-BE49-F238E27FC236}">
+                          <a16:creationId xmlns:a16="http://schemas.microsoft.com/office/drawing/2014/main" id="{B7ED893D-F5F2-4047-BB4A-8716F6176777}"/>
+                        </a:ext>
+                      </a:extLst>
+                    </pic:cNvPr>
+                    <pic:cNvPicPr>
+                      <a:picLocks noChangeAspect="1"/>
+                    </pic:cNvPicPr>
+                  </pic:nvPicPr>
+                  <pic:blipFill>
+                    <a:blip r:embed="rId34"/>
+                    <a:stretch>
+                      <a:fillRect/>
+                    </a:stretch>
+                  </pic:blipFill>
+                  <pic:spPr>
+                    <a:xfrm>
+                      <a:off x="0" y="0"/>
+                      <a:ext cx="4424701" cy="4183934"/>
+                    </a:xfrm>
+                    <a:prstGeom prst="rect">
+                      <a:avLst/>
+                    </a:prstGeom>
+                  </pic:spPr>
+                </pic:pic>
+              </a:graphicData>
+            </a:graphic>
+          </wp:inline>
+        </w:drawing>
+      </w:r>
+    </w:p>
+    <w:p>
+      <w:pPr>
+        <w:spacing w:after="0" w:line="240" w:lineRule="auto"/>
+        <w:rPr>
+          <w:rFonts w:ascii="Courier New" w:hAnsi="Courier New" w:cs="Courier New"/>
+          <w:sz w:val="20"/>
+          <w:szCs w:val="20"/>
+        </w:rPr>
+      </w:pPr>
+    </w:p>
+    <w:p>
+      <w:pPr>
+        <w:jc w:val="both"/>
+        <w:rPr>
+          <w:rFonts w:ascii="Calibri" w:eastAsia="Calibri" w:hAnsi="Calibri" w:cs="Calibri"/>
+        </w:rPr>
+      </w:pPr>
+      <w:r>
+        <w:rPr>
+          <w:rFonts w:ascii="Calibri" w:eastAsia="Calibri" w:hAnsi="Calibri" w:cs="Calibri"/>
+        </w:rPr>
+        <w:t>Another example, since the recommendation system evolves many matrix computing, how about the case that 1 million customers purchase thousands of products?  The effort is huge and can’t be able to do within the memory. And in this case, I considered to use map-reduce to compute co-occurrence. I used the map-reduce framework and tried to make it more abstract.</w:t>
+      </w:r>
+      <w:bookmarkStart w:id="8" w:name="_ir3rru7asca4" w:colFirst="0" w:colLast="0"/>
+      <w:bookmarkEnd w:id="8"/>
+    </w:p>
+    <w:p>
+      <w:pPr>
+        <w:pStyle w:val="2"/>
+      </w:pPr>
+      <w:bookmarkStart w:id="9" w:name="_ud0h8cufqjig" w:colFirst="0" w:colLast="0"/>
+      <w:bookmarkEnd w:id="9"/>
+      <w:r>
+        <w:lastRenderedPageBreak/>
+        <w:t>5</w:t>
+      </w:r>
+      <w:r>
+        <w:t xml:space="preserve">.8 </w:t>
+      </w:r>
+      <w:r>
+        <w:t>Decorator</w:t>
+      </w:r>
+    </w:p>
+    <w:p>
+      <w:r>
+        <w:drawing>
+          <wp:inline distT="0" distB="0" distL="0" distR="0" wp14:anchorId="16549492" wp14:editId="45D45644">
+            <wp:extent cx="4605301" cy="3162201"/>
+            <wp:effectExtent l="0" t="0" r="5080" b="0"/>
+            <wp:docPr id="8" name="图片 3">
+              <a:extLst xmlns:a="http://schemas.openxmlformats.org/drawingml/2006/main">
+                <a:ext uri="{FF2B5EF4-FFF2-40B4-BE49-F238E27FC236}">
+                  <a16:creationId xmlns:a16="http://schemas.microsoft.com/office/drawing/2014/main" id="{C4F49D3F-8FAE-4E95-97F0-AEFEEA169CE0}"/>
+                </a:ext>
+              </a:extLst>
+            </wp:docPr>
+            <wp:cNvGraphicFramePr>
+              <a:graphicFrameLocks xmlns:a="http://schemas.openxmlformats.org/drawingml/2006/main" noChangeAspect="1"/>
+            </wp:cNvGraphicFramePr>
+            <a:graphic xmlns:a="http://schemas.openxmlformats.org/drawingml/2006/main">
+              <a:graphicData uri="http://schemas.openxmlformats.org/drawingml/2006/picture">
+                <pic:pic xmlns:pic="http://schemas.openxmlformats.org/drawingml/2006/picture">
+                  <pic:nvPicPr>
+                    <pic:cNvPr id="4" name="图片 3">
+                      <a:extLst>
+                        <a:ext uri="{FF2B5EF4-FFF2-40B4-BE49-F238E27FC236}">
+                          <a16:creationId xmlns:a16="http://schemas.microsoft.com/office/drawing/2014/main" id="{C4F49D3F-8FAE-4E95-97F0-AEFEEA169CE0}"/>
+                        </a:ext>
+                      </a:extLst>
+                    </pic:cNvPr>
+                    <pic:cNvPicPr>
+                      <a:picLocks noChangeAspect="1"/>
+                    </pic:cNvPicPr>
+                  </pic:nvPicPr>
+                  <pic:blipFill>
+                    <a:blip r:embed="rId35"/>
+                    <a:stretch>
+                      <a:fillRect/>
+                    </a:stretch>
+                  </pic:blipFill>
+                  <pic:spPr>
+                    <a:xfrm>
+                      <a:off x="0" y="0"/>
+                      <a:ext cx="4605301" cy="3162201"/>
+                    </a:xfrm>
+                    <a:prstGeom prst="rect">
+                      <a:avLst/>
+                    </a:prstGeom>
+                  </pic:spPr>
+                </pic:pic>
+              </a:graphicData>
+            </a:graphic>
+          </wp:inline>
+        </w:drawing>
+      </w:r>
+    </w:p>
+    <w:p/>
+    <w:p>
+      <w:r>
+        <w:rPr>
+          <w:rFonts w:hint="eastAsia"/>
+        </w:rPr>
+        <w:t>J</w:t>
+      </w:r>
+      <w:r>
+        <w:t>DBC profiler to diagnose the performance of the database access.</w:t>
+      </w:r>
+    </w:p>
+    <w:p/>
+    <w:p>
+      <w:pPr>
+        <w:pStyle w:val="2"/>
+      </w:pPr>
+      <w:r>
+        <w:t>5</w:t>
+      </w:r>
+      <w:r>
+        <w:t>.9 Observer</w:t>
+      </w:r>
+    </w:p>
+    <w:p>
+      <w:pPr>
+        <w:rPr>
+          <w:rFonts w:hint="eastAsia"/>
+        </w:rPr>
+      </w:pPr>
+      <w:r>
+        <w:drawing>
+          <wp:inline distT="0" distB="0" distL="0" distR="0" wp14:anchorId="7DFE5580" wp14:editId="212317CC">
+            <wp:extent cx="5943600" cy="3058160"/>
+            <wp:effectExtent l="0" t="0" r="0" b="0"/>
+            <wp:docPr id="32" name="图片 3">
+              <a:extLst xmlns:a="http://schemas.openxmlformats.org/drawingml/2006/main">
+                <a:ext uri="{FF2B5EF4-FFF2-40B4-BE49-F238E27FC236}">
+                  <a16:creationId xmlns:a16="http://schemas.microsoft.com/office/drawing/2014/main" id="{E2B99705-4F4A-427D-9116-CB6352BDC672}"/>
+                </a:ext>
+              </a:extLst>
+            </wp:docPr>
+            <wp:cNvGraphicFramePr>
+              <a:graphicFrameLocks xmlns:a="http://schemas.openxmlformats.org/drawingml/2006/main" noChangeAspect="1"/>
+            </wp:cNvGraphicFramePr>
+            <a:graphic xmlns:a="http://schemas.openxmlformats.org/drawingml/2006/main">
+              <a:graphicData uri="http://schemas.openxmlformats.org/drawingml/2006/picture">
+                <pic:pic xmlns:pic="http://schemas.openxmlformats.org/drawingml/2006/picture">
+                  <pic:nvPicPr>
+                    <pic:cNvPr id="4" name="图片 3">
+                      <a:extLst>
+                        <a:ext uri="{FF2B5EF4-FFF2-40B4-BE49-F238E27FC236}">
+                          <a16:creationId xmlns:a16="http://schemas.microsoft.com/office/drawing/2014/main" id="{E2B99705-4F4A-427D-9116-CB6352BDC672}"/>
+                        </a:ext>
+                      </a:extLst>
+                    </pic:cNvPr>
+                    <pic:cNvPicPr>
+                      <a:picLocks noChangeAspect="1"/>
+                    </pic:cNvPicPr>
+                  </pic:nvPicPr>
+                  <pic:blipFill>
+                    <a:blip r:embed="rId36"/>
+                    <a:stretch>
+                      <a:fillRect/>
+                    </a:stretch>
+                  </pic:blipFill>
+                  <pic:spPr>
+                    <a:xfrm>
+                      <a:off x="0" y="0"/>
+                      <a:ext cx="5943600" cy="3058160"/>
+                    </a:xfrm>
+                    <a:prstGeom prst="rect">
+                      <a:avLst/>
+                    </a:prstGeom>
+                  </pic:spPr>
+                </pic:pic>
+              </a:graphicData>
+            </a:graphic>
+          </wp:inline>
+        </w:drawing>
+      </w:r>
+    </w:p>
+    <w:p>
+      <w:pPr>
+        <w:rPr>
+          <w:rFonts w:hint="eastAsia"/>
+        </w:rPr>
+      </w:pPr>
+      <w:r>
+        <w:t>The Observer pattern is used to update the recommendation information. Purchase and Search product category will invoke the updating recommendation information to other registers.</w:t>
+      </w:r>
+    </w:p>
+    <w:p>
+      <w:pPr>
+        <w:rPr>
+          <w:rFonts w:hint="eastAsia"/>
+        </w:rPr>
+      </w:pPr>
+    </w:p>
+    <w:p/>
+    <w:p>
+      <w:pPr>
+        <w:rPr>
+          <w:rFonts w:hint="eastAsia"/>
+        </w:rPr>
+      </w:pPr>
     </w:p>
     <w:sectPr>
       <w:pgSz w:w="12240" w:h="15840"/>
@@ -1317,6 +4363,56 @@
 </w:document>
 </file>
 
+<file path=word/endnotes.xml><?xml version="1.0" encoding="utf-8"?>
+<w:endnotes xmlns:wpc="http://schemas.microsoft.com/office/word/2010/wordprocessingCanvas" xmlns:cx="http://schemas.microsoft.com/office/drawing/2014/chartex" xmlns:cx1="http://schemas.microsoft.com/office/drawing/2015/9/8/chartex" xmlns:cx2="http://schemas.microsoft.com/office/drawing/2015/10/21/chartex" xmlns:cx3="http://schemas.microsoft.com/office/drawing/2016/5/9/chartex" xmlns:cx4="http://schemas.microsoft.com/office/drawing/2016/5/10/chartex" xmlns:cx5="http://schemas.microsoft.com/office/drawing/2016/5/11/chartex" xmlns:cx6="http://schemas.microsoft.com/office/drawing/2016/5/12/chartex" xmlns:cx7="http://schemas.microsoft.com/office/drawing/2016/5/13/chartex" xmlns:cx8="http://schemas.microsoft.com/office/drawing/2016/5/14/chartex" xmlns:mc="http://schemas.openxmlformats.org/markup-compatibility/2006" xmlns:aink="http://schemas.microsoft.com/office/drawing/2016/ink" xmlns:am3d="http://schemas.microsoft.com/office/drawing/2017/model3d" xmlns:o="urn:schemas-microsoft-com:office:office" xmlns:r="http://schemas.openxmlformats.org/officeDocument/2006/relationships" xmlns:m="http://schemas.openxmlformats.org/officeDocument/2006/math" xmlns:v="urn:schemas-microsoft-com:vml" xmlns:wp14="http://schemas.microsoft.com/office/word/2010/wordprocessingDrawing" xmlns:wp="http://schemas.openxmlformats.org/drawingml/2006/wordprocessingDrawing" xmlns:w10="urn:schemas-microsoft-com:office:word" xmlns:w="http://schemas.openxmlformats.org/wordprocessingml/2006/main" xmlns:w14="http://schemas.microsoft.com/office/word/2010/wordml" xmlns:w15="http://schemas.microsoft.com/office/word/2012/wordml" xmlns:w16cid="http://schemas.microsoft.com/office/word/2016/wordml/cid" xmlns:w16se="http://schemas.microsoft.com/office/word/2015/wordml/symex" xmlns:wpg="http://schemas.microsoft.com/office/word/2010/wordprocessingGroup" xmlns:wpi="http://schemas.microsoft.com/office/word/2010/wordprocessingInk" xmlns:wne="http://schemas.microsoft.com/office/word/2006/wordml" xmlns:wps="http://schemas.microsoft.com/office/word/2010/wordprocessingShape" mc:Ignorable="w14 w15 w16se w16cid wp14">
+  <w:endnote w:type="separator" w:id="-1">
+    <w:p>
+      <w:pPr>
+        <w:spacing w:after="0" w:line="240" w:lineRule="auto"/>
+      </w:pPr>
+      <w:r>
+        <w:separator/>
+      </w:r>
+    </w:p>
+  </w:endnote>
+  <w:endnote w:type="continuationSeparator" w:id="0">
+    <w:p>
+      <w:pPr>
+        <w:spacing w:after="0" w:line="240" w:lineRule="auto"/>
+      </w:pPr>
+      <w:r>
+        <w:continuationSeparator/>
+      </w:r>
+    </w:p>
+  </w:endnote>
+</w:endnotes>
+</file>
+
+<file path=word/footnotes.xml><?xml version="1.0" encoding="utf-8"?>
+<w:footnotes xmlns:wpc="http://schemas.microsoft.com/office/word/2010/wordprocessingCanvas" xmlns:cx="http://schemas.microsoft.com/office/drawing/2014/chartex" xmlns:cx1="http://schemas.microsoft.com/office/drawing/2015/9/8/chartex" xmlns:cx2="http://schemas.microsoft.com/office/drawing/2015/10/21/chartex" xmlns:cx3="http://schemas.microsoft.com/office/drawing/2016/5/9/chartex" xmlns:cx4="http://schemas.microsoft.com/office/drawing/2016/5/10/chartex" xmlns:cx5="http://schemas.microsoft.com/office/drawing/2016/5/11/chartex" xmlns:cx6="http://schemas.microsoft.com/office/drawing/2016/5/12/chartex" xmlns:cx7="http://schemas.microsoft.com/office/drawing/2016/5/13/chartex" xmlns:cx8="http://schemas.microsoft.com/office/drawing/2016/5/14/chartex" xmlns:mc="http://schemas.openxmlformats.org/markup-compatibility/2006" xmlns:aink="http://schemas.microsoft.com/office/drawing/2016/ink" xmlns:am3d="http://schemas.microsoft.com/office/drawing/2017/model3d" xmlns:o="urn:schemas-microsoft-com:office:office" xmlns:r="http://schemas.openxmlformats.org/officeDocument/2006/relationships" xmlns:m="http://schemas.openxmlformats.org/officeDocument/2006/math" xmlns:v="urn:schemas-microsoft-com:vml" xmlns:wp14="http://schemas.microsoft.com/office/word/2010/wordprocessingDrawing" xmlns:wp="http://schemas.openxmlformats.org/drawingml/2006/wordprocessingDrawing" xmlns:w10="urn:schemas-microsoft-com:office:word" xmlns:w="http://schemas.openxmlformats.org/wordprocessingml/2006/main" xmlns:w14="http://schemas.microsoft.com/office/word/2010/wordml" xmlns:w15="http://schemas.microsoft.com/office/word/2012/wordml" xmlns:w16cid="http://schemas.microsoft.com/office/word/2016/wordml/cid" xmlns:w16se="http://schemas.microsoft.com/office/word/2015/wordml/symex" xmlns:wpg="http://schemas.microsoft.com/office/word/2010/wordprocessingGroup" xmlns:wpi="http://schemas.microsoft.com/office/word/2010/wordprocessingInk" xmlns:wne="http://schemas.microsoft.com/office/word/2006/wordml" xmlns:wps="http://schemas.microsoft.com/office/word/2010/wordprocessingShape" mc:Ignorable="w14 w15 w16se w16cid wp14">
+  <w:footnote w:type="separator" w:id="-1">
+    <w:p>
+      <w:pPr>
+        <w:spacing w:after="0" w:line="240" w:lineRule="auto"/>
+      </w:pPr>
+      <w:r>
+        <w:separator/>
+      </w:r>
+    </w:p>
+  </w:footnote>
+  <w:footnote w:type="continuationSeparator" w:id="0">
+    <w:p>
+      <w:pPr>
+        <w:spacing w:after="0" w:line="240" w:lineRule="auto"/>
+      </w:pPr>
+      <w:r>
+        <w:continuationSeparator/>
+      </w:r>
+    </w:p>
+  </w:footnote>
+</w:footnotes>
+</file>
+
 <file path=word/numbering.xml><?xml version="1.0" encoding="utf-8"?>
 <w:numbering xmlns:wpc="http://schemas.microsoft.com/office/word/2010/wordprocessingCanvas" xmlns:cx="http://schemas.microsoft.com/office/drawing/2014/chartex" xmlns:cx1="http://schemas.microsoft.com/office/drawing/2015/9/8/chartex" xmlns:cx2="http://schemas.microsoft.com/office/drawing/2015/10/21/chartex" xmlns:cx3="http://schemas.microsoft.com/office/drawing/2016/5/9/chartex" xmlns:cx4="http://schemas.microsoft.com/office/drawing/2016/5/10/chartex" xmlns:cx5="http://schemas.microsoft.com/office/drawing/2016/5/11/chartex" xmlns:cx6="http://schemas.microsoft.com/office/drawing/2016/5/12/chartex" xmlns:cx7="http://schemas.microsoft.com/office/drawing/2016/5/13/chartex" xmlns:cx8="http://schemas.microsoft.com/office/drawing/2016/5/14/chartex" xmlns:mc="http://schemas.openxmlformats.org/markup-compatibility/2006" xmlns:aink="http://schemas.microsoft.com/office/drawing/2016/ink" xmlns:am3d="http://schemas.microsoft.com/office/drawing/2017/model3d" xmlns:o="urn:schemas-microsoft-com:office:office" xmlns:r="http://schemas.openxmlformats.org/officeDocument/2006/relationships" xmlns:m="http://schemas.openxmlformats.org/officeDocument/2006/math" xmlns:v="urn:schemas-microsoft-com:vml" xmlns:wp14="http://schemas.microsoft.com/office/word/2010/wordprocessingDrawing" xmlns:wp="http://schemas.openxmlformats.org/drawingml/2006/wordprocessingDrawing" xmlns:w10="urn:schemas-microsoft-com:office:word" xmlns:w="http://schemas.openxmlformats.org/wordprocessingml/2006/main" xmlns:w14="http://schemas.microsoft.com/office/word/2010/wordml" xmlns:w15="http://schemas.microsoft.com/office/word/2012/wordml" xmlns:w16cid="http://schemas.microsoft.com/office/word/2016/wordml/cid" xmlns:w16se="http://schemas.microsoft.com/office/word/2015/wordml/symex" xmlns:wpg="http://schemas.microsoft.com/office/word/2010/wordprocessingGroup" xmlns:wpi="http://schemas.microsoft.com/office/word/2010/wordprocessingInk" xmlns:wne="http://schemas.microsoft.com/office/word/2006/wordml" xmlns:wps="http://schemas.microsoft.com/office/word/2010/wordprocessingShape" mc:Ignorable="w14 w15 w16se w16cid wp14">
   <w:abstractNum w:abstractNumId="0" w15:restartNumberingAfterBreak="0">
@@ -1406,6 +4502,458 @@
     </w:lvl>
   </w:abstractNum>
   <w:abstractNum w:abstractNumId="1" w15:restartNumberingAfterBreak="0">
+    <w:nsid w:val="0388394E"/>
+    <w:multiLevelType w:val="hybridMultilevel"/>
+    <w:tmpl w:val="38A4433C"/>
+    <w:lvl w:ilvl="0" w:tplc="E2627262">
+      <w:start w:val="1"/>
+      <w:numFmt w:val="bullet"/>
+      <w:lvlText w:val=""/>
+      <w:lvlJc w:val="left"/>
+      <w:pPr>
+        <w:tabs>
+          <w:tab w:val="num" w:pos="720"/>
+        </w:tabs>
+        <w:ind w:left="720" w:hanging="360"/>
+      </w:pPr>
+      <w:rPr>
+        <w:rFonts w:ascii="Wingdings" w:hAnsi="Wingdings" w:hint="default"/>
+      </w:rPr>
+    </w:lvl>
+    <w:lvl w:ilvl="1" w:tplc="998AB7E6" w:tentative="1">
+      <w:start w:val="1"/>
+      <w:numFmt w:val="bullet"/>
+      <w:lvlText w:val=""/>
+      <w:lvlJc w:val="left"/>
+      <w:pPr>
+        <w:tabs>
+          <w:tab w:val="num" w:pos="1440"/>
+        </w:tabs>
+        <w:ind w:left="1440" w:hanging="360"/>
+      </w:pPr>
+      <w:rPr>
+        <w:rFonts w:ascii="Wingdings" w:hAnsi="Wingdings" w:hint="default"/>
+      </w:rPr>
+    </w:lvl>
+    <w:lvl w:ilvl="2" w:tplc="7AD85450" w:tentative="1">
+      <w:start w:val="1"/>
+      <w:numFmt w:val="bullet"/>
+      <w:lvlText w:val=""/>
+      <w:lvlJc w:val="left"/>
+      <w:pPr>
+        <w:tabs>
+          <w:tab w:val="num" w:pos="2160"/>
+        </w:tabs>
+        <w:ind w:left="2160" w:hanging="360"/>
+      </w:pPr>
+      <w:rPr>
+        <w:rFonts w:ascii="Wingdings" w:hAnsi="Wingdings" w:hint="default"/>
+      </w:rPr>
+    </w:lvl>
+    <w:lvl w:ilvl="3" w:tplc="EAD2FE9A" w:tentative="1">
+      <w:start w:val="1"/>
+      <w:numFmt w:val="bullet"/>
+      <w:lvlText w:val=""/>
+      <w:lvlJc w:val="left"/>
+      <w:pPr>
+        <w:tabs>
+          <w:tab w:val="num" w:pos="2880"/>
+        </w:tabs>
+        <w:ind w:left="2880" w:hanging="360"/>
+      </w:pPr>
+      <w:rPr>
+        <w:rFonts w:ascii="Wingdings" w:hAnsi="Wingdings" w:hint="default"/>
+      </w:rPr>
+    </w:lvl>
+    <w:lvl w:ilvl="4" w:tplc="F57C53B0" w:tentative="1">
+      <w:start w:val="1"/>
+      <w:numFmt w:val="bullet"/>
+      <w:lvlText w:val=""/>
+      <w:lvlJc w:val="left"/>
+      <w:pPr>
+        <w:tabs>
+          <w:tab w:val="num" w:pos="3600"/>
+        </w:tabs>
+        <w:ind w:left="3600" w:hanging="360"/>
+      </w:pPr>
+      <w:rPr>
+        <w:rFonts w:ascii="Wingdings" w:hAnsi="Wingdings" w:hint="default"/>
+      </w:rPr>
+    </w:lvl>
+    <w:lvl w:ilvl="5" w:tplc="F5E01866" w:tentative="1">
+      <w:start w:val="1"/>
+      <w:numFmt w:val="bullet"/>
+      <w:lvlText w:val=""/>
+      <w:lvlJc w:val="left"/>
+      <w:pPr>
+        <w:tabs>
+          <w:tab w:val="num" w:pos="4320"/>
+        </w:tabs>
+        <w:ind w:left="4320" w:hanging="360"/>
+      </w:pPr>
+      <w:rPr>
+        <w:rFonts w:ascii="Wingdings" w:hAnsi="Wingdings" w:hint="default"/>
+      </w:rPr>
+    </w:lvl>
+    <w:lvl w:ilvl="6" w:tplc="6CC898C8" w:tentative="1">
+      <w:start w:val="1"/>
+      <w:numFmt w:val="bullet"/>
+      <w:lvlText w:val=""/>
+      <w:lvlJc w:val="left"/>
+      <w:pPr>
+        <w:tabs>
+          <w:tab w:val="num" w:pos="5040"/>
+        </w:tabs>
+        <w:ind w:left="5040" w:hanging="360"/>
+      </w:pPr>
+      <w:rPr>
+        <w:rFonts w:ascii="Wingdings" w:hAnsi="Wingdings" w:hint="default"/>
+      </w:rPr>
+    </w:lvl>
+    <w:lvl w:ilvl="7" w:tplc="CDFCC54A" w:tentative="1">
+      <w:start w:val="1"/>
+      <w:numFmt w:val="bullet"/>
+      <w:lvlText w:val=""/>
+      <w:lvlJc w:val="left"/>
+      <w:pPr>
+        <w:tabs>
+          <w:tab w:val="num" w:pos="5760"/>
+        </w:tabs>
+        <w:ind w:left="5760" w:hanging="360"/>
+      </w:pPr>
+      <w:rPr>
+        <w:rFonts w:ascii="Wingdings" w:hAnsi="Wingdings" w:hint="default"/>
+      </w:rPr>
+    </w:lvl>
+    <w:lvl w:ilvl="8" w:tplc="252696EE" w:tentative="1">
+      <w:start w:val="1"/>
+      <w:numFmt w:val="bullet"/>
+      <w:lvlText w:val=""/>
+      <w:lvlJc w:val="left"/>
+      <w:pPr>
+        <w:tabs>
+          <w:tab w:val="num" w:pos="6480"/>
+        </w:tabs>
+        <w:ind w:left="6480" w:hanging="360"/>
+      </w:pPr>
+      <w:rPr>
+        <w:rFonts w:ascii="Wingdings" w:hAnsi="Wingdings" w:hint="default"/>
+      </w:rPr>
+    </w:lvl>
+  </w:abstractNum>
+  <w:abstractNum w:abstractNumId="2" w15:restartNumberingAfterBreak="0">
+    <w:nsid w:val="0C3F755A"/>
+    <w:multiLevelType w:val="hybridMultilevel"/>
+    <w:tmpl w:val="A8C07F86"/>
+    <w:lvl w:ilvl="0" w:tplc="B1D8341A">
+      <w:start w:val="1"/>
+      <w:numFmt w:val="bullet"/>
+      <w:lvlText w:val=""/>
+      <w:lvlJc w:val="left"/>
+      <w:pPr>
+        <w:tabs>
+          <w:tab w:val="num" w:pos="720"/>
+        </w:tabs>
+        <w:ind w:left="720" w:hanging="360"/>
+      </w:pPr>
+      <w:rPr>
+        <w:rFonts w:ascii="Wingdings" w:hAnsi="Wingdings" w:hint="default"/>
+      </w:rPr>
+    </w:lvl>
+    <w:lvl w:ilvl="1" w:tplc="4D08981C" w:tentative="1">
+      <w:start w:val="1"/>
+      <w:numFmt w:val="bullet"/>
+      <w:lvlText w:val=""/>
+      <w:lvlJc w:val="left"/>
+      <w:pPr>
+        <w:tabs>
+          <w:tab w:val="num" w:pos="1440"/>
+        </w:tabs>
+        <w:ind w:left="1440" w:hanging="360"/>
+      </w:pPr>
+      <w:rPr>
+        <w:rFonts w:ascii="Wingdings" w:hAnsi="Wingdings" w:hint="default"/>
+      </w:rPr>
+    </w:lvl>
+    <w:lvl w:ilvl="2" w:tplc="E16A52A4" w:tentative="1">
+      <w:start w:val="1"/>
+      <w:numFmt w:val="bullet"/>
+      <w:lvlText w:val=""/>
+      <w:lvlJc w:val="left"/>
+      <w:pPr>
+        <w:tabs>
+          <w:tab w:val="num" w:pos="2160"/>
+        </w:tabs>
+        <w:ind w:left="2160" w:hanging="360"/>
+      </w:pPr>
+      <w:rPr>
+        <w:rFonts w:ascii="Wingdings" w:hAnsi="Wingdings" w:hint="default"/>
+      </w:rPr>
+    </w:lvl>
+    <w:lvl w:ilvl="3" w:tplc="E63C428C" w:tentative="1">
+      <w:start w:val="1"/>
+      <w:numFmt w:val="bullet"/>
+      <w:lvlText w:val=""/>
+      <w:lvlJc w:val="left"/>
+      <w:pPr>
+        <w:tabs>
+          <w:tab w:val="num" w:pos="2880"/>
+        </w:tabs>
+        <w:ind w:left="2880" w:hanging="360"/>
+      </w:pPr>
+      <w:rPr>
+        <w:rFonts w:ascii="Wingdings" w:hAnsi="Wingdings" w:hint="default"/>
+      </w:rPr>
+    </w:lvl>
+    <w:lvl w:ilvl="4" w:tplc="47D40922" w:tentative="1">
+      <w:start w:val="1"/>
+      <w:numFmt w:val="bullet"/>
+      <w:lvlText w:val=""/>
+      <w:lvlJc w:val="left"/>
+      <w:pPr>
+        <w:tabs>
+          <w:tab w:val="num" w:pos="3600"/>
+        </w:tabs>
+        <w:ind w:left="3600" w:hanging="360"/>
+      </w:pPr>
+      <w:rPr>
+        <w:rFonts w:ascii="Wingdings" w:hAnsi="Wingdings" w:hint="default"/>
+      </w:rPr>
+    </w:lvl>
+    <w:lvl w:ilvl="5" w:tplc="BDD672FE" w:tentative="1">
+      <w:start w:val="1"/>
+      <w:numFmt w:val="bullet"/>
+      <w:lvlText w:val=""/>
+      <w:lvlJc w:val="left"/>
+      <w:pPr>
+        <w:tabs>
+          <w:tab w:val="num" w:pos="4320"/>
+        </w:tabs>
+        <w:ind w:left="4320" w:hanging="360"/>
+      </w:pPr>
+      <w:rPr>
+        <w:rFonts w:ascii="Wingdings" w:hAnsi="Wingdings" w:hint="default"/>
+      </w:rPr>
+    </w:lvl>
+    <w:lvl w:ilvl="6" w:tplc="F63849D0" w:tentative="1">
+      <w:start w:val="1"/>
+      <w:numFmt w:val="bullet"/>
+      <w:lvlText w:val=""/>
+      <w:lvlJc w:val="left"/>
+      <w:pPr>
+        <w:tabs>
+          <w:tab w:val="num" w:pos="5040"/>
+        </w:tabs>
+        <w:ind w:left="5040" w:hanging="360"/>
+      </w:pPr>
+      <w:rPr>
+        <w:rFonts w:ascii="Wingdings" w:hAnsi="Wingdings" w:hint="default"/>
+      </w:rPr>
+    </w:lvl>
+    <w:lvl w:ilvl="7" w:tplc="2A80F11A" w:tentative="1">
+      <w:start w:val="1"/>
+      <w:numFmt w:val="bullet"/>
+      <w:lvlText w:val=""/>
+      <w:lvlJc w:val="left"/>
+      <w:pPr>
+        <w:tabs>
+          <w:tab w:val="num" w:pos="5760"/>
+        </w:tabs>
+        <w:ind w:left="5760" w:hanging="360"/>
+      </w:pPr>
+      <w:rPr>
+        <w:rFonts w:ascii="Wingdings" w:hAnsi="Wingdings" w:hint="default"/>
+      </w:rPr>
+    </w:lvl>
+    <w:lvl w:ilvl="8" w:tplc="FE6E553C" w:tentative="1">
+      <w:start w:val="1"/>
+      <w:numFmt w:val="bullet"/>
+      <w:lvlText w:val=""/>
+      <w:lvlJc w:val="left"/>
+      <w:pPr>
+        <w:tabs>
+          <w:tab w:val="num" w:pos="6480"/>
+        </w:tabs>
+        <w:ind w:left="6480" w:hanging="360"/>
+      </w:pPr>
+      <w:rPr>
+        <w:rFonts w:ascii="Wingdings" w:hAnsi="Wingdings" w:hint="default"/>
+      </w:rPr>
+    </w:lvl>
+  </w:abstractNum>
+  <w:abstractNum w:abstractNumId="3" w15:restartNumberingAfterBreak="0">
+    <w:nsid w:val="11E52785"/>
+    <w:multiLevelType w:val="hybridMultilevel"/>
+    <w:tmpl w:val="7228D2C2"/>
+    <w:lvl w:ilvl="0" w:tplc="0409000F">
+      <w:start w:val="1"/>
+      <w:numFmt w:val="decimal"/>
+      <w:lvlText w:val="%1."/>
+      <w:lvlJc w:val="left"/>
+      <w:pPr>
+        <w:ind w:left="720" w:hanging="360"/>
+      </w:pPr>
+    </w:lvl>
+    <w:lvl w:ilvl="1" w:tplc="04090019">
+      <w:start w:val="1"/>
+      <w:numFmt w:val="lowerLetter"/>
+      <w:lvlText w:val="%2."/>
+      <w:lvlJc w:val="left"/>
+      <w:pPr>
+        <w:ind w:left="1440" w:hanging="360"/>
+      </w:pPr>
+    </w:lvl>
+    <w:lvl w:ilvl="2" w:tplc="0409001B" w:tentative="1">
+      <w:start w:val="1"/>
+      <w:numFmt w:val="lowerRoman"/>
+      <w:lvlText w:val="%3."/>
+      <w:lvlJc w:val="right"/>
+      <w:pPr>
+        <w:ind w:left="2160" w:hanging="180"/>
+      </w:pPr>
+    </w:lvl>
+    <w:lvl w:ilvl="3" w:tplc="0409000F" w:tentative="1">
+      <w:start w:val="1"/>
+      <w:numFmt w:val="decimal"/>
+      <w:lvlText w:val="%4."/>
+      <w:lvlJc w:val="left"/>
+      <w:pPr>
+        <w:ind w:left="2880" w:hanging="360"/>
+      </w:pPr>
+    </w:lvl>
+    <w:lvl w:ilvl="4" w:tplc="04090019" w:tentative="1">
+      <w:start w:val="1"/>
+      <w:numFmt w:val="lowerLetter"/>
+      <w:lvlText w:val="%5."/>
+      <w:lvlJc w:val="left"/>
+      <w:pPr>
+        <w:ind w:left="3600" w:hanging="360"/>
+      </w:pPr>
+    </w:lvl>
+    <w:lvl w:ilvl="5" w:tplc="0409001B" w:tentative="1">
+      <w:start w:val="1"/>
+      <w:numFmt w:val="lowerRoman"/>
+      <w:lvlText w:val="%6."/>
+      <w:lvlJc w:val="right"/>
+      <w:pPr>
+        <w:ind w:left="4320" w:hanging="180"/>
+      </w:pPr>
+    </w:lvl>
+    <w:lvl w:ilvl="6" w:tplc="0409000F" w:tentative="1">
+      <w:start w:val="1"/>
+      <w:numFmt w:val="decimal"/>
+      <w:lvlText w:val="%7."/>
+      <w:lvlJc w:val="left"/>
+      <w:pPr>
+        <w:ind w:left="5040" w:hanging="360"/>
+      </w:pPr>
+    </w:lvl>
+    <w:lvl w:ilvl="7" w:tplc="04090019" w:tentative="1">
+      <w:start w:val="1"/>
+      <w:numFmt w:val="lowerLetter"/>
+      <w:lvlText w:val="%8."/>
+      <w:lvlJc w:val="left"/>
+      <w:pPr>
+        <w:ind w:left="5760" w:hanging="360"/>
+      </w:pPr>
+    </w:lvl>
+    <w:lvl w:ilvl="8" w:tplc="0409001B" w:tentative="1">
+      <w:start w:val="1"/>
+      <w:numFmt w:val="lowerRoman"/>
+      <w:lvlText w:val="%9."/>
+      <w:lvlJc w:val="right"/>
+      <w:pPr>
+        <w:ind w:left="6480" w:hanging="180"/>
+      </w:pPr>
+    </w:lvl>
+  </w:abstractNum>
+  <w:abstractNum w:abstractNumId="4" w15:restartNumberingAfterBreak="0">
+    <w:nsid w:val="17FB2357"/>
+    <w:multiLevelType w:val="hybridMultilevel"/>
+    <w:tmpl w:val="0CA8D552"/>
+    <w:lvl w:ilvl="0" w:tplc="04090019">
+      <w:start w:val="1"/>
+      <w:numFmt w:val="lowerLetter"/>
+      <w:lvlText w:val="%1)"/>
+      <w:lvlJc w:val="left"/>
+      <w:pPr>
+        <w:ind w:left="1500" w:hanging="420"/>
+      </w:pPr>
+    </w:lvl>
+    <w:lvl w:ilvl="1" w:tplc="04090019" w:tentative="1">
+      <w:start w:val="1"/>
+      <w:numFmt w:val="lowerLetter"/>
+      <w:lvlText w:val="%2)"/>
+      <w:lvlJc w:val="left"/>
+      <w:pPr>
+        <w:ind w:left="1920" w:hanging="420"/>
+      </w:pPr>
+    </w:lvl>
+    <w:lvl w:ilvl="2" w:tplc="0409001B" w:tentative="1">
+      <w:start w:val="1"/>
+      <w:numFmt w:val="lowerRoman"/>
+      <w:lvlText w:val="%3."/>
+      <w:lvlJc w:val="right"/>
+      <w:pPr>
+        <w:ind w:left="2340" w:hanging="420"/>
+      </w:pPr>
+    </w:lvl>
+    <w:lvl w:ilvl="3" w:tplc="0409000F" w:tentative="1">
+      <w:start w:val="1"/>
+      <w:numFmt w:val="decimal"/>
+      <w:lvlText w:val="%4."/>
+      <w:lvlJc w:val="left"/>
+      <w:pPr>
+        <w:ind w:left="2760" w:hanging="420"/>
+      </w:pPr>
+    </w:lvl>
+    <w:lvl w:ilvl="4" w:tplc="04090019" w:tentative="1">
+      <w:start w:val="1"/>
+      <w:numFmt w:val="lowerLetter"/>
+      <w:lvlText w:val="%5)"/>
+      <w:lvlJc w:val="left"/>
+      <w:pPr>
+        <w:ind w:left="3180" w:hanging="420"/>
+      </w:pPr>
+    </w:lvl>
+    <w:lvl w:ilvl="5" w:tplc="0409001B" w:tentative="1">
+      <w:start w:val="1"/>
+      <w:numFmt w:val="lowerRoman"/>
+      <w:lvlText w:val="%6."/>
+      <w:lvlJc w:val="right"/>
+      <w:pPr>
+        <w:ind w:left="3600" w:hanging="420"/>
+      </w:pPr>
+    </w:lvl>
+    <w:lvl w:ilvl="6" w:tplc="0409000F" w:tentative="1">
+      <w:start w:val="1"/>
+      <w:numFmt w:val="decimal"/>
+      <w:lvlText w:val="%7."/>
+      <w:lvlJc w:val="left"/>
+      <w:pPr>
+        <w:ind w:left="4020" w:hanging="420"/>
+      </w:pPr>
+    </w:lvl>
+    <w:lvl w:ilvl="7" w:tplc="04090019" w:tentative="1">
+      <w:start w:val="1"/>
+      <w:numFmt w:val="lowerLetter"/>
+      <w:lvlText w:val="%8)"/>
+      <w:lvlJc w:val="left"/>
+      <w:pPr>
+        <w:ind w:left="4440" w:hanging="420"/>
+      </w:pPr>
+    </w:lvl>
+    <w:lvl w:ilvl="8" w:tplc="0409001B" w:tentative="1">
+      <w:start w:val="1"/>
+      <w:numFmt w:val="lowerRoman"/>
+      <w:lvlText w:val="%9."/>
+      <w:lvlJc w:val="right"/>
+      <w:pPr>
+        <w:ind w:left="4860" w:hanging="420"/>
+      </w:pPr>
+    </w:lvl>
+  </w:abstractNum>
+  <w:abstractNum w:abstractNumId="5" w15:restartNumberingAfterBreak="0">
     <w:nsid w:val="46B541ED"/>
     <w:multiLevelType w:val="hybridMultilevel"/>
     <w:tmpl w:val="C7F6BA20"/>
@@ -1491,7 +5039,7 @@
       </w:pPr>
     </w:lvl>
   </w:abstractNum>
-  <w:abstractNum w:abstractNumId="2" w15:restartNumberingAfterBreak="0">
+  <w:abstractNum w:abstractNumId="6" w15:restartNumberingAfterBreak="0">
     <w:nsid w:val="59270746"/>
     <w:multiLevelType w:val="hybridMultilevel"/>
     <w:tmpl w:val="7228D2C2"/>
@@ -1577,7 +5125,7 @@
       </w:pPr>
     </w:lvl>
   </w:abstractNum>
-  <w:abstractNum w:abstractNumId="3" w15:restartNumberingAfterBreak="0">
+  <w:abstractNum w:abstractNumId="7" w15:restartNumberingAfterBreak="0">
     <w:nsid w:val="716F12A3"/>
     <w:multiLevelType w:val="hybridMultilevel"/>
     <w:tmpl w:val="63D6A3DE"/>
@@ -1663,7 +5211,7 @@
       </w:pPr>
     </w:lvl>
   </w:abstractNum>
-  <w:abstractNum w:abstractNumId="4" w15:restartNumberingAfterBreak="0">
+  <w:abstractNum w:abstractNumId="8" w15:restartNumberingAfterBreak="0">
     <w:nsid w:val="729471AD"/>
     <w:multiLevelType w:val="hybridMultilevel"/>
     <w:tmpl w:val="423C568E"/>
@@ -1776,20 +5324,175 @@
       </w:rPr>
     </w:lvl>
   </w:abstractNum>
+  <w:abstractNum w:abstractNumId="9" w15:restartNumberingAfterBreak="0">
+    <w:nsid w:val="7F511315"/>
+    <w:multiLevelType w:val="hybridMultilevel"/>
+    <w:tmpl w:val="81D069E6"/>
+    <w:lvl w:ilvl="0" w:tplc="2BD612DA">
+      <w:start w:val="1"/>
+      <w:numFmt w:val="bullet"/>
+      <w:lvlText w:val=""/>
+      <w:lvlJc w:val="left"/>
+      <w:pPr>
+        <w:tabs>
+          <w:tab w:val="num" w:pos="720"/>
+        </w:tabs>
+        <w:ind w:left="720" w:hanging="360"/>
+      </w:pPr>
+      <w:rPr>
+        <w:rFonts w:ascii="Wingdings" w:hAnsi="Wingdings" w:hint="default"/>
+      </w:rPr>
+    </w:lvl>
+    <w:lvl w:ilvl="1" w:tplc="75C0DA84" w:tentative="1">
+      <w:start w:val="1"/>
+      <w:numFmt w:val="bullet"/>
+      <w:lvlText w:val=""/>
+      <w:lvlJc w:val="left"/>
+      <w:pPr>
+        <w:tabs>
+          <w:tab w:val="num" w:pos="1440"/>
+        </w:tabs>
+        <w:ind w:left="1440" w:hanging="360"/>
+      </w:pPr>
+      <w:rPr>
+        <w:rFonts w:ascii="Wingdings" w:hAnsi="Wingdings" w:hint="default"/>
+      </w:rPr>
+    </w:lvl>
+    <w:lvl w:ilvl="2" w:tplc="ACA490A8" w:tentative="1">
+      <w:start w:val="1"/>
+      <w:numFmt w:val="bullet"/>
+      <w:lvlText w:val=""/>
+      <w:lvlJc w:val="left"/>
+      <w:pPr>
+        <w:tabs>
+          <w:tab w:val="num" w:pos="2160"/>
+        </w:tabs>
+        <w:ind w:left="2160" w:hanging="360"/>
+      </w:pPr>
+      <w:rPr>
+        <w:rFonts w:ascii="Wingdings" w:hAnsi="Wingdings" w:hint="default"/>
+      </w:rPr>
+    </w:lvl>
+    <w:lvl w:ilvl="3" w:tplc="EB107F72" w:tentative="1">
+      <w:start w:val="1"/>
+      <w:numFmt w:val="bullet"/>
+      <w:lvlText w:val=""/>
+      <w:lvlJc w:val="left"/>
+      <w:pPr>
+        <w:tabs>
+          <w:tab w:val="num" w:pos="2880"/>
+        </w:tabs>
+        <w:ind w:left="2880" w:hanging="360"/>
+      </w:pPr>
+      <w:rPr>
+        <w:rFonts w:ascii="Wingdings" w:hAnsi="Wingdings" w:hint="default"/>
+      </w:rPr>
+    </w:lvl>
+    <w:lvl w:ilvl="4" w:tplc="9D00A184" w:tentative="1">
+      <w:start w:val="1"/>
+      <w:numFmt w:val="bullet"/>
+      <w:lvlText w:val=""/>
+      <w:lvlJc w:val="left"/>
+      <w:pPr>
+        <w:tabs>
+          <w:tab w:val="num" w:pos="3600"/>
+        </w:tabs>
+        <w:ind w:left="3600" w:hanging="360"/>
+      </w:pPr>
+      <w:rPr>
+        <w:rFonts w:ascii="Wingdings" w:hAnsi="Wingdings" w:hint="default"/>
+      </w:rPr>
+    </w:lvl>
+    <w:lvl w:ilvl="5" w:tplc="B2CE3B44" w:tentative="1">
+      <w:start w:val="1"/>
+      <w:numFmt w:val="bullet"/>
+      <w:lvlText w:val=""/>
+      <w:lvlJc w:val="left"/>
+      <w:pPr>
+        <w:tabs>
+          <w:tab w:val="num" w:pos="4320"/>
+        </w:tabs>
+        <w:ind w:left="4320" w:hanging="360"/>
+      </w:pPr>
+      <w:rPr>
+        <w:rFonts w:ascii="Wingdings" w:hAnsi="Wingdings" w:hint="default"/>
+      </w:rPr>
+    </w:lvl>
+    <w:lvl w:ilvl="6" w:tplc="180ABB16" w:tentative="1">
+      <w:start w:val="1"/>
+      <w:numFmt w:val="bullet"/>
+      <w:lvlText w:val=""/>
+      <w:lvlJc w:val="left"/>
+      <w:pPr>
+        <w:tabs>
+          <w:tab w:val="num" w:pos="5040"/>
+        </w:tabs>
+        <w:ind w:left="5040" w:hanging="360"/>
+      </w:pPr>
+      <w:rPr>
+        <w:rFonts w:ascii="Wingdings" w:hAnsi="Wingdings" w:hint="default"/>
+      </w:rPr>
+    </w:lvl>
+    <w:lvl w:ilvl="7" w:tplc="DB4C8A10" w:tentative="1">
+      <w:start w:val="1"/>
+      <w:numFmt w:val="bullet"/>
+      <w:lvlText w:val=""/>
+      <w:lvlJc w:val="left"/>
+      <w:pPr>
+        <w:tabs>
+          <w:tab w:val="num" w:pos="5760"/>
+        </w:tabs>
+        <w:ind w:left="5760" w:hanging="360"/>
+      </w:pPr>
+      <w:rPr>
+        <w:rFonts w:ascii="Wingdings" w:hAnsi="Wingdings" w:hint="default"/>
+      </w:rPr>
+    </w:lvl>
+    <w:lvl w:ilvl="8" w:tplc="306A9E6E" w:tentative="1">
+      <w:start w:val="1"/>
+      <w:numFmt w:val="bullet"/>
+      <w:lvlText w:val=""/>
+      <w:lvlJc w:val="left"/>
+      <w:pPr>
+        <w:tabs>
+          <w:tab w:val="num" w:pos="6480"/>
+        </w:tabs>
+        <w:ind w:left="6480" w:hanging="360"/>
+      </w:pPr>
+      <w:rPr>
+        <w:rFonts w:ascii="Wingdings" w:hAnsi="Wingdings" w:hint="default"/>
+      </w:rPr>
+    </w:lvl>
+  </w:abstractNum>
   <w:num w:numId="1">
-    <w:abstractNumId w:val="2"/>
+    <w:abstractNumId w:val="6"/>
   </w:num>
   <w:num w:numId="2">
-    <w:abstractNumId w:val="3"/>
+    <w:abstractNumId w:val="7"/>
   </w:num>
   <w:num w:numId="3">
     <w:abstractNumId w:val="0"/>
   </w:num>
   <w:num w:numId="4">
+    <w:abstractNumId w:val="5"/>
+  </w:num>
+  <w:num w:numId="5">
+    <w:abstractNumId w:val="8"/>
+  </w:num>
+  <w:num w:numId="6">
+    <w:abstractNumId w:val="3"/>
+  </w:num>
+  <w:num w:numId="7">
     <w:abstractNumId w:val="1"/>
   </w:num>
-  <w:num w:numId="5">
+  <w:num w:numId="8">
     <w:abstractNumId w:val="4"/>
+  </w:num>
+  <w:num w:numId="9">
+    <w:abstractNumId w:val="9"/>
+  </w:num>
+  <w:num w:numId="10">
+    <w:abstractNumId w:val="2"/>
   </w:num>
 </w:numbering>
 </file>
@@ -2188,18 +5891,18 @@
     <w:lsdException w:name="Hashtag" w:semiHidden="1" w:unhideWhenUsed="1"/>
     <w:lsdException w:name="Unresolved Mention" w:semiHidden="1" w:unhideWhenUsed="1"/>
   </w:latentStyles>
-  <w:style w:type="paragraph" w:default="1" w:styleId="Normal">
+  <w:style w:type="paragraph" w:default="1" w:styleId="a">
     <w:name w:val="Normal"/>
     <w:qFormat/>
     <w:rPr>
       <w:noProof/>
     </w:rPr>
   </w:style>
-  <w:style w:type="paragraph" w:styleId="Heading1">
+  <w:style w:type="paragraph" w:styleId="1">
     <w:name w:val="heading 1"/>
-    <w:basedOn w:val="Normal"/>
-    <w:next w:val="Normal"/>
-    <w:link w:val="Heading1Char"/>
+    <w:basedOn w:val="a"/>
+    <w:next w:val="a"/>
+    <w:link w:val="10"/>
     <w:uiPriority w:val="9"/>
     <w:qFormat/>
     <w:rsid w:val="00A72F81"/>
@@ -2216,11 +5919,11 @@
       <w:szCs w:val="32"/>
     </w:rPr>
   </w:style>
-  <w:style w:type="paragraph" w:styleId="Heading2">
+  <w:style w:type="paragraph" w:styleId="2">
     <w:name w:val="heading 2"/>
-    <w:basedOn w:val="Normal"/>
-    <w:next w:val="Normal"/>
-    <w:link w:val="Heading2Char"/>
+    <w:basedOn w:val="a"/>
+    <w:next w:val="a"/>
+    <w:link w:val="20"/>
     <w:uiPriority w:val="9"/>
     <w:unhideWhenUsed/>
     <w:qFormat/>
@@ -2238,12 +5941,12 @@
       <w:szCs w:val="26"/>
     </w:rPr>
   </w:style>
-  <w:style w:type="character" w:default="1" w:styleId="DefaultParagraphFont">
+  <w:style w:type="character" w:default="1" w:styleId="a0">
     <w:name w:val="Default Paragraph Font"/>
     <w:uiPriority w:val="1"/>
     <w:unhideWhenUsed/>
   </w:style>
-  <w:style w:type="table" w:default="1" w:styleId="TableNormal">
+  <w:style w:type="table" w:default="1" w:styleId="a1">
     <w:name w:val="Normal Table"/>
     <w:uiPriority w:val="99"/>
     <w:semiHidden/>
@@ -2258,17 +5961,17 @@
       </w:tblCellMar>
     </w:tblPr>
   </w:style>
-  <w:style w:type="numbering" w:default="1" w:styleId="NoList">
+  <w:style w:type="numbering" w:default="1" w:styleId="a2">
     <w:name w:val="No List"/>
     <w:uiPriority w:val="99"/>
     <w:semiHidden/>
     <w:unhideWhenUsed/>
   </w:style>
-  <w:style w:type="paragraph" w:styleId="Title">
+  <w:style w:type="paragraph" w:styleId="a3">
     <w:name w:val="Title"/>
-    <w:basedOn w:val="Normal"/>
-    <w:next w:val="Normal"/>
-    <w:link w:val="TitleChar"/>
+    <w:basedOn w:val="a"/>
+    <w:next w:val="a"/>
+    <w:link w:val="a4"/>
     <w:uiPriority w:val="10"/>
     <w:qFormat/>
     <w:rsid w:val="00A72F81"/>
@@ -2285,10 +5988,10 @@
       <w:szCs w:val="56"/>
     </w:rPr>
   </w:style>
-  <w:style w:type="character" w:customStyle="1" w:styleId="TitleChar">
-    <w:name w:val="Title Char"/>
-    <w:basedOn w:val="DefaultParagraphFont"/>
-    <w:link w:val="Title"/>
+  <w:style w:type="character" w:customStyle="1" w:styleId="a4">
+    <w:name w:val="标题 字符"/>
+    <w:basedOn w:val="a0"/>
+    <w:link w:val="a3"/>
     <w:uiPriority w:val="10"/>
     <w:rsid w:val="00A72F81"/>
     <w:rPr>
@@ -2299,10 +6002,10 @@
       <w:szCs w:val="56"/>
     </w:rPr>
   </w:style>
-  <w:style w:type="character" w:customStyle="1" w:styleId="Heading1Char">
-    <w:name w:val="Heading 1 Char"/>
-    <w:basedOn w:val="DefaultParagraphFont"/>
-    <w:link w:val="Heading1"/>
+  <w:style w:type="character" w:customStyle="1" w:styleId="10">
+    <w:name w:val="标题 1 字符"/>
+    <w:basedOn w:val="a0"/>
+    <w:link w:val="1"/>
     <w:uiPriority w:val="9"/>
     <w:rsid w:val="00A72F81"/>
     <w:rPr>
@@ -2313,10 +6016,10 @@
       <w:szCs w:val="32"/>
     </w:rPr>
   </w:style>
-  <w:style w:type="character" w:customStyle="1" w:styleId="Heading2Char">
-    <w:name w:val="Heading 2 Char"/>
-    <w:basedOn w:val="DefaultParagraphFont"/>
-    <w:link w:val="Heading2"/>
+  <w:style w:type="character" w:customStyle="1" w:styleId="20">
+    <w:name w:val="标题 2 字符"/>
+    <w:basedOn w:val="a0"/>
+    <w:link w:val="2"/>
     <w:uiPriority w:val="9"/>
     <w:rsid w:val="00A72F81"/>
     <w:rPr>
@@ -2327,9 +6030,9 @@
       <w:szCs w:val="26"/>
     </w:rPr>
   </w:style>
-  <w:style w:type="paragraph" w:styleId="ListParagraph">
+  <w:style w:type="paragraph" w:styleId="a5">
     <w:name w:val="List Paragraph"/>
-    <w:basedOn w:val="Normal"/>
+    <w:basedOn w:val="a"/>
     <w:uiPriority w:val="34"/>
     <w:qFormat/>
     <w:rsid w:val="00171D53"/>
@@ -2337,6 +6040,91 @@
       <w:ind w:left="720"/>
       <w:contextualSpacing/>
     </w:pPr>
+  </w:style>
+  <w:style w:type="paragraph" w:styleId="a6">
+    <w:name w:val="header"/>
+    <w:basedOn w:val="a"/>
+    <w:link w:val="a7"/>
+    <w:uiPriority w:val="99"/>
+    <w:unhideWhenUsed/>
+    <w:rsid w:val="0001272A"/>
+    <w:pPr>
+      <w:pBdr>
+        <w:bottom w:val="single" w:sz="6" w:space="1" w:color="auto"/>
+      </w:pBdr>
+      <w:tabs>
+        <w:tab w:val="center" w:pos="4153"/>
+        <w:tab w:val="right" w:pos="8306"/>
+      </w:tabs>
+      <w:snapToGrid w:val="0"/>
+      <w:spacing w:line="240" w:lineRule="auto"/>
+      <w:jc w:val="center"/>
+    </w:pPr>
+    <w:rPr>
+      <w:sz w:val="18"/>
+      <w:szCs w:val="18"/>
+    </w:rPr>
+  </w:style>
+  <w:style w:type="character" w:customStyle="1" w:styleId="a7">
+    <w:name w:val="页眉 字符"/>
+    <w:basedOn w:val="a0"/>
+    <w:link w:val="a6"/>
+    <w:uiPriority w:val="99"/>
+    <w:rsid w:val="0001272A"/>
+    <w:rPr>
+      <w:noProof/>
+      <w:sz w:val="18"/>
+      <w:szCs w:val="18"/>
+    </w:rPr>
+  </w:style>
+  <w:style w:type="paragraph" w:styleId="a8">
+    <w:name w:val="footer"/>
+    <w:basedOn w:val="a"/>
+    <w:link w:val="a9"/>
+    <w:uiPriority w:val="99"/>
+    <w:unhideWhenUsed/>
+    <w:rsid w:val="0001272A"/>
+    <w:pPr>
+      <w:tabs>
+        <w:tab w:val="center" w:pos="4153"/>
+        <w:tab w:val="right" w:pos="8306"/>
+      </w:tabs>
+      <w:snapToGrid w:val="0"/>
+      <w:spacing w:line="240" w:lineRule="auto"/>
+    </w:pPr>
+    <w:rPr>
+      <w:sz w:val="18"/>
+      <w:szCs w:val="18"/>
+    </w:rPr>
+  </w:style>
+  <w:style w:type="character" w:customStyle="1" w:styleId="a9">
+    <w:name w:val="页脚 字符"/>
+    <w:basedOn w:val="a0"/>
+    <w:link w:val="a8"/>
+    <w:uiPriority w:val="99"/>
+    <w:rsid w:val="0001272A"/>
+    <w:rPr>
+      <w:noProof/>
+      <w:sz w:val="18"/>
+      <w:szCs w:val="18"/>
+    </w:rPr>
+  </w:style>
+  <w:style w:type="paragraph" w:styleId="aa">
+    <w:name w:val="Normal (Web)"/>
+    <w:basedOn w:val="a"/>
+    <w:uiPriority w:val="99"/>
+    <w:semiHidden/>
+    <w:unhideWhenUsed/>
+    <w:rsid w:val="00753B8F"/>
+    <w:pPr>
+      <w:spacing w:before="100" w:beforeAutospacing="1" w:after="100" w:afterAutospacing="1" w:line="240" w:lineRule="auto"/>
+    </w:pPr>
+    <w:rPr>
+      <w:rFonts w:ascii="宋体" w:eastAsia="宋体" w:hAnsi="宋体" w:cs="宋体"/>
+      <w:noProof w:val="0"/>
+      <w:sz w:val="24"/>
+      <w:szCs w:val="24"/>
+    </w:rPr>
   </w:style>
 </w:styles>
 </file>

</xml_diff>

<commit_message>
add how to use part
</commit_message>
<xml_diff>
--- a/Document/Design Document.docx
+++ b/Document/Design Document.docx
@@ -836,13 +836,7 @@
       </w:r>
     </w:p>
     <w:p/>
-    <w:p>
-      <w:pPr>
-        <w:rPr>
-          <w:rFonts w:hint="eastAsia"/>
-        </w:rPr>
-      </w:pPr>
-    </w:p>
+    <w:p/>
     <w:p>
       <w:r>
         <w:lastRenderedPageBreak/>
@@ -1422,13 +1416,7 @@
         <w:t>I</w:t>
       </w:r>
       <w:r>
-        <w:t xml:space="preserve">t  provides registered interface, historic data </w:t>
-      </w:r>
-      <w:r>
-        <w:t>load</w:t>
-      </w:r>
-      <w:r>
-        <w:t>ing interface and output interface.</w:t>
+        <w:t>t  provides registered interface, historic data loading interface and output interface.</w:t>
       </w:r>
     </w:p>
     <w:p>
@@ -1556,25 +1544,13 @@
         <w:t xml:space="preserve">or maxtrix rateScore, the row stands for the cusomer, the col stands for the product, so the rateScore[1][2] means the review score of custoemr 1 for product 2.  The customer can be called similar if they have similar review scores for the same product. We can recommend to one customer the products that his/her similar customers like. </w:t>
       </w:r>
     </w:p>
-    <w:p>
-      <w:pPr>
-        <w:rPr>
-          <w:rFonts w:hint="eastAsia"/>
-        </w:rPr>
-      </w:pPr>
-    </w:p>
+    <w:p/>
     <w:p>
       <w:r>
         <w:t>Collaborative filtering, also referred to as social filtering, filters information by using the recommendations of other people. It is based on the idea that people who agreed in their evaluation of certain items in the past are likely to agree again in the future. A person who wants to see a movie for example, might ask for recommendations from friends. The recommendations of some friends who have similar interests are trusted more than recommendations from others. This information is used in the decision on which movie to see.</w:t>
       </w:r>
     </w:p>
     <w:p>
-      <w:pPr>
-        <w:rPr>
-          <w:rFonts w:hint="eastAsia"/>
-        </w:rPr>
-      </w:pPr>
-      <w:bookmarkStart w:id="0" w:name="_GoBack"/>
       <w:r>
         <w:rPr>
           <w:rFonts w:ascii="Arial" w:hAnsi="Arial" w:cs="Arial"/>
@@ -1637,104 +1613,89 @@
           </wp:inline>
         </w:drawing>
       </w:r>
-      <w:bookmarkEnd w:id="0"/>
-    </w:p>
-    <w:p>
-      <w:pPr>
+    </w:p>
+    <w:p>
+      <w:r>
+        <w:t>The neighborhood-based algorithm calculates the similarity between two users or items, and produces a prediction for the user by taking the weighted average of all the ratings. Similarity computation between items or users is an important part of this approach. Multiple measures, such as Pearson correlation and vector cosine based similarity are used for this.</w:t>
+      </w:r>
+    </w:p>
+    <w:p>
+      <w:pPr>
+        <w:rPr>
+          <w:b/>
+        </w:rPr>
+      </w:pPr>
+      <w:r>
+        <w:rPr>
+          <w:b/>
+        </w:rPr>
+        <w:t>Co-occurrence</w:t>
+      </w:r>
+      <w:r>
+        <w:rPr>
+          <w:b/>
+        </w:rPr>
+        <w:t>:</w:t>
+      </w:r>
+      <w:r>
+        <w:rPr>
+          <w:b/>
+        </w:rPr>
+        <w:t xml:space="preserve"> </w:t>
+      </w:r>
+    </w:p>
+    <w:p>
+      <w:r>
+        <w:t xml:space="preserve">Co-occurrence </w:t>
+      </w:r>
+      <w:r>
+        <w:t xml:space="preserve">means two or more products occurred in one customer purchase records. </w:t>
+      </w:r>
+    </w:p>
+    <w:p>
+      <w:pPr>
+        <w:ind w:firstLineChars="100" w:firstLine="220"/>
+      </w:pPr>
+      <w:r>
+        <w:t xml:space="preserve">Customer1: </w:t>
+      </w:r>
+      <w:r>
+        <w:t>book1 book2 book3 book5 book6 book8 book2</w:t>
+      </w:r>
+    </w:p>
+    <w:p>
+      <w:pPr>
+        <w:ind w:firstLineChars="100" w:firstLine="220"/>
+      </w:pPr>
+      <w:r>
+        <w:t xml:space="preserve">Customer2: </w:t>
+      </w:r>
+      <w:r>
+        <w:t>book3 book4 book6 book8 book</w:t>
+      </w:r>
+      <w:r>
+        <w:t>2</w:t>
+      </w:r>
+      <w:r>
+        <w:t xml:space="preserve"> book3 book9</w:t>
+      </w:r>
+    </w:p>
+    <w:p>
+      <w:pPr>
+        <w:ind w:firstLineChars="100" w:firstLine="220"/>
+      </w:pPr>
+      <w:r>
+        <w:t xml:space="preserve">Customer3: </w:t>
+      </w:r>
+      <w:r>
+        <w:t>book2 book3 book4 book5 book6 book8 book7</w:t>
+      </w:r>
+    </w:p>
+    <w:p>
+      <w:r>
         <w:rPr>
           <w:rFonts w:hint="eastAsia"/>
         </w:rPr>
-      </w:pPr>
-      <w:r>
-        <w:t xml:space="preserve">The neighborhood-based algorithm </w:t>
-      </w:r>
-      <w:r>
-        <w:t xml:space="preserve">calculates the similarity between two users or items, and produces a prediction for the user by taking the weighted average of all the ratings. Similarity computation between items or users is an important part of this approach. Multiple measures, such as </w:t>
-      </w:r>
-      <w:r>
-        <w:t>Pearson correlation and vector cosine based similarity are used for this.</w:t>
-      </w:r>
-    </w:p>
-    <w:p>
-      <w:pPr>
-        <w:rPr>
-          <w:b/>
-        </w:rPr>
-      </w:pPr>
-      <w:r>
-        <w:rPr>
-          <w:b/>
-        </w:rPr>
-        <w:t>Co-occurrence</w:t>
-      </w:r>
-      <w:r>
-        <w:rPr>
-          <w:b/>
-        </w:rPr>
-        <w:t>:</w:t>
-      </w:r>
-      <w:r>
-        <w:rPr>
-          <w:b/>
-        </w:rPr>
-        <w:t xml:space="preserve"> </w:t>
-      </w:r>
-    </w:p>
-    <w:p>
-      <w:r>
-        <w:t xml:space="preserve">Co-occurrence </w:t>
-      </w:r>
-      <w:r>
-        <w:t xml:space="preserve">means two or more products occurred in one customer purchase records. </w:t>
-      </w:r>
-    </w:p>
-    <w:p>
-      <w:pPr>
-        <w:ind w:firstLineChars="100" w:firstLine="220"/>
-      </w:pPr>
-      <w:r>
-        <w:t xml:space="preserve">Customer1: </w:t>
-      </w:r>
-      <w:r>
-        <w:t>book1 book2 book3 book5 book6 book8 book2</w:t>
-      </w:r>
-    </w:p>
-    <w:p>
-      <w:pPr>
-        <w:ind w:firstLineChars="100" w:firstLine="220"/>
-      </w:pPr>
-      <w:r>
-        <w:t xml:space="preserve">Customer2: </w:t>
-      </w:r>
-      <w:r>
-        <w:t>book3 book4 book6 boo</w:t>
-      </w:r>
-      <w:r>
-        <w:t>k8 book</w:t>
-      </w:r>
-      <w:r>
-        <w:t>2</w:t>
-      </w:r>
-      <w:r>
-        <w:t xml:space="preserve"> book3 book9</w:t>
-      </w:r>
-    </w:p>
-    <w:p>
-      <w:pPr>
-        <w:ind w:firstLineChars="100" w:firstLine="220"/>
-      </w:pPr>
-      <w:r>
-        <w:t xml:space="preserve">Customer3: </w:t>
-      </w:r>
-      <w:r>
-        <w:t>book2 book3 book4 book5 book6 book8 book7</w:t>
-      </w:r>
-    </w:p>
-    <w:p>
-      <w:r>
-        <w:rPr>
-          <w:rFonts w:hint="eastAsia"/>
-        </w:rPr>
         <w:t>S</w:t>
       </w:r>
       <w:r>
@@ -1744,13 +1705,7 @@
         <w:t>could buy B after buy A if most customers done so far.</w:t>
       </w:r>
     </w:p>
-    <w:p>
-      <w:pPr>
-        <w:rPr>
-          <w:rFonts w:hint="eastAsia"/>
-        </w:rPr>
-      </w:pPr>
-    </w:p>
+    <w:p/>
     <w:p>
       <w:pPr>
         <w:pStyle w:val="2"/>
@@ -1762,11 +1717,6 @@
     </w:p>
     <w:p/>
     <w:p>
-      <w:pPr>
-        <w:rPr>
-          <w:rFonts w:hint="eastAsia"/>
-        </w:rPr>
-      </w:pPr>
       <w:r>
         <w:lastRenderedPageBreak/>
         <w:drawing>
@@ -1822,11 +1772,6 @@
     </w:p>
     <w:p/>
     <w:p>
-      <w:pPr>
-        <w:rPr>
-          <w:rFonts w:hint="eastAsia"/>
-        </w:rPr>
-      </w:pPr>
       <w:r>
         <w:t xml:space="preserve">Both product management and purchase </w:t>
       </w:r>
@@ -1862,16 +1807,7 @@
         <w:pStyle w:val="2"/>
       </w:pPr>
       <w:r>
-        <w:t>5</w:t>
-      </w:r>
-      <w:r>
-        <w:t xml:space="preserve">.1 </w:t>
-      </w:r>
-      <w:r>
-        <w:t xml:space="preserve"> </w:t>
-      </w:r>
-      <w:r>
-        <w:t>Singleton</w:t>
+        <w:t>5.1  Singleton</w:t>
       </w:r>
     </w:p>
     <w:p>
@@ -3440,8 +3376,8 @@
       <w:pPr>
         <w:pStyle w:val="2"/>
       </w:pPr>
-      <w:bookmarkStart w:id="1" w:name="_4ucl5as3579w" w:colFirst="0" w:colLast="0"/>
-      <w:bookmarkEnd w:id="1"/>
+      <w:bookmarkStart w:id="0" w:name="_4ucl5as3579w" w:colFirst="0" w:colLast="0"/>
+      <w:bookmarkEnd w:id="0"/>
       <w:r>
         <w:lastRenderedPageBreak/>
         <w:t xml:space="preserve">      </w:t>
@@ -3532,7 +3468,7 @@
           <w:rFonts w:ascii="Calibri" w:eastAsia="Calibri" w:hAnsi="Calibri" w:cs="Calibri"/>
         </w:rPr>
       </w:pPr>
-      <w:bookmarkStart w:id="2" w:name="_Hlk505872216"/>
+      <w:bookmarkStart w:id="1" w:name="_Hlk505872216"/>
       <w:r>
         <w:rPr>
           <w:rFonts w:ascii="Calibri" w:eastAsia="Calibri" w:hAnsi="Calibri" w:cs="Calibri" w:hint="eastAsia"/>
@@ -3546,12 +3482,12 @@
         <w:t>ince the class JDBCAccessFacade is developed after the ProductDao, so to use the JDBCAccessFacade, we could transform the interface of ProductDao to JDBCFacade by using the Adapter patterns.</w:t>
       </w:r>
     </w:p>
-    <w:bookmarkEnd w:id="2"/>
+    <w:bookmarkEnd w:id="1"/>
     <w:p>
       <w:pPr>
         <w:jc w:val="both"/>
         <w:rPr>
-          <w:rFonts w:ascii="Consolas" w:hAnsi="Consolas" w:cs="Consolas" w:hint="eastAsia"/>
+          <w:rFonts w:ascii="Consolas" w:hAnsi="Consolas" w:cs="Consolas"/>
           <w:sz w:val="20"/>
           <w:szCs w:val="20"/>
         </w:rPr>
@@ -3561,8 +3497,8 @@
       <w:pPr>
         <w:pStyle w:val="2"/>
       </w:pPr>
-      <w:bookmarkStart w:id="3" w:name="_gsiijpggpa9g" w:colFirst="0" w:colLast="0"/>
-      <w:bookmarkEnd w:id="3"/>
+      <w:bookmarkStart w:id="2" w:name="_gsiijpggpa9g" w:colFirst="0" w:colLast="0"/>
+      <w:bookmarkEnd w:id="2"/>
       <w:r>
         <w:t>5</w:t>
       </w:r>
@@ -3642,7 +3578,7 @@
       <w:pPr>
         <w:jc w:val="both"/>
         <w:rPr>
-          <w:rFonts w:ascii="Calibri" w:hAnsi="Calibri" w:cs="Calibri" w:hint="eastAsia"/>
+          <w:rFonts w:ascii="Calibri" w:hAnsi="Calibri" w:cs="Calibri"/>
         </w:rPr>
       </w:pPr>
       <w:r>
@@ -3662,8 +3598,8 @@
       <w:pPr>
         <w:pStyle w:val="2"/>
       </w:pPr>
-      <w:bookmarkStart w:id="4" w:name="_gu890t1gjx0z" w:colFirst="0" w:colLast="0"/>
-      <w:bookmarkEnd w:id="4"/>
+      <w:bookmarkStart w:id="3" w:name="_gu890t1gjx0z" w:colFirst="0" w:colLast="0"/>
+      <w:bookmarkEnd w:id="3"/>
       <w:r>
         <w:lastRenderedPageBreak/>
         <w:t>5</w:t>
@@ -3801,7 +3737,7 @@
       <w:pPr>
         <w:jc w:val="both"/>
         <w:rPr>
-          <w:rFonts w:ascii="Calibri" w:hAnsi="Calibri" w:cs="Calibri" w:hint="eastAsia"/>
+          <w:rFonts w:ascii="Calibri" w:hAnsi="Calibri" w:cs="Calibri"/>
         </w:rPr>
       </w:pPr>
       <w:r>
@@ -3815,7 +3751,7 @@
       <w:pPr>
         <w:jc w:val="both"/>
         <w:rPr>
-          <w:rFonts w:ascii="Calibri" w:hAnsi="Calibri" w:cs="Calibri" w:hint="eastAsia"/>
+          <w:rFonts w:ascii="Calibri" w:hAnsi="Calibri" w:cs="Calibri"/>
         </w:rPr>
       </w:pPr>
       <w:r>
@@ -3846,8 +3782,8 @@
           <w:szCs w:val="20"/>
         </w:rPr>
       </w:pPr>
-      <w:bookmarkStart w:id="5" w:name="_6grtf1rquvtt" w:colFirst="0" w:colLast="0"/>
-      <w:bookmarkEnd w:id="5"/>
+      <w:bookmarkStart w:id="4" w:name="_6grtf1rquvtt" w:colFirst="0" w:colLast="0"/>
+      <w:bookmarkEnd w:id="4"/>
       <w:r>
         <w:lastRenderedPageBreak/>
         <w:t>5</w:t>
@@ -3931,7 +3867,7 @@
       <w:pPr>
         <w:jc w:val="both"/>
         <w:rPr>
-          <w:rFonts w:ascii="Calibri" w:hAnsi="Calibri" w:cs="Calibri" w:hint="eastAsia"/>
+          <w:rFonts w:ascii="Calibri" w:hAnsi="Calibri" w:cs="Calibri"/>
           <w:color w:val="000000"/>
         </w:rPr>
       </w:pPr>
@@ -3949,8 +3885,8 @@
           <w:szCs w:val="20"/>
         </w:rPr>
       </w:pPr>
-      <w:bookmarkStart w:id="6" w:name="_8ni8lcrsgg45" w:colFirst="0" w:colLast="0"/>
-      <w:bookmarkEnd w:id="6"/>
+      <w:bookmarkStart w:id="5" w:name="_8ni8lcrsgg45" w:colFirst="0" w:colLast="0"/>
+      <w:bookmarkEnd w:id="5"/>
       <w:r>
         <w:t>5</w:t>
       </w:r>
@@ -4059,7 +3995,7 @@
         <w:spacing w:after="200" w:line="276" w:lineRule="auto"/>
         <w:jc w:val="both"/>
         <w:rPr>
-          <w:rFonts w:ascii="Calibri" w:hAnsi="Calibri" w:cs="Calibri" w:hint="eastAsia"/>
+          <w:rFonts w:ascii="Calibri" w:hAnsi="Calibri" w:cs="Calibri"/>
           <w:color w:val="000000"/>
         </w:rPr>
       </w:pPr>
@@ -4071,8 +4007,8 @@
       <w:pPr>
         <w:pStyle w:val="2"/>
       </w:pPr>
-      <w:bookmarkStart w:id="7" w:name="_jpumzzardilq" w:colFirst="0" w:colLast="0"/>
-      <w:bookmarkEnd w:id="7"/>
+      <w:bookmarkStart w:id="6" w:name="_jpumzzardilq" w:colFirst="0" w:colLast="0"/>
+      <w:bookmarkEnd w:id="6"/>
       <w:r>
         <w:lastRenderedPageBreak/>
         <w:t>5</w:t>
@@ -4173,15 +4109,15 @@
         </w:rPr>
         <w:t>Another example, since the recommendation system evolves many matrix computing, how about the case that 1 million customers purchase thousands of products?  The effort is huge and can’t be able to do within the memory. And in this case, I considered to use map-reduce to compute co-occurrence. I used the map-reduce framework and tried to make it more abstract.</w:t>
       </w:r>
-      <w:bookmarkStart w:id="8" w:name="_ir3rru7asca4" w:colFirst="0" w:colLast="0"/>
+      <w:bookmarkStart w:id="7" w:name="_ir3rru7asca4" w:colFirst="0" w:colLast="0"/>
+      <w:bookmarkEnd w:id="7"/>
+    </w:p>
+    <w:p>
+      <w:pPr>
+        <w:pStyle w:val="2"/>
+      </w:pPr>
+      <w:bookmarkStart w:id="8" w:name="_ud0h8cufqjig" w:colFirst="0" w:colLast="0"/>
       <w:bookmarkEnd w:id="8"/>
-    </w:p>
-    <w:p>
-      <w:pPr>
-        <w:pStyle w:val="2"/>
-      </w:pPr>
-      <w:bookmarkStart w:id="9" w:name="_ud0h8cufqjig" w:colFirst="0" w:colLast="0"/>
-      <w:bookmarkEnd w:id="9"/>
       <w:r>
         <w:lastRenderedPageBreak/>
         <w:t>5</w:t>
@@ -4271,11 +4207,6 @@
       </w:r>
     </w:p>
     <w:p>
-      <w:pPr>
-        <w:rPr>
-          <w:rFonts w:hint="eastAsia"/>
-        </w:rPr>
-      </w:pPr>
       <w:r>
         <w:drawing>
           <wp:inline distT="0" distB="0" distL="0" distR="0" wp14:anchorId="7DFE5580" wp14:editId="212317CC">
@@ -4329,25 +4260,1133 @@
       </w:r>
     </w:p>
     <w:p>
-      <w:pPr>
+      <w:r>
+        <w:t>The Observer pattern is used to update the recommendation information. Purchase and Search product category will invoke the updating recommendation information to other registers.</w:t>
+      </w:r>
+    </w:p>
+    <w:p>
+      <w:pPr>
+        <w:pStyle w:val="3"/>
+      </w:pPr>
+      <w:r>
+        <w:lastRenderedPageBreak/>
+        <w:t>How to Use</w:t>
+      </w:r>
+    </w:p>
+    <w:p>
+      <w:pPr>
+        <w:pStyle w:val="a5"/>
+        <w:numPr>
+          <w:ilvl w:val="0"/>
+          <w:numId w:val="11"/>
+        </w:numPr>
+        <w:rPr>
+          <w:b/>
+          <w:sz w:val="28"/>
+          <w:szCs w:val="28"/>
+        </w:rPr>
+      </w:pPr>
+      <w:r>
+        <w:rPr>
+          <w:b/>
+          <w:sz w:val="28"/>
+          <w:szCs w:val="28"/>
+        </w:rPr>
+        <w:t>Navigation Framework</w:t>
+      </w:r>
+    </w:p>
+    <w:p>
+      <w:pPr>
+        <w:ind w:left="360"/>
+      </w:pPr>
+      <w:r>
+        <w:t>INavigatorFactory</w:t>
+      </w:r>
+      <w:bookmarkStart w:id="9" w:name="_GoBack"/>
+      <w:bookmarkEnd w:id="9"/>
+    </w:p>
+    <w:p>
+      <w:pPr>
+        <w:ind w:left="360"/>
+      </w:pPr>
+      <w:r>
+        <w:t>IPageFactory</w:t>
+      </w:r>
+    </w:p>
+    <w:p>
+      <w:pPr>
+        <w:ind w:left="360"/>
+      </w:pPr>
+      <w:r>
+        <w:t>APageNavigator</w:t>
+      </w:r>
+    </w:p>
+    <w:p>
+      <w:pPr>
+        <w:ind w:left="360"/>
+      </w:pPr>
+      <w:r>
+        <w:t>INavigatorState</w:t>
+      </w:r>
+    </w:p>
+    <w:p>
+      <w:pPr>
+        <w:ind w:left="360"/>
+      </w:pPr>
+      <w:r>
+        <w:t>APage</w:t>
+      </w:r>
+    </w:p>
+    <w:p>
+      <w:pPr>
+        <w:ind w:left="360"/>
+      </w:pPr>
+      <w:r>
+        <w:t>Override createPageA, createPageB and createNavigator methods of INavigatorFactory for page and navigator objects creation.</w:t>
+      </w:r>
+    </w:p>
+    <w:p>
+      <w:pPr>
+        <w:ind w:left="360"/>
+      </w:pPr>
+      <w:r>
+        <w:t>Override navigate method of APageNavigator and INavigatorState to implement real navigation.</w:t>
+      </w:r>
+    </w:p>
+    <w:p>
+      <w:pPr>
+        <w:ind w:left="360"/>
+      </w:pPr>
+      <w:r>
+        <w:t>Override open and navigate methods of APage to implement navigation details.</w:t>
+      </w:r>
+    </w:p>
+    <w:p>
+      <w:pPr>
+        <w:pStyle w:val="a5"/>
+        <w:ind w:left="360"/>
         <w:rPr>
           <w:rFonts w:hint="eastAsia"/>
-        </w:rPr>
-      </w:pPr>
-      <w:r>
-        <w:t>The Observer pattern is used to update the recommendation information. Purchase and Search product category will invoke the updating recommendation information to other registers.</w:t>
-      </w:r>
-    </w:p>
-    <w:p>
-      <w:pPr>
+          <w:b/>
+          <w:sz w:val="28"/>
+          <w:szCs w:val="28"/>
+        </w:rPr>
+      </w:pPr>
+    </w:p>
+    <w:p>
+      <w:pPr>
+        <w:pStyle w:val="a5"/>
+        <w:numPr>
+          <w:ilvl w:val="0"/>
+          <w:numId w:val="11"/>
+        </w:numPr>
+        <w:rPr>
+          <w:b/>
+          <w:sz w:val="28"/>
+          <w:szCs w:val="28"/>
+        </w:rPr>
+      </w:pPr>
+      <w:r>
+        <w:rPr>
+          <w:b/>
+          <w:sz w:val="28"/>
+          <w:szCs w:val="28"/>
+        </w:rPr>
+        <w:t>Membership</w:t>
+      </w:r>
+      <w:r>
+        <w:rPr>
+          <w:b/>
+          <w:sz w:val="28"/>
+          <w:szCs w:val="28"/>
+        </w:rPr>
+        <w:t xml:space="preserve"> management</w:t>
+      </w:r>
+    </w:p>
+    <w:p>
+      <w:pPr>
+        <w:pStyle w:val="a5"/>
+        <w:ind w:left="360"/>
+        <w:rPr>
+          <w:b/>
+          <w:sz w:val="28"/>
+          <w:szCs w:val="28"/>
+        </w:rPr>
+      </w:pPr>
+    </w:p>
+    <w:p>
+      <w:pPr>
+        <w:pStyle w:val="a5"/>
+        <w:ind w:left="360"/>
         <w:rPr>
           <w:rFonts w:hint="eastAsia"/>
-        </w:rPr>
-      </w:pPr>
-    </w:p>
-    <w:p/>
-    <w:p>
-      <w:pPr>
+          <w:b/>
+          <w:sz w:val="28"/>
+          <w:szCs w:val="28"/>
+        </w:rPr>
+      </w:pPr>
+      <w:r>
+        <w:rPr>
+          <w:b/>
+          <w:sz w:val="28"/>
+          <w:szCs w:val="28"/>
+        </w:rPr>
+        <w:t>Implement user information and login’s encode/decode and fileds’ validation.</w:t>
+      </w:r>
+    </w:p>
+    <w:p>
+      <w:pPr>
+        <w:ind w:left="360"/>
+      </w:pPr>
+      <w:r>
+        <w:t>ProxyFacade</w:t>
+      </w:r>
+    </w:p>
+    <w:p>
+      <w:pPr>
+        <w:ind w:left="360"/>
+      </w:pPr>
+      <w:r>
+        <w:t>IEncryption</w:t>
+      </w:r>
+    </w:p>
+    <w:p>
+      <w:pPr>
+        <w:ind w:left="360"/>
+      </w:pPr>
+      <w:r>
+        <w:t>IHashing</w:t>
+      </w:r>
+    </w:p>
+    <w:p>
+      <w:pPr>
+        <w:ind w:left="360"/>
+      </w:pPr>
+      <w:r>
+        <w:t>IValidate</w:t>
+      </w:r>
+    </w:p>
+    <w:p>
+      <w:pPr>
+        <w:ind w:left="360"/>
+      </w:pPr>
+      <w:r>
+        <w:t>ITemplateFacade</w:t>
+      </w:r>
+    </w:p>
+    <w:p>
+      <w:pPr>
+        <w:ind w:left="360"/>
+      </w:pPr>
+      <w:r>
+        <w:t>Override getHashString, verifyStringByHash, encryptString, decryptString, validateString of IProxyFacade</w:t>
+      </w:r>
+    </w:p>
+    <w:p>
+      <w:pPr>
+        <w:ind w:left="360"/>
+      </w:pPr>
+      <w:r>
+        <w:t>Override encryptString, decryptString of IEncryption</w:t>
+      </w:r>
+    </w:p>
+    <w:p>
+      <w:pPr>
+        <w:ind w:left="360"/>
+      </w:pPr>
+      <w:r>
+        <w:t>Override getHashString, verifyStringByHash of IHashing</w:t>
+      </w:r>
+    </w:p>
+    <w:p>
+      <w:pPr>
+        <w:ind w:left="360"/>
+      </w:pPr>
+      <w:r>
+        <w:t>Override validateString of IValidate</w:t>
+      </w:r>
+    </w:p>
+    <w:p>
+      <w:pPr>
+        <w:ind w:left="360"/>
+      </w:pPr>
+      <w:r>
+        <w:t>Override SignUp, login, updateProfile of ITemplateFacade</w:t>
+      </w:r>
+    </w:p>
+    <w:p>
+      <w:pPr>
+        <w:pStyle w:val="a5"/>
+        <w:ind w:left="360"/>
+        <w:rPr>
+          <w:rFonts w:hint="eastAsia"/>
+          <w:b/>
+          <w:sz w:val="28"/>
+          <w:szCs w:val="28"/>
+        </w:rPr>
+      </w:pPr>
+    </w:p>
+    <w:p>
+      <w:pPr>
+        <w:pStyle w:val="a5"/>
+        <w:numPr>
+          <w:ilvl w:val="0"/>
+          <w:numId w:val="11"/>
+        </w:numPr>
+        <w:rPr>
+          <w:b/>
+          <w:sz w:val="28"/>
+          <w:szCs w:val="28"/>
+        </w:rPr>
+      </w:pPr>
+      <w:r>
+        <w:rPr>
+          <w:b/>
+          <w:sz w:val="28"/>
+          <w:szCs w:val="28"/>
+        </w:rPr>
+        <w:t xml:space="preserve">Database connection pool: </w:t>
+      </w:r>
+    </w:p>
+    <w:p>
+      <w:pPr>
+        <w:ind w:left="360"/>
+        <w:rPr>
+          <w:rFonts w:hint="eastAsia"/>
+          <w:b/>
+          <w:sz w:val="28"/>
+          <w:szCs w:val="28"/>
+        </w:rPr>
+      </w:pPr>
+      <w:r>
+        <w:rPr>
+          <w:b/>
+          <w:sz w:val="28"/>
+          <w:szCs w:val="28"/>
+        </w:rPr>
+        <w:lastRenderedPageBreak/>
+        <w:t xml:space="preserve">Three ways to constuct: load from configure file, pass the JDBC connection parameters, </w:t>
+      </w:r>
+      <w:r>
+        <w:rPr>
+          <w:b/>
+          <w:sz w:val="28"/>
+          <w:szCs w:val="28"/>
+        </w:rPr>
+        <w:t>pass the JDBC connection parameters</w:t>
+      </w:r>
+      <w:r>
+        <w:rPr>
+          <w:b/>
+          <w:sz w:val="28"/>
+          <w:szCs w:val="28"/>
+        </w:rPr>
+        <w:t xml:space="preserve"> and </w:t>
+      </w:r>
+      <w:r>
+        <w:rPr>
+          <w:b/>
+          <w:sz w:val="28"/>
+          <w:szCs w:val="28"/>
+        </w:rPr>
+        <w:t>PoolConfigure</w:t>
+      </w:r>
+    </w:p>
+    <w:p>
+      <w:pPr>
+        <w:pStyle w:val="a5"/>
+        <w:numPr>
+          <w:ilvl w:val="0"/>
+          <w:numId w:val="11"/>
+        </w:numPr>
+        <w:rPr>
+          <w:b/>
+          <w:sz w:val="28"/>
+          <w:szCs w:val="28"/>
+        </w:rPr>
+      </w:pPr>
+      <w:r>
+        <w:rPr>
+          <w:rFonts w:hint="eastAsia"/>
+          <w:b/>
+          <w:sz w:val="28"/>
+          <w:szCs w:val="28"/>
+        </w:rPr>
+        <w:t>F</w:t>
+      </w:r>
+      <w:r>
+        <w:rPr>
+          <w:b/>
+          <w:sz w:val="28"/>
+          <w:szCs w:val="28"/>
+        </w:rPr>
+        <w:t>acadeJDBC</w:t>
+      </w:r>
+      <w:r>
+        <w:rPr>
+          <w:b/>
+          <w:sz w:val="28"/>
+          <w:szCs w:val="28"/>
+        </w:rPr>
+        <w:t>Executor</w:t>
+      </w:r>
+    </w:p>
+    <w:p>
+      <w:pPr>
+        <w:ind w:left="360"/>
+        <w:rPr>
+          <w:b/>
+          <w:sz w:val="28"/>
+          <w:szCs w:val="28"/>
+        </w:rPr>
+      </w:pPr>
+      <w:r>
+        <w:rPr>
+          <w:b/>
+          <w:sz w:val="28"/>
+          <w:szCs w:val="28"/>
+        </w:rPr>
+        <w:t>Construct it use default constructor function which would use the JDBC connection pool created by configure file.</w:t>
+      </w:r>
+    </w:p>
+    <w:p>
+      <w:pPr>
+        <w:ind w:left="360"/>
+        <w:rPr>
+          <w:b/>
+          <w:sz w:val="28"/>
+          <w:szCs w:val="28"/>
+        </w:rPr>
+      </w:pPr>
+      <w:r>
+        <w:rPr>
+          <w:rFonts w:hint="eastAsia"/>
+          <w:b/>
+          <w:sz w:val="28"/>
+          <w:szCs w:val="28"/>
+        </w:rPr>
+        <w:t>T</w:t>
+      </w:r>
+      <w:r>
+        <w:rPr>
+          <w:b/>
+          <w:sz w:val="28"/>
+          <w:szCs w:val="28"/>
+        </w:rPr>
+        <w:t>hen can execute it use following method:</w:t>
+      </w:r>
+    </w:p>
+    <w:p>
+      <w:pPr>
+        <w:ind w:left="360"/>
+      </w:pPr>
+      <w:r>
+        <w:t>public boolean executeSQL(String sql)</w:t>
+      </w:r>
+    </w:p>
+    <w:p>
+      <w:pPr>
+        <w:ind w:left="360"/>
+      </w:pPr>
+      <w:r>
+        <w:t>public T executeSelectSQL(String sql, Function&lt;ResultSet, T&gt; fun)</w:t>
+      </w:r>
+    </w:p>
+    <w:p>
+      <w:pPr>
+        <w:ind w:left="360"/>
+      </w:pPr>
+      <w:r>
+        <w:t>public List&lt;T&gt; executeSelectSQLAll(String sql, Function&lt;ResultSet, List&lt;T&gt;&gt; funList)</w:t>
+      </w:r>
+    </w:p>
+    <w:p>
+      <w:pPr>
+        <w:ind w:left="360"/>
+      </w:pPr>
+      <w:r>
+        <w:t>public int executeSelectCount(String sql)</w:t>
+      </w:r>
+    </w:p>
+    <w:p>
+      <w:pPr>
+        <w:ind w:left="360"/>
+      </w:pPr>
+      <w:r>
+        <w:t xml:space="preserve">public boolean executeSelectExist(String sql) </w:t>
+      </w:r>
+    </w:p>
+    <w:p>
+      <w:pPr>
+        <w:ind w:left="360"/>
+      </w:pPr>
+      <w:r>
+        <w:t>public int executeUpdate(String sql)</w:t>
+      </w:r>
+    </w:p>
+    <w:p>
+      <w:pPr>
+        <w:ind w:left="360"/>
+      </w:pPr>
+      <w:r>
+        <w:t>public int[] executeBatch(List&lt;String&gt; sqlList)</w:t>
+      </w:r>
+    </w:p>
+    <w:p>
+      <w:pPr>
+        <w:ind w:left="360"/>
+      </w:pPr>
+      <w:r>
+        <w:t>public int executePrepareSQL(String sql, Map&lt;Integer, Object&gt; parameters)</w:t>
+      </w:r>
+    </w:p>
+    <w:p>
+      <w:pPr>
+        <w:ind w:left="360"/>
+        <w:rPr>
+          <w:rFonts w:hint="eastAsia"/>
+        </w:rPr>
+      </w:pPr>
+      <w:r>
+        <w:t xml:space="preserve">public int executePrepareSQL(String sql, List&lt;Map&lt;Integer, Object&gt;&gt; parameters) </w:t>
+      </w:r>
+    </w:p>
+    <w:p>
+      <w:pPr>
+        <w:pStyle w:val="a5"/>
+        <w:numPr>
+          <w:ilvl w:val="0"/>
+          <w:numId w:val="11"/>
+        </w:numPr>
+        <w:rPr>
+          <w:b/>
+          <w:sz w:val="28"/>
+          <w:szCs w:val="28"/>
+        </w:rPr>
+      </w:pPr>
+      <w:r>
+        <w:rPr>
+          <w:rFonts w:hint="eastAsia"/>
+          <w:b/>
+          <w:sz w:val="28"/>
+          <w:szCs w:val="28"/>
+        </w:rPr>
+        <w:t>G</w:t>
+      </w:r>
+      <w:r>
+        <w:rPr>
+          <w:b/>
+          <w:sz w:val="28"/>
+          <w:szCs w:val="28"/>
+        </w:rPr>
+        <w:t>enericDaoAccess:</w:t>
+      </w:r>
+    </w:p>
+    <w:p>
+      <w:pPr>
+        <w:ind w:left="360"/>
+      </w:pPr>
+      <w:r>
+        <w:rPr>
+          <w:b/>
+          <w:sz w:val="28"/>
+          <w:szCs w:val="28"/>
+        </w:rPr>
+        <w:t xml:space="preserve">   </w:t>
+      </w:r>
+      <w:r>
+        <w:rPr>
+          <w:sz w:val="28"/>
+          <w:szCs w:val="28"/>
+        </w:rPr>
+        <w:t xml:space="preserve"> </w:t>
+      </w:r>
+      <w:r>
+        <w:t>pu</w:t>
+      </w:r>
+      <w:r>
+        <w:t>blic GenericDaoAccess(String tableName, String keyName)</w:t>
+      </w:r>
+    </w:p>
+    <w:p>
+      <w:pPr>
+        <w:ind w:left="360"/>
+        <w:rPr>
+          <w:rFonts w:hint="eastAsia"/>
+        </w:rPr>
+      </w:pPr>
+      <w:r>
+        <w:rPr>
+          <w:rFonts w:hint="eastAsia"/>
+          <w:b/>
+          <w:sz w:val="28"/>
+          <w:szCs w:val="28"/>
+        </w:rPr>
+        <w:t xml:space="preserve"> </w:t>
+      </w:r>
+      <w:r>
+        <w:rPr>
+          <w:b/>
+          <w:sz w:val="28"/>
+          <w:szCs w:val="28"/>
+        </w:rPr>
+        <w:t xml:space="preserve">   </w:t>
+      </w:r>
+      <w:r>
+        <w:t>void insert(T entity) throws SQLException</w:t>
+      </w:r>
+      <w:r>
+        <w:t>;</w:t>
+      </w:r>
+    </w:p>
+    <w:p>
+      <w:pPr>
+        <w:ind w:left="360"/>
+        <w:rPr>
+          <w:rFonts w:hint="eastAsia"/>
+        </w:rPr>
+      </w:pPr>
+      <w:r>
+        <w:t xml:space="preserve">     void update(T entity) throws SQLException;</w:t>
+      </w:r>
+    </w:p>
+    <w:p>
+      <w:pPr>
+        <w:ind w:left="360"/>
+        <w:rPr>
+          <w:rFonts w:hint="eastAsia"/>
+        </w:rPr>
+      </w:pPr>
+      <w:r>
+        <w:t xml:space="preserve">     T getById(ID id) throws SQLException;</w:t>
+      </w:r>
+    </w:p>
+    <w:p>
+      <w:pPr>
+        <w:ind w:left="360"/>
+        <w:rPr>
+          <w:rFonts w:hint="eastAsia"/>
+        </w:rPr>
+      </w:pPr>
+      <w:r>
+        <w:t xml:space="preserve">     List&lt;T&gt; getAll() throws SQLException;</w:t>
+      </w:r>
+    </w:p>
+    <w:p>
+      <w:pPr>
+        <w:ind w:left="360"/>
+      </w:pPr>
+      <w:r>
+        <w:t xml:space="preserve">     &lt;R&gt; void executeAll(Functor&lt;T, R&gt; func, Predicate&lt;T&gt; p) throws SQLException;</w:t>
+      </w:r>
+    </w:p>
+    <w:p>
+      <w:pPr>
+        <w:ind w:left="360"/>
+      </w:pPr>
+      <w:r>
+        <w:t xml:space="preserve">     </w:t>
+      </w:r>
+    </w:p>
+    <w:p>
+      <w:pPr>
+        <w:ind w:left="360"/>
+        <w:rPr>
+          <w:rFonts w:hint="eastAsia"/>
+        </w:rPr>
+      </w:pPr>
+      <w:r>
+        <w:t xml:space="preserve">     T findOne(ID id) throws SQLException;</w:t>
+      </w:r>
+    </w:p>
+    <w:p>
+      <w:pPr>
+        <w:ind w:left="360"/>
+        <w:rPr>
+          <w:rFonts w:hint="eastAsia"/>
+        </w:rPr>
+      </w:pPr>
+      <w:r>
+        <w:t xml:space="preserve">     boolean exists(ID id) throws SQLException;</w:t>
+      </w:r>
+    </w:p>
+    <w:p>
+      <w:pPr>
+        <w:ind w:left="360"/>
+        <w:rPr>
+          <w:rFonts w:hint="eastAsia"/>
+        </w:rPr>
+      </w:pPr>
+      <w:r>
+        <w:t xml:space="preserve">     Iterable&lt;T&gt; findAll() throws SQLException</w:t>
+      </w:r>
+      <w:r>
+        <w:t>;</w:t>
+      </w:r>
+    </w:p>
+    <w:p>
+      <w:pPr>
+        <w:ind w:left="360"/>
+        <w:rPr>
+          <w:rFonts w:hint="eastAsia"/>
+        </w:rPr>
+      </w:pPr>
+      <w:r>
+        <w:t xml:space="preserve">     Iterable&lt;T&gt; findAll(Iterable&lt;ID&gt; ids) throws SQLException;</w:t>
+      </w:r>
+    </w:p>
+    <w:p>
+      <w:pPr>
+        <w:ind w:left="360"/>
+        <w:rPr>
+          <w:rFonts w:hint="eastAsia"/>
+        </w:rPr>
+      </w:pPr>
+      <w:r>
+        <w:t xml:space="preserve">     long count() throws SQLException</w:t>
+      </w:r>
+      <w:r>
+        <w:t>;</w:t>
+      </w:r>
+    </w:p>
+    <w:p>
+      <w:pPr>
+        <w:ind w:left="360"/>
+        <w:rPr>
+          <w:rFonts w:hint="eastAsia"/>
+        </w:rPr>
+      </w:pPr>
+      <w:r>
+        <w:lastRenderedPageBreak/>
+        <w:t xml:space="preserve">     void delete(ID id) throws SQLException;</w:t>
+      </w:r>
+    </w:p>
+    <w:p>
+      <w:pPr>
+        <w:ind w:left="360"/>
+        <w:rPr>
+          <w:rFonts w:hint="eastAsia"/>
+        </w:rPr>
+      </w:pPr>
+      <w:r>
+        <w:t xml:space="preserve">     void delete(T entity) throws SQLException;</w:t>
+      </w:r>
+    </w:p>
+    <w:p>
+      <w:pPr>
+        <w:ind w:left="360"/>
+        <w:rPr>
+          <w:rFonts w:hint="eastAsia"/>
+        </w:rPr>
+      </w:pPr>
+      <w:r>
+        <w:t xml:space="preserve">     void delete(Iterable&lt;? extends T&gt; entities) throws SQLException;</w:t>
+      </w:r>
+    </w:p>
+    <w:p>
+      <w:pPr>
+        <w:ind w:left="360"/>
+      </w:pPr>
+      <w:r>
+        <w:t xml:space="preserve">     void deleteAll() throws SQLException;</w:t>
+      </w:r>
+    </w:p>
+    <w:p>
+      <w:pPr>
+        <w:pStyle w:val="a5"/>
+        <w:numPr>
+          <w:ilvl w:val="0"/>
+          <w:numId w:val="11"/>
+        </w:numPr>
+        <w:rPr>
+          <w:b/>
+          <w:sz w:val="28"/>
+          <w:szCs w:val="28"/>
+        </w:rPr>
+      </w:pPr>
+      <w:r>
+        <w:rPr>
+          <w:b/>
+          <w:sz w:val="28"/>
+          <w:szCs w:val="28"/>
+        </w:rPr>
+        <w:t>Recommedation System</w:t>
+      </w:r>
+    </w:p>
+    <w:p>
+      <w:pPr>
+        <w:pStyle w:val="a5"/>
+        <w:rPr>
+          <w:rFonts w:hint="eastAsia"/>
+          <w:b/>
+          <w:sz w:val="28"/>
+          <w:szCs w:val="28"/>
+        </w:rPr>
+      </w:pPr>
+    </w:p>
+    <w:p>
+      <w:pPr>
+        <w:widowControl w:val="0"/>
+        <w:autoSpaceDE w:val="0"/>
+        <w:autoSpaceDN w:val="0"/>
+        <w:adjustRightInd w:val="0"/>
+        <w:spacing w:after="0" w:line="240" w:lineRule="auto"/>
+        <w:ind w:left="360"/>
+        <w:rPr>
+          <w:b/>
+          <w:sz w:val="28"/>
+          <w:szCs w:val="28"/>
+        </w:rPr>
+      </w:pPr>
+      <w:r>
+        <w:rPr>
+          <w:rFonts w:hint="eastAsia"/>
+          <w:b/>
+          <w:sz w:val="28"/>
+          <w:szCs w:val="28"/>
+        </w:rPr>
+        <w:t>S</w:t>
+      </w:r>
+      <w:r>
+        <w:rPr>
+          <w:b/>
+          <w:sz w:val="28"/>
+          <w:szCs w:val="28"/>
+        </w:rPr>
+        <w:t>tep 1:</w:t>
+      </w:r>
+    </w:p>
+    <w:p>
+      <w:pPr>
+        <w:widowControl w:val="0"/>
+        <w:autoSpaceDE w:val="0"/>
+        <w:autoSpaceDN w:val="0"/>
+        <w:adjustRightInd w:val="0"/>
+        <w:spacing w:after="0" w:line="240" w:lineRule="auto"/>
+        <w:ind w:left="360"/>
+        <w:rPr>
+          <w:rFonts w:hint="eastAsia"/>
+          <w:b/>
+          <w:sz w:val="28"/>
+          <w:szCs w:val="28"/>
+        </w:rPr>
+      </w:pPr>
+      <w:r>
+        <w:rPr>
+          <w:b/>
+          <w:sz w:val="28"/>
+          <w:szCs w:val="28"/>
+        </w:rPr>
+        <w:t xml:space="preserve"> RateInformaton assign</w:t>
+      </w:r>
+      <w:r>
+        <w:rPr>
+          <w:b/>
+          <w:sz w:val="28"/>
+          <w:szCs w:val="28"/>
+        </w:rPr>
+        <w:t>:</w:t>
+      </w:r>
+      <w:r>
+        <w:rPr>
+          <w:b/>
+          <w:sz w:val="28"/>
+          <w:szCs w:val="28"/>
+        </w:rPr>
+        <w:t xml:space="preserve"> the customer numbers, product numbers and rate matrix</w:t>
+      </w:r>
+      <w:r>
+        <w:rPr>
+          <w:b/>
+          <w:sz w:val="28"/>
+          <w:szCs w:val="28"/>
+        </w:rPr>
+        <w:t xml:space="preserve"> by override the setUp() method to read input.</w:t>
+      </w:r>
+    </w:p>
+    <w:p>
+      <w:pPr>
+        <w:pStyle w:val="a5"/>
+        <w:ind w:left="360"/>
+        <w:rPr>
+          <w:rFonts w:hint="eastAsia"/>
+          <w:b/>
+          <w:sz w:val="28"/>
+          <w:szCs w:val="28"/>
+        </w:rPr>
+      </w:pPr>
+    </w:p>
+    <w:p>
+      <w:pPr>
+        <w:ind w:left="360"/>
+        <w:rPr>
+          <w:rFonts w:hint="eastAsia"/>
+        </w:rPr>
+      </w:pPr>
+      <w:r>
+        <w:rPr>
+          <w:rFonts w:hint="eastAsia"/>
+        </w:rPr>
+        <w:t xml:space="preserve"> </w:t>
+      </w:r>
+      <w:r>
+        <w:t xml:space="preserve">public boolean setUp() </w:t>
+      </w:r>
+      <w:r>
+        <w:t>:</w:t>
+      </w:r>
+    </w:p>
+    <w:p>
+      <w:pPr>
+        <w:ind w:left="360"/>
+      </w:pPr>
+      <w:r>
+        <w:t xml:space="preserve">    @Override</w:t>
+      </w:r>
+    </w:p>
+    <w:p>
+      <w:pPr>
+        <w:widowControl w:val="0"/>
+        <w:autoSpaceDE w:val="0"/>
+        <w:autoSpaceDN w:val="0"/>
+        <w:adjustRightInd w:val="0"/>
+        <w:spacing w:after="0" w:line="240" w:lineRule="auto"/>
+        <w:ind w:left="360"/>
+        <w:rPr>
+          <w:rFonts w:hint="eastAsia"/>
+          <w:b/>
+          <w:sz w:val="28"/>
+          <w:szCs w:val="28"/>
+        </w:rPr>
+      </w:pPr>
+      <w:r>
+        <w:t xml:space="preserve"> </w:t>
+      </w:r>
+      <w:r>
+        <w:rPr>
+          <w:rFonts w:hint="eastAsia"/>
+          <w:b/>
+          <w:sz w:val="28"/>
+          <w:szCs w:val="28"/>
+        </w:rPr>
+        <w:t>S</w:t>
+      </w:r>
+      <w:r>
+        <w:rPr>
+          <w:b/>
+          <w:sz w:val="28"/>
+          <w:szCs w:val="28"/>
+        </w:rPr>
+        <w:t>tep 2:</w:t>
+      </w:r>
+      <w:r>
+        <w:rPr>
+          <w:rFonts w:hint="eastAsia"/>
+        </w:rPr>
+        <w:t xml:space="preserve"> </w:t>
+      </w:r>
+      <w:r>
+        <w:t xml:space="preserve"> </w:t>
+      </w:r>
+      <w:r>
+        <w:rPr>
+          <w:b/>
+          <w:sz w:val="28"/>
+          <w:szCs w:val="28"/>
+        </w:rPr>
+        <w:t>call predict() to get the target productNo array.</w:t>
+      </w:r>
+    </w:p>
+    <w:p>
+      <w:pPr>
+        <w:ind w:firstLineChars="100" w:firstLine="220"/>
+      </w:pPr>
+    </w:p>
+    <w:p>
+      <w:pPr>
+        <w:ind w:left="360"/>
+        <w:rPr>
+          <w:rFonts w:hint="eastAsia"/>
+        </w:rPr>
+      </w:pPr>
+      <w:r>
+        <w:t>public Integer[] predict(int product)</w:t>
+      </w:r>
+      <w:r>
+        <w:t>;</w:t>
+      </w:r>
+    </w:p>
+    <w:p>
+      <w:pPr>
+        <w:ind w:left="360"/>
+        <w:rPr>
+          <w:rFonts w:hint="eastAsia"/>
+          <w:b/>
+          <w:sz w:val="28"/>
+          <w:szCs w:val="28"/>
+        </w:rPr>
+      </w:pPr>
+    </w:p>
+    <w:p>
+      <w:pPr>
+        <w:pStyle w:val="a5"/>
+        <w:numPr>
+          <w:ilvl w:val="0"/>
+          <w:numId w:val="11"/>
+        </w:numPr>
+        <w:rPr>
+          <w:rFonts w:hint="eastAsia"/>
+          <w:b/>
+          <w:sz w:val="28"/>
+          <w:szCs w:val="28"/>
+        </w:rPr>
+      </w:pPr>
+      <w:r>
+        <w:rPr>
+          <w:rFonts w:hint="eastAsia"/>
+          <w:b/>
+          <w:sz w:val="28"/>
+          <w:szCs w:val="28"/>
+        </w:rPr>
+        <w:t>M</w:t>
+      </w:r>
+      <w:r>
+        <w:rPr>
+          <w:b/>
+          <w:sz w:val="28"/>
+          <w:szCs w:val="28"/>
+        </w:rPr>
+        <w:t>ap-reduce framework to compute Co-occurence</w:t>
+      </w:r>
+    </w:p>
+    <w:p>
+      <w:pPr>
+        <w:widowControl w:val="0"/>
+        <w:autoSpaceDE w:val="0"/>
+        <w:autoSpaceDN w:val="0"/>
+        <w:adjustRightInd w:val="0"/>
+        <w:spacing w:after="0" w:line="240" w:lineRule="auto"/>
+        <w:ind w:left="360"/>
+        <w:rPr>
+          <w:b/>
+          <w:sz w:val="28"/>
+          <w:szCs w:val="28"/>
+        </w:rPr>
+      </w:pPr>
+      <w:r>
+        <w:rPr>
+          <w:rFonts w:hint="eastAsia"/>
+          <w:b/>
+          <w:sz w:val="28"/>
+          <w:szCs w:val="28"/>
+        </w:rPr>
+        <w:t>S</w:t>
+      </w:r>
+      <w:r>
+        <w:rPr>
+          <w:b/>
+          <w:sz w:val="28"/>
+          <w:szCs w:val="28"/>
+        </w:rPr>
+        <w:t>tep 1: Pass the file Name to the CoOccurence computing class:</w:t>
+      </w:r>
+    </w:p>
+    <w:p>
+      <w:pPr>
+        <w:widowControl w:val="0"/>
+        <w:autoSpaceDE w:val="0"/>
+        <w:autoSpaceDN w:val="0"/>
+        <w:adjustRightInd w:val="0"/>
+        <w:spacing w:after="0" w:line="240" w:lineRule="auto"/>
+        <w:ind w:left="360"/>
+        <w:rPr>
+          <w:rFonts w:hint="eastAsia"/>
+          <w:b/>
+          <w:sz w:val="28"/>
+          <w:szCs w:val="28"/>
+        </w:rPr>
+      </w:pPr>
+      <w:r>
+        <w:rPr>
+          <w:b/>
+          <w:sz w:val="28"/>
+          <w:szCs w:val="28"/>
+        </w:rPr>
+        <w:t>The file contains the purchase products records.</w:t>
+      </w:r>
+    </w:p>
+    <w:p>
+      <w:pPr>
+        <w:ind w:firstLineChars="200" w:firstLine="440"/>
+      </w:pPr>
+      <w:r>
+        <w:t>CoOccurenceComputing(String fileName)</w:t>
+      </w:r>
+    </w:p>
+    <w:p>
+      <w:pPr>
+        <w:ind w:firstLineChars="100" w:firstLine="280"/>
+        <w:rPr>
+          <w:rFonts w:hint="eastAsia"/>
+        </w:rPr>
+      </w:pPr>
+      <w:r>
+        <w:rPr>
+          <w:rFonts w:hint="eastAsia"/>
+          <w:b/>
+          <w:sz w:val="28"/>
+          <w:szCs w:val="28"/>
+        </w:rPr>
+        <w:t>S</w:t>
+      </w:r>
+      <w:r>
+        <w:rPr>
+          <w:b/>
+          <w:sz w:val="28"/>
+          <w:szCs w:val="28"/>
+        </w:rPr>
+        <w:t xml:space="preserve">tep </w:t>
+      </w:r>
+      <w:r>
+        <w:rPr>
+          <w:b/>
+          <w:sz w:val="28"/>
+          <w:szCs w:val="28"/>
+        </w:rPr>
+        <w:t>2</w:t>
+      </w:r>
+      <w:r>
+        <w:rPr>
+          <w:b/>
+          <w:sz w:val="28"/>
+          <w:szCs w:val="28"/>
+        </w:rPr>
+        <w:t>:</w:t>
+      </w:r>
+    </w:p>
+    <w:p>
+      <w:pPr>
+        <w:ind w:left="360"/>
+      </w:pPr>
+      <w:r>
+        <w:t xml:space="preserve"> </w:t>
+      </w:r>
+      <w:r>
+        <w:rPr>
+          <w:rFonts w:hint="eastAsia"/>
+        </w:rPr>
+        <w:t>T</w:t>
+      </w:r>
+      <w:r>
+        <w:t xml:space="preserve">hen Call </w:t>
+      </w:r>
+      <w:r>
+        <w:t>public void exectue()</w:t>
+      </w:r>
+    </w:p>
+    <w:p>
+      <w:pPr>
+        <w:ind w:firstLine="432"/>
         <w:rPr>
           <w:rFonts w:hint="eastAsia"/>
         </w:rPr>
@@ -5126,6 +6165,95 @@
     </w:lvl>
   </w:abstractNum>
   <w:abstractNum w:abstractNumId="7" w15:restartNumberingAfterBreak="0">
+    <w:nsid w:val="59DB6316"/>
+    <w:multiLevelType w:val="hybridMultilevel"/>
+    <w:tmpl w:val="576A12C6"/>
+    <w:lvl w:ilvl="0" w:tplc="9B4426AE">
+      <w:start w:val="1"/>
+      <w:numFmt w:val="decimal"/>
+      <w:lvlText w:val="%1."/>
+      <w:lvlJc w:val="left"/>
+      <w:pPr>
+        <w:ind w:left="360" w:hanging="360"/>
+      </w:pPr>
+      <w:rPr>
+        <w:rFonts w:hint="default"/>
+      </w:rPr>
+    </w:lvl>
+    <w:lvl w:ilvl="1" w:tplc="04090019" w:tentative="1">
+      <w:start w:val="1"/>
+      <w:numFmt w:val="lowerLetter"/>
+      <w:lvlText w:val="%2)"/>
+      <w:lvlJc w:val="left"/>
+      <w:pPr>
+        <w:ind w:left="840" w:hanging="420"/>
+      </w:pPr>
+    </w:lvl>
+    <w:lvl w:ilvl="2" w:tplc="0409001B" w:tentative="1">
+      <w:start w:val="1"/>
+      <w:numFmt w:val="lowerRoman"/>
+      <w:lvlText w:val="%3."/>
+      <w:lvlJc w:val="right"/>
+      <w:pPr>
+        <w:ind w:left="1260" w:hanging="420"/>
+      </w:pPr>
+    </w:lvl>
+    <w:lvl w:ilvl="3" w:tplc="0409000F" w:tentative="1">
+      <w:start w:val="1"/>
+      <w:numFmt w:val="decimal"/>
+      <w:lvlText w:val="%4."/>
+      <w:lvlJc w:val="left"/>
+      <w:pPr>
+        <w:ind w:left="1680" w:hanging="420"/>
+      </w:pPr>
+    </w:lvl>
+    <w:lvl w:ilvl="4" w:tplc="04090019" w:tentative="1">
+      <w:start w:val="1"/>
+      <w:numFmt w:val="lowerLetter"/>
+      <w:lvlText w:val="%5)"/>
+      <w:lvlJc w:val="left"/>
+      <w:pPr>
+        <w:ind w:left="2100" w:hanging="420"/>
+      </w:pPr>
+    </w:lvl>
+    <w:lvl w:ilvl="5" w:tplc="0409001B" w:tentative="1">
+      <w:start w:val="1"/>
+      <w:numFmt w:val="lowerRoman"/>
+      <w:lvlText w:val="%6."/>
+      <w:lvlJc w:val="right"/>
+      <w:pPr>
+        <w:ind w:left="2520" w:hanging="420"/>
+      </w:pPr>
+    </w:lvl>
+    <w:lvl w:ilvl="6" w:tplc="0409000F" w:tentative="1">
+      <w:start w:val="1"/>
+      <w:numFmt w:val="decimal"/>
+      <w:lvlText w:val="%7."/>
+      <w:lvlJc w:val="left"/>
+      <w:pPr>
+        <w:ind w:left="2940" w:hanging="420"/>
+      </w:pPr>
+    </w:lvl>
+    <w:lvl w:ilvl="7" w:tplc="04090019" w:tentative="1">
+      <w:start w:val="1"/>
+      <w:numFmt w:val="lowerLetter"/>
+      <w:lvlText w:val="%8)"/>
+      <w:lvlJc w:val="left"/>
+      <w:pPr>
+        <w:ind w:left="3360" w:hanging="420"/>
+      </w:pPr>
+    </w:lvl>
+    <w:lvl w:ilvl="8" w:tplc="0409001B" w:tentative="1">
+      <w:start w:val="1"/>
+      <w:numFmt w:val="lowerRoman"/>
+      <w:lvlText w:val="%9."/>
+      <w:lvlJc w:val="right"/>
+      <w:pPr>
+        <w:ind w:left="3780" w:hanging="420"/>
+      </w:pPr>
+    </w:lvl>
+  </w:abstractNum>
+  <w:abstractNum w:abstractNumId="8" w15:restartNumberingAfterBreak="0">
     <w:nsid w:val="716F12A3"/>
     <w:multiLevelType w:val="hybridMultilevel"/>
     <w:tmpl w:val="63D6A3DE"/>
@@ -5211,7 +6339,7 @@
       </w:pPr>
     </w:lvl>
   </w:abstractNum>
-  <w:abstractNum w:abstractNumId="8" w15:restartNumberingAfterBreak="0">
+  <w:abstractNum w:abstractNumId="9" w15:restartNumberingAfterBreak="0">
     <w:nsid w:val="729471AD"/>
     <w:multiLevelType w:val="hybridMultilevel"/>
     <w:tmpl w:val="423C568E"/>
@@ -5324,7 +6452,7 @@
       </w:rPr>
     </w:lvl>
   </w:abstractNum>
-  <w:abstractNum w:abstractNumId="9" w15:restartNumberingAfterBreak="0">
+  <w:abstractNum w:abstractNumId="10" w15:restartNumberingAfterBreak="0">
     <w:nsid w:val="7F511315"/>
     <w:multiLevelType w:val="hybridMultilevel"/>
     <w:tmpl w:val="81D069E6"/>
@@ -5468,7 +6596,7 @@
     <w:abstractNumId w:val="6"/>
   </w:num>
   <w:num w:numId="2">
-    <w:abstractNumId w:val="7"/>
+    <w:abstractNumId w:val="8"/>
   </w:num>
   <w:num w:numId="3">
     <w:abstractNumId w:val="0"/>
@@ -5477,7 +6605,7 @@
     <w:abstractNumId w:val="5"/>
   </w:num>
   <w:num w:numId="5">
-    <w:abstractNumId w:val="8"/>
+    <w:abstractNumId w:val="9"/>
   </w:num>
   <w:num w:numId="6">
     <w:abstractNumId w:val="3"/>
@@ -5489,10 +6617,13 @@
     <w:abstractNumId w:val="4"/>
   </w:num>
   <w:num w:numId="9">
-    <w:abstractNumId w:val="9"/>
+    <w:abstractNumId w:val="10"/>
   </w:num>
   <w:num w:numId="10">
     <w:abstractNumId w:val="2"/>
+  </w:num>
+  <w:num w:numId="11">
+    <w:abstractNumId w:val="7"/>
   </w:num>
 </w:numbering>
 </file>
@@ -5941,9 +7072,32 @@
       <w:szCs w:val="26"/>
     </w:rPr>
   </w:style>
+  <w:style w:type="paragraph" w:styleId="3">
+    <w:name w:val="heading 3"/>
+    <w:basedOn w:val="a"/>
+    <w:next w:val="a"/>
+    <w:link w:val="30"/>
+    <w:uiPriority w:val="9"/>
+    <w:unhideWhenUsed/>
+    <w:qFormat/>
+    <w:rsid w:val="00550770"/>
+    <w:pPr>
+      <w:keepNext/>
+      <w:keepLines/>
+      <w:spacing w:before="260" w:after="260" w:line="416" w:lineRule="auto"/>
+      <w:outlineLvl w:val="2"/>
+    </w:pPr>
+    <w:rPr>
+      <w:b/>
+      <w:bCs/>
+      <w:sz w:val="32"/>
+      <w:szCs w:val="32"/>
+    </w:rPr>
+  </w:style>
   <w:style w:type="character" w:default="1" w:styleId="a0">
     <w:name w:val="Default Paragraph Font"/>
     <w:uiPriority w:val="1"/>
+    <w:semiHidden/>
     <w:unhideWhenUsed/>
   </w:style>
   <w:style w:type="table" w:default="1" w:styleId="a1">
@@ -6124,6 +7278,20 @@
       <w:noProof w:val="0"/>
       <w:sz w:val="24"/>
       <w:szCs w:val="24"/>
+    </w:rPr>
+  </w:style>
+  <w:style w:type="character" w:customStyle="1" w:styleId="30">
+    <w:name w:val="标题 3 字符"/>
+    <w:basedOn w:val="a0"/>
+    <w:link w:val="3"/>
+    <w:uiPriority w:val="9"/>
+    <w:rsid w:val="00550770"/>
+    <w:rPr>
+      <w:b/>
+      <w:bCs/>
+      <w:noProof/>
+      <w:sz w:val="32"/>
+      <w:szCs w:val="32"/>
     </w:rPr>
   </w:style>
 </w:styles>

</xml_diff>